<commit_message>
Modifica al documento di problem statement
cambiato uno scenario, ora si richiede di cliccare due volte il pulsante della candidatura se l'utente cerca di candidarsi senza aver fatto log in
</commit_message>
<xml_diff>
--- a/Deliverables/ProblemStatement_EasyJob.docx
+++ b/Deliverables/ProblemStatement_EasyJob.docx
@@ -13,6 +13,7 @@
           <w:szCs w:val="28"/>
         </w:rPr>
       </w:pPr>
+      <w:proofErr w:type="spellStart"/>
       <w:r>
         <w:rPr>
           <w:b/>
@@ -20,7 +21,17 @@
           <w:sz w:val="28"/>
           <w:szCs w:val="28"/>
         </w:rPr>
-        <w:t>Problem Statement</w:t>
+        <w:t>Problem</w:t>
+      </w:r>
+      <w:proofErr w:type="spellEnd"/>
+      <w:r>
+        <w:rPr>
+          <w:b/>
+          <w:bCs/>
+          <w:sz w:val="28"/>
+          <w:szCs w:val="28"/>
+        </w:rPr>
+        <w:t xml:space="preserve"> Statement</w:t>
       </w:r>
     </w:p>
     <w:p>
@@ -34,6 +45,7 @@
           <w:szCs w:val="28"/>
         </w:rPr>
       </w:pPr>
+      <w:proofErr w:type="spellStart"/>
       <w:r>
         <w:rPr>
           <w:b/>
@@ -41,7 +53,37 @@
           <w:sz w:val="28"/>
           <w:szCs w:val="28"/>
         </w:rPr>
-        <w:t>EasyJob: Piattaforma web-based di job placement</w:t>
+        <w:t>EasyJob</w:t>
+      </w:r>
+      <w:proofErr w:type="spellEnd"/>
+      <w:r>
+        <w:rPr>
+          <w:b/>
+          <w:bCs/>
+          <w:sz w:val="28"/>
+          <w:szCs w:val="28"/>
+        </w:rPr>
+        <w:t>: Piattaforma web-</w:t>
+      </w:r>
+      <w:proofErr w:type="spellStart"/>
+      <w:r>
+        <w:rPr>
+          <w:b/>
+          <w:bCs/>
+          <w:sz w:val="28"/>
+          <w:szCs w:val="28"/>
+        </w:rPr>
+        <w:t>based</w:t>
+      </w:r>
+      <w:proofErr w:type="spellEnd"/>
+      <w:r>
+        <w:rPr>
+          <w:b/>
+          <w:bCs/>
+          <w:sz w:val="28"/>
+          <w:szCs w:val="28"/>
+        </w:rPr>
+        <w:t xml:space="preserve"> di job placement</w:t>
       </w:r>
     </w:p>
     <w:p>
@@ -69,6 +111,7 @@
           <w:szCs w:val="28"/>
         </w:rPr>
       </w:pPr>
+      <w:proofErr w:type="spellStart"/>
       <w:r>
         <w:rPr>
           <w:b/>
@@ -78,6 +121,7 @@
         </w:rPr>
         <w:t>Introduction</w:t>
       </w:r>
+      <w:proofErr w:type="spellEnd"/>
     </w:p>
     <w:p>
       <w:pPr>
@@ -154,7 +198,15 @@
         <w:t>È</w:t>
       </w:r>
       <w:r>
-        <w:t xml:space="preserve"> qui che entra in gioco EasyJob, una piattaforma che permette</w:t>
+        <w:t xml:space="preserve"> qui che entra in gioco </w:t>
+      </w:r>
+      <w:proofErr w:type="spellStart"/>
+      <w:r>
+        <w:t>EasyJob</w:t>
+      </w:r>
+      <w:proofErr w:type="spellEnd"/>
+      <w:r>
+        <w:t>, una piattaforma che permette</w:t>
       </w:r>
       <w:r>
         <w:t>rà</w:t>
@@ -182,6 +234,7 @@
           <w:szCs w:val="28"/>
         </w:rPr>
       </w:pPr>
+      <w:proofErr w:type="spellStart"/>
       <w:r>
         <w:rPr>
           <w:b/>
@@ -191,6 +244,7 @@
         </w:rPr>
         <w:t>Scenarios</w:t>
       </w:r>
+      <w:proofErr w:type="spellEnd"/>
     </w:p>
     <w:p>
       <w:pPr>
@@ -250,11 +304,16 @@
       <w:r>
         <w:t>Scrive nella barra di ricerca “Informatica”, preme invio e gli vengono mostrate una serie di annunci da parte di varie aziende in tutta Italia. Decide di raffinare la ricerca specificando la zona</w:t>
       </w:r>
+      <w:proofErr w:type="gramStart"/>
       <w:r>
         <w:t>:</w:t>
       </w:r>
       <w:r>
-        <w:t xml:space="preserve"> ”Salerno”, preme invio e la lista delle proposte si aggiorna, nella nuova lista trova soltanto proposte </w:t>
+        <w:t xml:space="preserve"> ”Salerno</w:t>
+      </w:r>
+      <w:proofErr w:type="gramEnd"/>
+      <w:r>
+        <w:t xml:space="preserve">”, preme invio e la lista delle proposte si aggiorna, nella nuova lista trova soltanto proposte </w:t>
       </w:r>
       <w:r>
         <w:t>per la zona indicata</w:t>
@@ -281,7 +340,15 @@
         <w:ind w:left="1080"/>
       </w:pPr>
       <w:r>
-        <w:t xml:space="preserve"> “Modis, S.p.A., Salerno</w:t>
+        <w:t xml:space="preserve"> “</w:t>
+      </w:r>
+      <w:proofErr w:type="spellStart"/>
+      <w:r>
+        <w:t>Modis</w:t>
+      </w:r>
+      <w:proofErr w:type="spellEnd"/>
+      <w:r>
+        <w:t>, S.p.A., Salerno</w:t>
       </w:r>
     </w:p>
     <w:p>
@@ -296,7 +363,15 @@
         <w:ind w:left="1080"/>
       </w:pPr>
       <w:r>
-        <w:t>Si cerca un profilo con conoscenze approfondite in Python e che conosca i paradigmi della programmazione Object-Oriented.</w:t>
+        <w:t>Si cerca un profilo con conoscenze approfondite in Python e che conosca i paradigmi della programmazione Object-</w:t>
+      </w:r>
+      <w:proofErr w:type="spellStart"/>
+      <w:r>
+        <w:t>Oriented</w:t>
+      </w:r>
+      <w:proofErr w:type="spellEnd"/>
+      <w:r>
+        <w:t>.</w:t>
       </w:r>
     </w:p>
     <w:p>
@@ -392,7 +467,37 @@
         <w:t>P</w:t>
       </w:r>
       <w:r>
-        <w:t>rogetto_”, e conferma il modulo. A questo punto Giuseppe ha confermato la sua candidatura, che sarà poi visibile a Modis.</w:t>
+        <w:t xml:space="preserve">rogetto_”, e conferma il modulo. A questo punto Giuseppe </w:t>
+      </w:r>
+      <w:r>
+        <w:t xml:space="preserve">, </w:t>
+      </w:r>
+      <w:proofErr w:type="spellStart"/>
+      <w:r>
+        <w:t>ricliccando</w:t>
+      </w:r>
+      <w:proofErr w:type="spellEnd"/>
+      <w:r>
+        <w:t xml:space="preserve"> su “Canditati Ora”</w:t>
+      </w:r>
+      <w:r>
+        <w:t xml:space="preserve">, </w:t>
+      </w:r>
+      <w:r>
+        <w:t xml:space="preserve">riconferma la sua candidatura </w:t>
+      </w:r>
+      <w:bookmarkStart w:id="0" w:name="_GoBack"/>
+      <w:bookmarkEnd w:id="0"/>
+      <w:r>
+        <w:t xml:space="preserve">che sarà poi visibile a </w:t>
+      </w:r>
+      <w:proofErr w:type="spellStart"/>
+      <w:r>
+        <w:t>Modis</w:t>
+      </w:r>
+      <w:proofErr w:type="spellEnd"/>
+      <w:r>
+        <w:t>.</w:t>
       </w:r>
     </w:p>
     <w:p>
@@ -434,7 +539,6 @@
           <w:sz w:val="24"/>
           <w:szCs w:val="24"/>
         </w:rPr>
-        <w:lastRenderedPageBreak/>
         <w:t>Pubblicazione di un annuncio</w:t>
       </w:r>
     </w:p>
@@ -444,19 +548,59 @@
         <w:ind w:left="1080"/>
       </w:pPr>
       <w:r>
-        <w:t>L’azienda “BusItalia” ha percepito un bonus dalla Regione Campania ed ha ampliato i suoi servizi di trasporto in termini di nuove corse per tutta la Regione. Ciò ha quindi generato l’esigenza di assumere nuovi autisti. Francesco, il responsabile delle human resourc</w:t>
-      </w:r>
-      <w:r>
-        <w:t xml:space="preserve">e di “BusItalia”, viene incaricato di inserire un annuncio sulla nostra piattaforma. Francesco quindi si collega al sito ed effettua la registrazione sotto forma di profilo aziendale cliccando su “Registrati come azienda”. Gli compare una nuova pagina dove inserisce </w:t>
+        <w:t>L’azienda “</w:t>
+      </w:r>
+      <w:proofErr w:type="spellStart"/>
+      <w:r>
+        <w:t>BusItalia</w:t>
+      </w:r>
+      <w:proofErr w:type="spellEnd"/>
+      <w:r>
+        <w:t xml:space="preserve">” ha percepito un bonus dalla Regione Campania ed ha ampliato i suoi servizi di trasporto in termini di nuove corse per tutta la Regione. Ciò ha quindi generato l’esigenza di assumere nuovi autisti. Francesco, il responsabile delle human </w:t>
+      </w:r>
+      <w:proofErr w:type="spellStart"/>
+      <w:r>
+        <w:t>resourc</w:t>
+      </w:r>
+      <w:r>
+        <w:t>e</w:t>
+      </w:r>
+      <w:proofErr w:type="spellEnd"/>
+      <w:r>
+        <w:t xml:space="preserve"> di “</w:t>
+      </w:r>
+      <w:proofErr w:type="spellStart"/>
+      <w:r>
+        <w:t>BusItalia</w:t>
+      </w:r>
+      <w:proofErr w:type="spellEnd"/>
+      <w:r>
+        <w:t xml:space="preserve">”, viene incaricato di inserire un annuncio sulla nostra piattaforma. Francesco quindi si collega al sito ed effettua la registrazione sotto forma di profilo aziendale cliccando su “Registrati come azienda”. Gli compare una nuova pagina dove inserisce </w:t>
       </w:r>
       <w:r>
         <w:t xml:space="preserve">nome dell’azienda: </w:t>
       </w:r>
       <w:r>
-        <w:t>“BusItalia S.p.A.”,</w:t>
-      </w:r>
-      <w:r>
-        <w:t xml:space="preserve"> username: “BusItaliaRoma”,</w:t>
+        <w:t>“</w:t>
+      </w:r>
+      <w:proofErr w:type="spellStart"/>
+      <w:r>
+        <w:t>BusItalia</w:t>
+      </w:r>
+      <w:proofErr w:type="spellEnd"/>
+      <w:r>
+        <w:t xml:space="preserve"> S.p.A.”,</w:t>
+      </w:r>
+      <w:r>
+        <w:t xml:space="preserve"> username: “</w:t>
+      </w:r>
+      <w:proofErr w:type="spellStart"/>
+      <w:r>
+        <w:t>BusItaliaRoma</w:t>
+      </w:r>
+      <w:proofErr w:type="spellEnd"/>
+      <w:r>
+        <w:t>”,</w:t>
       </w:r>
       <w:r>
         <w:t xml:space="preserve"> </w:t>
@@ -522,7 +666,15 @@
         <w:t xml:space="preserve">requisiti: </w:t>
       </w:r>
       <w:r>
-        <w:t xml:space="preserve">“Richiesto il possesso della patente CQC da almeno 5 anni con esperienza regressa nel settore di almeno 2 anni.”, </w:t>
+        <w:t xml:space="preserve">“Richiesto il possesso della patente CQC da almeno 5 anni con esperienza </w:t>
+      </w:r>
+      <w:proofErr w:type="spellStart"/>
+      <w:r>
+        <w:t>regressa</w:t>
+      </w:r>
+      <w:proofErr w:type="spellEnd"/>
+      <w:r>
+        <w:t xml:space="preserve"> nel settore di almeno 2 anni.”, </w:t>
       </w:r>
       <w:r>
         <w:t xml:space="preserve">contratto: </w:t>
@@ -573,7 +725,39 @@
         <w:ind w:left="1080"/>
       </w:pPr>
       <w:r>
-        <w:t>Rita, la responsabile delle human resource di “Expert S.p.A”, intende visualizzare tutte le proposte ricevute per l’ultimo annuncio pubblicato sulla nostra piattaforma. Rita accede al sito ed effettua l’autenticazione inserendo username: “ExpertITA” e password: “ritaHR120”, accedendo così all’area riservata. Da qui Rita clicca su “Visualizza annunci” e le viene mostrata la lista degli annunci fin’ora pubblicati da lei. Clicca sull’ultimo annuncio inserito “Cercasi magazziniere” e viene portata all’elenco delle candidature ricevute composte da username e file PDF del CV</w:t>
+        <w:t xml:space="preserve">Rita, la responsabile delle human </w:t>
+      </w:r>
+      <w:proofErr w:type="spellStart"/>
+      <w:r>
+        <w:t>resource</w:t>
+      </w:r>
+      <w:proofErr w:type="spellEnd"/>
+      <w:r>
+        <w:t xml:space="preserve"> di “Expert </w:t>
+      </w:r>
+      <w:proofErr w:type="spellStart"/>
+      <w:r>
+        <w:t>S.p.A</w:t>
+      </w:r>
+      <w:proofErr w:type="spellEnd"/>
+      <w:r>
+        <w:t>”, intende visualizzare tutte le proposte ricevute per l’ultimo annuncio pubblicato sulla nostra piattaforma. Rita accede al sito ed effettua l’autenticazione inserendo username: “</w:t>
+      </w:r>
+      <w:proofErr w:type="spellStart"/>
+      <w:r>
+        <w:t>ExpertITA</w:t>
+      </w:r>
+      <w:proofErr w:type="spellEnd"/>
+      <w:r>
+        <w:t xml:space="preserve">” e password: “ritaHR120”, accedendo così all’area riservata. Da qui Rita clicca su “Visualizza annunci” e le viene mostrata la lista degli annunci </w:t>
+      </w:r>
+      <w:proofErr w:type="spellStart"/>
+      <w:r>
+        <w:t>fin’ora</w:t>
+      </w:r>
+      <w:proofErr w:type="spellEnd"/>
+      <w:r>
+        <w:t xml:space="preserve"> pubblicati da lei. Clicca sull’ultimo annuncio inserito “Cercasi magazziniere” e viene portata all’elenco delle candidature ricevute composte da username e file PDF del CV</w:t>
       </w:r>
       <w:r>
         <w:t xml:space="preserve"> per ogni utente candidato. Clicca sul primo file PDF di “Davide-Strianese-CV” e viene aperta una nuova scheda per visualizzare il documento. </w:t>
@@ -599,6 +783,7 @@
           <w:szCs w:val="28"/>
         </w:rPr>
       </w:pPr>
+      <w:proofErr w:type="spellStart"/>
       <w:r>
         <w:rPr>
           <w:b/>
@@ -608,6 +793,7 @@
         </w:rPr>
         <w:t>Requirements</w:t>
       </w:r>
+      <w:proofErr w:type="spellEnd"/>
     </w:p>
     <w:p>
       <w:pPr>
@@ -937,7 +1123,6 @@
           <w:sz w:val="24"/>
           <w:szCs w:val="24"/>
         </w:rPr>
-        <w:lastRenderedPageBreak/>
         <w:t>Gestione del sistema</w:t>
       </w:r>
     </w:p>
@@ -1044,6 +1229,7 @@
           <w:szCs w:val="24"/>
         </w:rPr>
       </w:pPr>
+      <w:proofErr w:type="spellStart"/>
       <w:r>
         <w:rPr>
           <w:b/>
@@ -1053,6 +1239,7 @@
         </w:rPr>
         <w:t>Usability</w:t>
       </w:r>
+      <w:proofErr w:type="spellEnd"/>
     </w:p>
     <w:p>
       <w:pPr>
@@ -1178,7 +1365,23 @@
           <w:sz w:val="24"/>
           <w:szCs w:val="24"/>
         </w:rPr>
-        <w:t xml:space="preserve"> caso di failure delle operazioni, il sistema farà ripetere le operazioni.</w:t>
+        <w:t xml:space="preserve"> caso di </w:t>
+      </w:r>
+      <w:proofErr w:type="spellStart"/>
+      <w:r>
+        <w:rPr>
+          <w:sz w:val="24"/>
+          <w:szCs w:val="24"/>
+        </w:rPr>
+        <w:t>failure</w:t>
+      </w:r>
+      <w:proofErr w:type="spellEnd"/>
+      <w:r>
+        <w:rPr>
+          <w:sz w:val="24"/>
+          <w:szCs w:val="24"/>
+        </w:rPr>
+        <w:t xml:space="preserve"> delle operazioni, il sistema farà ripetere le operazioni.</w:t>
       </w:r>
     </w:p>
     <w:p>
@@ -1280,6 +1483,7 @@
           <w:szCs w:val="24"/>
         </w:rPr>
       </w:pPr>
+      <w:proofErr w:type="spellStart"/>
       <w:r>
         <w:rPr>
           <w:b/>
@@ -1289,6 +1493,7 @@
         </w:rPr>
         <w:t>Supportability</w:t>
       </w:r>
+      <w:proofErr w:type="spellEnd"/>
     </w:p>
     <w:p>
       <w:pPr>
@@ -1318,7 +1523,23 @@
           <w:sz w:val="24"/>
           <w:szCs w:val="24"/>
         </w:rPr>
-        <w:t xml:space="preserve"> e migliorato, in quanto sarà sviluppato tramite un approccio Object-Oriented e l’utilizzo di </w:t>
+        <w:t xml:space="preserve"> e migliorato, in quanto sarà sviluppato tramite un approccio Object-</w:t>
+      </w:r>
+      <w:proofErr w:type="spellStart"/>
+      <w:r>
+        <w:rPr>
+          <w:sz w:val="24"/>
+          <w:szCs w:val="24"/>
+        </w:rPr>
+        <w:t>Oriented</w:t>
+      </w:r>
+      <w:proofErr w:type="spellEnd"/>
+      <w:r>
+        <w:rPr>
+          <w:sz w:val="24"/>
+          <w:szCs w:val="24"/>
+        </w:rPr>
+        <w:t xml:space="preserve"> e l’utilizzo di </w:t>
       </w:r>
       <w:r>
         <w:rPr>
@@ -1327,8 +1548,6 @@
         </w:rPr>
         <w:t xml:space="preserve">design </w:t>
       </w:r>
-      <w:bookmarkStart w:id="0" w:name="_GoBack"/>
-      <w:bookmarkEnd w:id="0"/>
       <w:r>
         <w:rPr>
           <w:sz w:val="24"/>
@@ -1465,8 +1684,19 @@
           <w:sz w:val="28"/>
           <w:szCs w:val="28"/>
         </w:rPr>
-        <w:t>Target enviroment</w:t>
-      </w:r>
+        <w:t xml:space="preserve">Target </w:t>
+      </w:r>
+      <w:proofErr w:type="spellStart"/>
+      <w:r>
+        <w:rPr>
+          <w:b/>
+          <w:bCs/>
+          <w:sz w:val="28"/>
+          <w:szCs w:val="28"/>
+        </w:rPr>
+        <w:t>enviroment</w:t>
+      </w:r>
+      <w:proofErr w:type="spellEnd"/>
     </w:p>
     <w:p>
       <w:pPr>
@@ -1474,7 +1704,15 @@
         <w:ind w:left="1080"/>
       </w:pPr>
       <w:r>
-        <w:t>Il sistema sarà web-based, sarà accessibile su qualunque dispositivo che abbia una connessione ad Internet. Verrà utilizzato un Web Server che interagirà con un DBMS.</w:t>
+        <w:t>Il sistema sarà web-</w:t>
+      </w:r>
+      <w:proofErr w:type="spellStart"/>
+      <w:r>
+        <w:t>based</w:t>
+      </w:r>
+      <w:proofErr w:type="spellEnd"/>
+      <w:r>
+        <w:t>, sarà accessibile su qualunque dispositivo che abbia una connessione ad Internet. Verrà utilizzato un Web Server che interagirà con un DBMS.</w:t>
       </w:r>
     </w:p>
     <w:p>
@@ -1557,13 +1795,23 @@
           <w:szCs w:val="24"/>
         </w:rPr>
       </w:pPr>
+      <w:proofErr w:type="spellStart"/>
       <w:r>
         <w:rPr>
           <w:rFonts w:ascii="Calibri" w:hAnsi="Calibri" w:cs="Calibri"/>
           <w:sz w:val="24"/>
           <w:szCs w:val="24"/>
         </w:rPr>
-        <w:t>Problem Statement: 11 ottobre 2019</w:t>
+        <w:t>Problem</w:t>
+      </w:r>
+      <w:proofErr w:type="spellEnd"/>
+      <w:r>
+        <w:rPr>
+          <w:rFonts w:ascii="Calibri" w:hAnsi="Calibri" w:cs="Calibri"/>
+          <w:sz w:val="24"/>
+          <w:szCs w:val="24"/>
+        </w:rPr>
+        <w:t xml:space="preserve"> Statement: 11 ottobre 2019</w:t>
       </w:r>
     </w:p>
     <w:p>
@@ -1609,13 +1857,41 @@
           <w:szCs w:val="24"/>
         </w:rPr>
       </w:pPr>
+      <w:proofErr w:type="spellStart"/>
       <w:r>
         <w:rPr>
           <w:rFonts w:ascii="Calibri" w:hAnsi="Calibri" w:cs="Calibri"/>
           <w:sz w:val="24"/>
           <w:szCs w:val="24"/>
         </w:rPr>
-        <w:t>Requirements Analysis Document: 8 novembre 2019</w:t>
+        <w:t>Requirements</w:t>
+      </w:r>
+      <w:proofErr w:type="spellEnd"/>
+      <w:r>
+        <w:rPr>
+          <w:rFonts w:ascii="Calibri" w:hAnsi="Calibri" w:cs="Calibri"/>
+          <w:sz w:val="24"/>
+          <w:szCs w:val="24"/>
+        </w:rPr>
+        <w:t xml:space="preserve"> Analysis </w:t>
+      </w:r>
+      <w:proofErr w:type="spellStart"/>
+      <w:r>
+        <w:rPr>
+          <w:rFonts w:ascii="Calibri" w:hAnsi="Calibri" w:cs="Calibri"/>
+          <w:sz w:val="24"/>
+          <w:szCs w:val="24"/>
+        </w:rPr>
+        <w:t>Document</w:t>
+      </w:r>
+      <w:proofErr w:type="spellEnd"/>
+      <w:r>
+        <w:rPr>
+          <w:rFonts w:ascii="Calibri" w:hAnsi="Calibri" w:cs="Calibri"/>
+          <w:sz w:val="24"/>
+          <w:szCs w:val="24"/>
+        </w:rPr>
+        <w:t>: 8 novembre 2019</w:t>
       </w:r>
     </w:p>
     <w:p>
@@ -1641,7 +1917,26 @@
           <w:sz w:val="24"/>
           <w:szCs w:val="24"/>
         </w:rPr>
-        <w:t>System Design Document: 29 novembre 2019</w:t>
+        <w:lastRenderedPageBreak/>
+        <w:t xml:space="preserve">System Design </w:t>
+      </w:r>
+      <w:proofErr w:type="spellStart"/>
+      <w:r>
+        <w:rPr>
+          <w:rFonts w:ascii="Calibri" w:hAnsi="Calibri" w:cs="Calibri"/>
+          <w:sz w:val="24"/>
+          <w:szCs w:val="24"/>
+        </w:rPr>
+        <w:t>Document</w:t>
+      </w:r>
+      <w:proofErr w:type="spellEnd"/>
+      <w:r>
+        <w:rPr>
+          <w:rFonts w:ascii="Calibri" w:hAnsi="Calibri" w:cs="Calibri"/>
+          <w:sz w:val="24"/>
+          <w:szCs w:val="24"/>
+        </w:rPr>
+        <w:t>: 29 novembre 2019</w:t>
       </w:r>
     </w:p>
     <w:p>
@@ -1667,7 +1962,6 @@
           <w:sz w:val="24"/>
           <w:szCs w:val="24"/>
         </w:rPr>
-        <w:lastRenderedPageBreak/>
         <w:t>Specifica delle interfacce dei moduli del sottosistema da implementare: 13 dicembre 2019</w:t>
       </w:r>
     </w:p>
@@ -1747,6 +2041,7 @@
           <w:szCs w:val="28"/>
         </w:rPr>
       </w:pPr>
+      <w:proofErr w:type="spellStart"/>
       <w:r>
         <w:rPr>
           <w:rFonts w:ascii="Calibri" w:hAnsi="Calibri" w:cs="Calibri"/>
@@ -1755,8 +2050,31 @@
           <w:sz w:val="28"/>
           <w:szCs w:val="28"/>
         </w:rPr>
-        <w:t>Acceptance criteria</w:t>
-      </w:r>
+        <w:t>Acceptance</w:t>
+      </w:r>
+      <w:proofErr w:type="spellEnd"/>
+      <w:r>
+        <w:rPr>
+          <w:rFonts w:ascii="Calibri" w:hAnsi="Calibri" w:cs="Calibri"/>
+          <w:b/>
+          <w:bCs/>
+          <w:sz w:val="28"/>
+          <w:szCs w:val="28"/>
+        </w:rPr>
+        <w:t xml:space="preserve"> </w:t>
+      </w:r>
+      <w:proofErr w:type="spellStart"/>
+      <w:r>
+        <w:rPr>
+          <w:rFonts w:ascii="Calibri" w:hAnsi="Calibri" w:cs="Calibri"/>
+          <w:b/>
+          <w:bCs/>
+          <w:sz w:val="28"/>
+          <w:szCs w:val="28"/>
+        </w:rPr>
+        <w:t>criteria</w:t>
+      </w:r>
+      <w:proofErr w:type="spellEnd"/>
     </w:p>
     <w:p>
       <w:pPr>

</xml_diff>

<commit_message>
Nuovo aggiornamento dei casi d'uso
</commit_message>
<xml_diff>
--- a/Deliverables/ProblemStatement_EasyJob.docx
+++ b/Deliverables/ProblemStatement_EasyJob.docx
@@ -467,7 +467,7 @@
         <w:t>P</w:t>
       </w:r>
       <w:r>
-        <w:t xml:space="preserve">rogetto_”, e conferma il modulo. A questo punto Giuseppe </w:t>
+        <w:t>rogetto_”, e conferma il modulo. A questo punto Giuseppe</w:t>
       </w:r>
       <w:r>
         <w:t xml:space="preserve">, </w:t>
@@ -486,10 +486,51 @@
       <w:r>
         <w:t xml:space="preserve">riconferma la sua candidatura </w:t>
       </w:r>
+      <w:r>
+        <w:t xml:space="preserve">che sarà poi visibile a </w:t>
+      </w:r>
+      <w:proofErr w:type="spellStart"/>
+      <w:r>
+        <w:t>Modis</w:t>
+      </w:r>
+      <w:proofErr w:type="spellEnd"/>
+      <w:r>
+        <w:t>.</w:t>
+      </w:r>
+    </w:p>
+    <w:p>
+      <w:pPr>
+        <w:pStyle w:val="Paragrafoelenco"/>
+        <w:ind w:left="1080"/>
+      </w:pPr>
+      <w:r>
+        <w:t xml:space="preserve">Giuseppe decide poi di ricontrollare per quali proposte di lavoro si è candidato, perciò decide di utilizzare l’apposito pulsante per accedere alla pagina personale. Da lì Giuseppe clicca su </w:t>
+      </w:r>
+      <w:r>
+        <w:lastRenderedPageBreak/>
+        <w:t>“Candidature effettuate” e gli viene mostrato l’elenco di tutte le candidature con titolo ed azienda per ogni annuncio:</w:t>
+      </w:r>
+    </w:p>
+    <w:p>
+      <w:pPr>
+        <w:pStyle w:val="Paragrafoelenco"/>
+        <w:ind w:left="1080"/>
+      </w:pPr>
+    </w:p>
+    <w:p>
+      <w:pPr>
+        <w:pStyle w:val="Paragrafoelenco"/>
+        <w:ind w:left="1080"/>
+      </w:pPr>
       <w:bookmarkStart w:id="0" w:name="_GoBack"/>
-      <w:bookmarkEnd w:id="0"/>
-      <w:r>
-        <w:t xml:space="preserve">che sarà poi visibile a </w:t>
+      <w:r>
+        <w:t>“</w:t>
+      </w:r>
+      <w:r>
+        <w:t>Cercasi programmatore in Python</w:t>
+      </w:r>
+      <w:r>
+        <w:t xml:space="preserve"> – </w:t>
       </w:r>
       <w:proofErr w:type="spellStart"/>
       <w:r>
@@ -497,15 +538,32 @@
       </w:r>
       <w:proofErr w:type="spellEnd"/>
       <w:r>
-        <w:t>.</w:t>
-      </w:r>
+        <w:t xml:space="preserve"> </w:t>
+      </w:r>
+      <w:proofErr w:type="spellStart"/>
+      <w:r>
+        <w:t>S.p.A</w:t>
+      </w:r>
+      <w:proofErr w:type="spellEnd"/>
     </w:p>
     <w:p>
       <w:pPr>
         <w:pStyle w:val="Paragrafoelenco"/>
         <w:ind w:left="1080"/>
       </w:pPr>
-    </w:p>
+      <w:r>
+        <w:t xml:space="preserve">Cercasi programmatore in JAVA – Software4Share </w:t>
+      </w:r>
+      <w:proofErr w:type="spellStart"/>
+      <w:r>
+        <w:t>S.p.A</w:t>
+      </w:r>
+      <w:proofErr w:type="spellEnd"/>
+      <w:r>
+        <w:t>”.</w:t>
+      </w:r>
+    </w:p>
+    <w:bookmarkEnd w:id="0"/>
     <w:p>
       <w:pPr>
         <w:pStyle w:val="Paragrafoelenco"/>
@@ -1019,6 +1077,7 @@
           <w:sz w:val="24"/>
           <w:szCs w:val="24"/>
         </w:rPr>
+        <w:lastRenderedPageBreak/>
         <w:t>Pubblicare annunci</w:t>
       </w:r>
     </w:p>
@@ -1749,6 +1808,7 @@
           <w:sz w:val="28"/>
           <w:szCs w:val="28"/>
         </w:rPr>
+        <w:lastRenderedPageBreak/>
         <w:t>Deadlines</w:t>
       </w:r>
     </w:p>
@@ -1917,7 +1977,6 @@
           <w:sz w:val="24"/>
           <w:szCs w:val="24"/>
         </w:rPr>
-        <w:lastRenderedPageBreak/>
         <w:t xml:space="preserve">System Design </w:t>
       </w:r>
       <w:proofErr w:type="spellStart"/>

</xml_diff>

<commit_message>
Update Problem Statement, Requisiti e casi d'uso
1) Creati una serie di scenari collegati per la candidatura e la notifica di colloquio
2) Aggiunti i requisiti della segnalazione utenti, dell'invito ad un colloquio e della visualizzazione della pagina delle aziende
3) Aggiornata la ToDoList
</commit_message>
<xml_diff>
--- a/Deliverables/ProblemStatement_EasyJob.docx
+++ b/Deliverables/ProblemStatement_EasyJob.docx
@@ -13,7 +13,6 @@
           <w:szCs w:val="28"/>
         </w:rPr>
       </w:pPr>
-      <w:proofErr w:type="spellStart"/>
       <w:r>
         <w:rPr>
           <w:b/>
@@ -21,69 +20,28 @@
           <w:sz w:val="28"/>
           <w:szCs w:val="28"/>
         </w:rPr>
-        <w:t>Problem</w:t>
-      </w:r>
-      <w:proofErr w:type="spellEnd"/>
-      <w:r>
+        <w:t>Problem Statement</w:t>
+      </w:r>
+    </w:p>
+    <w:p>
+      <w:pPr>
+        <w:spacing w:after="0"/>
+        <w:jc w:val="center"/>
         <w:rPr>
           <w:b/>
           <w:bCs/>
           <w:sz w:val="28"/>
           <w:szCs w:val="28"/>
         </w:rPr>
-        <w:t xml:space="preserve"> Statement</w:t>
-      </w:r>
-    </w:p>
-    <w:p>
-      <w:pPr>
-        <w:spacing w:after="0"/>
-        <w:jc w:val="center"/>
+      </w:pPr>
+      <w:r>
         <w:rPr>
           <w:b/>
           <w:bCs/>
           <w:sz w:val="28"/>
           <w:szCs w:val="28"/>
         </w:rPr>
-      </w:pPr>
-      <w:proofErr w:type="spellStart"/>
-      <w:r>
-        <w:rPr>
-          <w:b/>
-          <w:bCs/>
-          <w:sz w:val="28"/>
-          <w:szCs w:val="28"/>
-        </w:rPr>
-        <w:t>EasyJob</w:t>
-      </w:r>
-      <w:proofErr w:type="spellEnd"/>
-      <w:r>
-        <w:rPr>
-          <w:b/>
-          <w:bCs/>
-          <w:sz w:val="28"/>
-          <w:szCs w:val="28"/>
-        </w:rPr>
-        <w:t>: Piattaforma web-</w:t>
-      </w:r>
-      <w:proofErr w:type="spellStart"/>
-      <w:r>
-        <w:rPr>
-          <w:b/>
-          <w:bCs/>
-          <w:sz w:val="28"/>
-          <w:szCs w:val="28"/>
-        </w:rPr>
-        <w:t>based</w:t>
-      </w:r>
-      <w:proofErr w:type="spellEnd"/>
-      <w:r>
-        <w:rPr>
-          <w:b/>
-          <w:bCs/>
-          <w:sz w:val="28"/>
-          <w:szCs w:val="28"/>
-        </w:rPr>
-        <w:t xml:space="preserve"> di job placement</w:t>
+        <w:t>EasyJob: Piattaforma web-based di job placement</w:t>
       </w:r>
     </w:p>
     <w:p>
@@ -111,7 +69,6 @@
           <w:szCs w:val="28"/>
         </w:rPr>
       </w:pPr>
-      <w:proofErr w:type="spellStart"/>
       <w:r>
         <w:rPr>
           <w:b/>
@@ -121,7 +78,6 @@
         </w:rPr>
         <w:t>Introduction</w:t>
       </w:r>
-      <w:proofErr w:type="spellEnd"/>
     </w:p>
     <w:p>
       <w:pPr>
@@ -198,15 +154,7 @@
         <w:t>È</w:t>
       </w:r>
       <w:r>
-        <w:t xml:space="preserve"> qui che entra in gioco </w:t>
-      </w:r>
-      <w:proofErr w:type="spellStart"/>
-      <w:r>
-        <w:t>EasyJob</w:t>
-      </w:r>
-      <w:proofErr w:type="spellEnd"/>
-      <w:r>
-        <w:t>, una piattaforma che permette</w:t>
+        <w:t xml:space="preserve"> qui che entra in gioco EasyJob, una piattaforma che permette</w:t>
       </w:r>
       <w:r>
         <w:t>rà</w:t>
@@ -234,7 +182,6 @@
           <w:szCs w:val="28"/>
         </w:rPr>
       </w:pPr>
-      <w:proofErr w:type="spellStart"/>
       <w:r>
         <w:rPr>
           <w:b/>
@@ -244,7 +191,6 @@
         </w:rPr>
         <w:t>Scenarios</w:t>
       </w:r>
-      <w:proofErr w:type="spellEnd"/>
     </w:p>
     <w:p>
       <w:pPr>
@@ -278,7 +224,16 @@
           <w:sz w:val="24"/>
           <w:szCs w:val="24"/>
         </w:rPr>
-        <w:t>Candidatura per una proposta di lavoro</w:t>
+        <w:t>Visualizzazione degli annunci e candidatura</w:t>
+      </w:r>
+      <w:r>
+        <w:rPr>
+          <w:b/>
+          <w:bCs/>
+          <w:sz w:val="24"/>
+          <w:szCs w:val="24"/>
+        </w:rPr>
+        <w:t xml:space="preserve"> per una proposta di lavoro</w:t>
       </w:r>
     </w:p>
     <w:p>
@@ -302,24 +257,217 @@
         <w:t xml:space="preserve"> nostra piattaforma. </w:t>
       </w:r>
       <w:r>
-        <w:t>Scrive nella barra di ricerca “Informatica”, preme invio e gli vengono mostrate una serie di annunci da parte di varie aziende in tutta Italia. Decide di raffinare la ricerca specificando la zona</w:t>
-      </w:r>
-      <w:proofErr w:type="gramStart"/>
+        <w:t>Scrive nella barra di ricerca “Informatica”, preme invio e gli vengono mostrate una serie di annunci da parte di varie aziende in tutta Italia</w:t>
+      </w:r>
+      <w:r>
+        <w:t xml:space="preserve"> tra cui:</w:t>
+      </w:r>
+    </w:p>
+    <w:p>
+      <w:pPr>
+        <w:pStyle w:val="Paragrafoelenco"/>
+        <w:ind w:left="1080"/>
+      </w:pPr>
+    </w:p>
+    <w:p>
+      <w:pPr>
+        <w:pStyle w:val="Paragrafoelenco"/>
+        <w:numPr>
+          <w:ilvl w:val="0"/>
+          <w:numId w:val="27"/>
+        </w:numPr>
+      </w:pPr>
+      <w:r>
+        <w:t>Nextsoft assume laureati in Informatica ed Ing. Informatica</w:t>
+      </w:r>
+    </w:p>
+    <w:p>
+      <w:pPr>
+        <w:pStyle w:val="Paragrafoelenco"/>
+        <w:ind w:left="1440"/>
+      </w:pPr>
+      <w:r>
+        <w:t xml:space="preserve">NEXSOFT S.p.A.                       </w:t>
+      </w:r>
+      <w:r>
+        <w:tab/>
+        <w:t xml:space="preserve">Bari                               </w:t>
+      </w:r>
+      <w:r>
+        <w:tab/>
+        <w:t xml:space="preserve">17/11/2019      </w:t>
+      </w:r>
+    </w:p>
+    <w:p>
+      <w:pPr>
+        <w:pStyle w:val="Paragrafoelenco"/>
+        <w:numPr>
+          <w:ilvl w:val="0"/>
+          <w:numId w:val="27"/>
+        </w:numPr>
+      </w:pPr>
+      <w:r>
+        <w:t>Export Manager</w:t>
+      </w:r>
+    </w:p>
+    <w:p>
+      <w:pPr>
+        <w:pStyle w:val="Paragrafoelenco"/>
+        <w:ind w:left="1440"/>
+      </w:pPr>
+      <w:r>
+        <w:t>Belmond</w:t>
+      </w:r>
+      <w:r>
+        <w:tab/>
+      </w:r>
+      <w:r>
+        <w:tab/>
+      </w:r>
+      <w:r>
+        <w:tab/>
+        <w:t>Avellino</w:t>
+      </w:r>
+      <w:r>
+        <w:tab/>
+      </w:r>
+      <w:r>
+        <w:tab/>
+        <w:t>20/11/2019</w:t>
+      </w:r>
+    </w:p>
+    <w:p>
+      <w:pPr>
+        <w:pStyle w:val="Paragrafoelenco"/>
+        <w:ind w:left="1440"/>
+      </w:pPr>
+    </w:p>
+    <w:p>
+      <w:pPr>
+        <w:pStyle w:val="Paragrafoelenco"/>
+        <w:ind w:left="1080"/>
+      </w:pPr>
+      <w:r>
+        <w:t>Decide di raffinare la ricerca specificando la zona</w:t>
+      </w:r>
       <w:r>
         <w:t>:</w:t>
       </w:r>
       <w:r>
-        <w:t xml:space="preserve"> ”Salerno</w:t>
-      </w:r>
-      <w:proofErr w:type="gramEnd"/>
-      <w:r>
-        <w:t xml:space="preserve">”, preme invio e la lista delle proposte si aggiorna, nella nuova lista trova soltanto proposte </w:t>
+        <w:t xml:space="preserve"> </w:t>
+      </w:r>
+      <w:r>
+        <w:t xml:space="preserve">”Salerno”, preme invio e la lista delle proposte si aggiorna, nella nuova lista trova soltanto proposte </w:t>
       </w:r>
       <w:r>
         <w:t>per la zona indicata</w:t>
       </w:r>
       <w:r>
-        <w:t>. Inizia a scorrere la lista ed individua un annuncio “Cercasi programmatore in Python”, clicca sull’annuncio e legg</w:t>
+        <w:t xml:space="preserve"> tra cui:</w:t>
+      </w:r>
+    </w:p>
+    <w:p>
+      <w:pPr>
+        <w:pStyle w:val="Paragrafoelenco"/>
+        <w:ind w:left="1080"/>
+      </w:pPr>
+    </w:p>
+    <w:p>
+      <w:pPr>
+        <w:pStyle w:val="Paragrafoelenco"/>
+        <w:numPr>
+          <w:ilvl w:val="0"/>
+          <w:numId w:val="27"/>
+        </w:numPr>
+      </w:pPr>
+      <w:r>
+        <w:t>Vulnerability assistent</w:t>
+      </w:r>
+    </w:p>
+    <w:p>
+      <w:pPr>
+        <w:pStyle w:val="Paragrafoelenco"/>
+        <w:ind w:left="1440"/>
+      </w:pPr>
+      <w:r>
+        <w:t>Tachnrtic Italia Srl</w:t>
+      </w:r>
+      <w:r>
+        <w:tab/>
+      </w:r>
+      <w:r>
+        <w:tab/>
+        <w:t>Salerno</w:t>
+      </w:r>
+      <w:r>
+        <w:tab/>
+      </w:r>
+      <w:r>
+        <w:tab/>
+      </w:r>
+      <w:r>
+        <w:tab/>
+      </w:r>
+      <w:r>
+        <w:t>18/11/2019</w:t>
+      </w:r>
+    </w:p>
+    <w:p>
+      <w:pPr>
+        <w:pStyle w:val="Paragrafoelenco"/>
+        <w:numPr>
+          <w:ilvl w:val="0"/>
+          <w:numId w:val="27"/>
+        </w:numPr>
+      </w:pPr>
+      <w:r>
+        <w:t>Assistente per software gestionali</w:t>
+      </w:r>
+    </w:p>
+    <w:p>
+      <w:pPr>
+        <w:pStyle w:val="Paragrafoelenco"/>
+        <w:ind w:left="1440"/>
+      </w:pPr>
+      <w:r>
+        <w:t>Gruppo Sintesi</w:t>
+      </w:r>
+      <w:r>
+        <w:tab/>
+      </w:r>
+      <w:r>
+        <w:tab/>
+      </w:r>
+      <w:r>
+        <w:tab/>
+        <w:t>Salerno</w:t>
+      </w:r>
+      <w:r>
+        <w:tab/>
+      </w:r>
+      <w:r>
+        <w:tab/>
+      </w:r>
+      <w:r>
+        <w:tab/>
+        <w:t>19/11/2019</w:t>
+      </w:r>
+      <w:bookmarkStart w:id="0" w:name="_GoBack"/>
+      <w:bookmarkEnd w:id="0"/>
+    </w:p>
+    <w:p>
+      <w:pPr>
+        <w:pStyle w:val="Paragrafoelenco"/>
+        <w:ind w:left="1080"/>
+      </w:pPr>
+    </w:p>
+    <w:p>
+      <w:pPr>
+        <w:pStyle w:val="Paragrafoelenco"/>
+        <w:ind w:left="1080"/>
+      </w:pPr>
+      <w:r>
+        <w:t>Inizia a scorrere la lista ed individua un annuncio “Cercasi programmatore in Python”, clicca sull’annuncio e legg</w:t>
       </w:r>
       <w:r>
         <w:t>e</w:t>
@@ -340,15 +488,7 @@
         <w:ind w:left="1080"/>
       </w:pPr>
       <w:r>
-        <w:t xml:space="preserve"> “</w:t>
-      </w:r>
-      <w:proofErr w:type="spellStart"/>
-      <w:r>
-        <w:t>Modis</w:t>
-      </w:r>
-      <w:proofErr w:type="spellEnd"/>
-      <w:r>
-        <w:t>, S.p.A., Salerno</w:t>
+        <w:t xml:space="preserve"> “Modis S.p.A., Salerno</w:t>
       </w:r>
     </w:p>
     <w:p>
@@ -363,15 +503,8 @@
         <w:ind w:left="1080"/>
       </w:pPr>
       <w:r>
-        <w:t>Si cerca un profilo con conoscenze approfondite in Python e che conosca i paradigmi della programmazione Object-</w:t>
-      </w:r>
-      <w:proofErr w:type="spellStart"/>
-      <w:r>
-        <w:t>Oriented</w:t>
-      </w:r>
-      <w:proofErr w:type="spellEnd"/>
-      <w:r>
-        <w:t>.</w:t>
+        <w:lastRenderedPageBreak/>
+        <w:t>Si cerca un profilo con conoscenze approfondite in Python e che conosca i paradigmi della programmazione Object-Oriented.</w:t>
       </w:r>
     </w:p>
     <w:p>
@@ -470,32 +603,13 @@
         <w:t>rogetto_”, e conferma il modulo. A questo punto Giuseppe</w:t>
       </w:r>
       <w:r>
-        <w:t xml:space="preserve">, </w:t>
-      </w:r>
-      <w:proofErr w:type="spellStart"/>
-      <w:r>
-        <w:t>ricliccando</w:t>
-      </w:r>
-      <w:proofErr w:type="spellEnd"/>
-      <w:r>
-        <w:t xml:space="preserve"> su “Canditati Ora”</w:t>
-      </w:r>
-      <w:r>
-        <w:t xml:space="preserve">, </w:t>
-      </w:r>
-      <w:r>
-        <w:t xml:space="preserve">riconferma la sua candidatura </w:t>
-      </w:r>
-      <w:r>
-        <w:t xml:space="preserve">che sarà poi visibile a </w:t>
-      </w:r>
-      <w:proofErr w:type="spellStart"/>
-      <w:r>
-        <w:t>Modis</w:t>
-      </w:r>
-      <w:proofErr w:type="spellEnd"/>
-      <w:r>
-        <w:t>.</w:t>
+        <w:t xml:space="preserve"> visualizza una pagina in</w:t>
+      </w:r>
+      <w:r>
+        <w:t>ter</w:t>
+      </w:r>
+      <w:r>
+        <w:t>media:</w:t>
       </w:r>
     </w:p>
     <w:p>
@@ -503,72 +617,66 @@
         <w:pStyle w:val="Paragrafoelenco"/>
         <w:ind w:left="1080"/>
       </w:pPr>
-      <w:r>
-        <w:t xml:space="preserve">Giuseppe decide poi di ricontrollare per quali proposte di lavoro si è candidato, perciò decide di utilizzare l’apposito pulsante per accedere alla pagina personale. Da lì Giuseppe clicca su </w:t>
-      </w:r>
-      <w:r>
-        <w:lastRenderedPageBreak/>
-        <w:t>“Candidature effettuate” e gli viene mostrato l’elenco di tutte le candidature con titolo ed azienda per ogni annuncio:</w:t>
-      </w:r>
     </w:p>
     <w:p>
       <w:pPr>
         <w:pStyle w:val="Paragrafoelenco"/>
         <w:ind w:left="1080"/>
       </w:pPr>
+      <w:r>
+        <w:t xml:space="preserve">“Candidatura a </w:t>
+      </w:r>
+      <w:r>
+        <w:rPr>
+          <w:u w:val="single"/>
+        </w:rPr>
+        <w:t>Cercasi programmatore in Python</w:t>
+      </w:r>
+      <w:r>
+        <w:t xml:space="preserve"> per l’azienda </w:t>
+      </w:r>
+      <w:r>
+        <w:rPr>
+          <w:u w:val="single"/>
+        </w:rPr>
+        <w:t>Modis S.p.A.</w:t>
+      </w:r>
+      <w:r>
+        <w:t>”.</w:t>
+      </w:r>
     </w:p>
     <w:p>
       <w:pPr>
         <w:pStyle w:val="Paragrafoelenco"/>
         <w:ind w:left="1080"/>
       </w:pPr>
-      <w:bookmarkStart w:id="0" w:name="_GoBack"/>
-      <w:r>
-        <w:t>“</w:t>
-      </w:r>
-      <w:r>
-        <w:t>Cercasi programmatore in Python</w:t>
-      </w:r>
-      <w:r>
-        <w:t xml:space="preserve"> – </w:t>
-      </w:r>
-      <w:proofErr w:type="spellStart"/>
-      <w:r>
-        <w:t>Modis</w:t>
-      </w:r>
-      <w:proofErr w:type="spellEnd"/>
+    </w:p>
+    <w:p>
+      <w:pPr>
+        <w:pStyle w:val="Paragrafoelenco"/>
+        <w:ind w:left="1080"/>
+      </w:pPr>
       <w:r>
         <w:t xml:space="preserve"> </w:t>
       </w:r>
-      <w:proofErr w:type="spellStart"/>
-      <w:r>
-        <w:t>S.p.A</w:t>
-      </w:r>
-      <w:proofErr w:type="spellEnd"/>
-    </w:p>
-    <w:p>
-      <w:pPr>
-        <w:pStyle w:val="Paragrafoelenco"/>
-        <w:ind w:left="1080"/>
-      </w:pPr>
-      <w:r>
-        <w:t xml:space="preserve">Cercasi programmatore in JAVA – Software4Share </w:t>
-      </w:r>
-      <w:proofErr w:type="spellStart"/>
-      <w:r>
-        <w:t>S.p.A</w:t>
-      </w:r>
-      <w:proofErr w:type="spellEnd"/>
-      <w:r>
-        <w:t>”.</w:t>
-      </w:r>
-    </w:p>
-    <w:bookmarkEnd w:id="0"/>
-    <w:p>
-      <w:pPr>
-        <w:pStyle w:val="Paragrafoelenco"/>
-        <w:ind w:left="1080"/>
-      </w:pPr>
+      <w:r>
+        <w:t>Giuseppe clicca</w:t>
+      </w:r>
+      <w:r>
+        <w:t xml:space="preserve"> su “</w:t>
+      </w:r>
+      <w:r>
+        <w:t>Conferma</w:t>
+      </w:r>
+      <w:r>
+        <w:t>”</w:t>
+      </w:r>
+      <w:r>
+        <w:t>. A questo punto Giuseppe visualizza una pagina di notifica: “Candidatura avvenuta con successo”.</w:t>
+      </w:r>
+      <w:r>
+        <w:t xml:space="preserve"> </w:t>
+      </w:r>
     </w:p>
     <w:p>
       <w:pPr>
@@ -583,21 +691,37 @@
           <w:ilvl w:val="1"/>
           <w:numId w:val="1"/>
         </w:numPr>
-        <w:rPr>
-          <w:b/>
-          <w:bCs/>
-          <w:sz w:val="24"/>
-          <w:szCs w:val="24"/>
-        </w:rPr>
-      </w:pPr>
-      <w:r>
-        <w:rPr>
-          <w:b/>
-          <w:bCs/>
-          <w:sz w:val="24"/>
-          <w:szCs w:val="24"/>
-        </w:rPr>
-        <w:t>Pubblicazione di un annuncio</w:t>
+      </w:pPr>
+      <w:r>
+        <w:rPr>
+          <w:b/>
+          <w:bCs/>
+          <w:sz w:val="24"/>
+          <w:szCs w:val="24"/>
+        </w:rPr>
+        <w:t xml:space="preserve">Visualizzazione degli annunci </w:t>
+      </w:r>
+      <w:r>
+        <w:rPr>
+          <w:b/>
+          <w:bCs/>
+          <w:sz w:val="24"/>
+          <w:szCs w:val="24"/>
+        </w:rPr>
+        <w:t xml:space="preserve">pubblicati </w:t>
+      </w:r>
+      <w:r>
+        <w:rPr>
+          <w:b/>
+          <w:bCs/>
+          <w:sz w:val="24"/>
+          <w:szCs w:val="24"/>
+        </w:rPr>
+        <w:t>ed invito al colloquio</w:t>
+      </w:r>
+      <w:r>
+        <w:br/>
+        <w:t>Veronica, responsabile delle human resources dell’azienda Modis S.p.A., si collega al sito, effettua login inserendo username: “ModisOfficial” e password: “Brown_02” e clicca su “Accedi”. Le viene quindi mostrata la pagina personale dell’azienda, da qui Veronica clicca su “Viualizza annunci” e visualizza l’elenco degli annunci fin’ora pubblicati dall’azienda:</w:t>
       </w:r>
     </w:p>
     <w:p>
@@ -605,153 +729,229 @@
         <w:pStyle w:val="Paragrafoelenco"/>
         <w:ind w:left="1080"/>
       </w:pPr>
-      <w:r>
-        <w:t>L’azienda “</w:t>
-      </w:r>
-      <w:proofErr w:type="spellStart"/>
-      <w:r>
-        <w:t>BusItalia</w:t>
-      </w:r>
-      <w:proofErr w:type="spellEnd"/>
-      <w:r>
-        <w:t xml:space="preserve">” ha percepito un bonus dalla Regione Campania ed ha ampliato i suoi servizi di trasporto in termini di nuove corse per tutta la Regione. Ciò ha quindi generato l’esigenza di assumere nuovi autisti. Francesco, il responsabile delle human </w:t>
-      </w:r>
-      <w:proofErr w:type="spellStart"/>
-      <w:r>
-        <w:t>resourc</w:t>
-      </w:r>
-      <w:r>
-        <w:t>e</w:t>
-      </w:r>
-      <w:proofErr w:type="spellEnd"/>
-      <w:r>
-        <w:t xml:space="preserve"> di “</w:t>
-      </w:r>
-      <w:proofErr w:type="spellStart"/>
-      <w:r>
-        <w:t>BusItalia</w:t>
-      </w:r>
-      <w:proofErr w:type="spellEnd"/>
-      <w:r>
-        <w:t xml:space="preserve">”, viene incaricato di inserire un annuncio sulla nostra piattaforma. Francesco quindi si collega al sito ed effettua la registrazione sotto forma di profilo aziendale cliccando su “Registrati come azienda”. Gli compare una nuova pagina dove inserisce </w:t>
-      </w:r>
-      <w:r>
-        <w:t xml:space="preserve">nome dell’azienda: </w:t>
-      </w:r>
-      <w:r>
-        <w:t>“</w:t>
-      </w:r>
-      <w:proofErr w:type="spellStart"/>
-      <w:r>
-        <w:t>BusItalia</w:t>
-      </w:r>
-      <w:proofErr w:type="spellEnd"/>
-      <w:r>
-        <w:t xml:space="preserve"> S.p.A.”,</w:t>
-      </w:r>
-      <w:r>
-        <w:t xml:space="preserve"> username: “</w:t>
-      </w:r>
-      <w:proofErr w:type="spellStart"/>
-      <w:r>
-        <w:t>BusItaliaRoma</w:t>
-      </w:r>
-      <w:proofErr w:type="spellEnd"/>
-      <w:r>
-        <w:t>”,</w:t>
-      </w:r>
-      <w:r>
-        <w:t xml:space="preserve"> </w:t>
-      </w:r>
-      <w:r>
-        <w:t xml:space="preserve">indirizzo: </w:t>
-      </w:r>
-      <w:r>
-        <w:t xml:space="preserve">“Via V Maggio, 123, Roma”, </w:t>
-      </w:r>
-      <w:r>
-        <w:t xml:space="preserve">data di fondazione: </w:t>
-      </w:r>
-      <w:r>
-        <w:t xml:space="preserve">“19 Maggio 2011”, </w:t>
-      </w:r>
-      <w:r>
-        <w:t xml:space="preserve">descrizione sintetica: </w:t>
-      </w:r>
-      <w:r>
-        <w:t xml:space="preserve">“Azienda di trasporto pubblico locale.”, </w:t>
-      </w:r>
-      <w:r>
-        <w:t xml:space="preserve">numero di dipendenti attuali: </w:t>
-      </w:r>
-      <w:r>
-        <w:t xml:space="preserve">“3639”, </w:t>
-      </w:r>
-      <w:r>
-        <w:t xml:space="preserve">e-mail: </w:t>
-      </w:r>
-      <w:r>
-        <w:t>“busitaliaroma@gmail.com”</w:t>
-      </w:r>
-      <w:r>
-        <w:t>, password: “Informazioni_01”</w:t>
-      </w:r>
-      <w:r>
-        <w:t>. Una volta compilata correttamente la scheda, conferma il modulo e viene reindirizzato alla pagina di avvenuta registrazione. A questo punto Francesco, accedendo alla propria pagina, clicca su “Nuova inserzione” e gli viene mostrata la pagina dedicata alla creazione dell’annuncio. Compila il modulo inserendo</w:t>
-      </w:r>
-      <w:r>
-        <w:t xml:space="preserve"> un titolo:</w:t>
-      </w:r>
-      <w:r>
-        <w:t xml:space="preserve"> “Cercasi autisti per autobus”, </w:t>
-      </w:r>
-      <w:r>
-        <w:t xml:space="preserve">tag: </w:t>
-      </w:r>
-      <w:r>
-        <w:t>“Trasporto”,</w:t>
-      </w:r>
-      <w:r>
-        <w:t xml:space="preserve"> descrizione: </w:t>
-      </w:r>
-      <w:r>
-        <w:t xml:space="preserve">“Azienda leader dei trasporti in Italia, cerca nuovi profili da inserire </w:t>
-      </w:r>
-      <w:r>
-        <w:t xml:space="preserve">nel proprio organico”, </w:t>
-      </w:r>
-      <w:r>
-        <w:t xml:space="preserve">requisiti: </w:t>
-      </w:r>
-      <w:r>
-        <w:t xml:space="preserve">“Richiesto il possesso della patente CQC da almeno 5 anni con esperienza </w:t>
-      </w:r>
-      <w:proofErr w:type="spellStart"/>
-      <w:r>
-        <w:t>regressa</w:t>
-      </w:r>
-      <w:proofErr w:type="spellEnd"/>
-      <w:r>
-        <w:t xml:space="preserve"> nel settore di almeno 2 anni.”, </w:t>
-      </w:r>
-      <w:r>
-        <w:t xml:space="preserve">contratto: </w:t>
-      </w:r>
-      <w:r>
-        <w:t>“Full-time”. Francesco revisiona la scheda, clicca “Pubblica” e viene reindirizzato alla pagina di avvenuta pubblicazione.</w:t>
-      </w:r>
-    </w:p>
-    <w:p>
-      <w:pPr>
-        <w:pStyle w:val="Paragrafoelenco"/>
+    </w:p>
+    <w:p>
+      <w:pPr>
+        <w:pStyle w:val="Paragrafoelenco"/>
+        <w:numPr>
+          <w:ilvl w:val="0"/>
+          <w:numId w:val="2"/>
+        </w:numPr>
+      </w:pPr>
+      <w:r>
+        <w:t>Cercasi programmatore in Python</w:t>
+      </w:r>
+    </w:p>
+    <w:p>
+      <w:pPr>
+        <w:pStyle w:val="Paragrafoelenco"/>
+        <w:numPr>
+          <w:ilvl w:val="0"/>
+          <w:numId w:val="2"/>
+        </w:numPr>
+      </w:pPr>
+      <w:r>
+        <w:t>Cercasi Database Administrator</w:t>
+      </w:r>
+    </w:p>
+    <w:p>
+      <w:pPr>
+        <w:pStyle w:val="Paragrafoelenco"/>
+        <w:numPr>
+          <w:ilvl w:val="0"/>
+          <w:numId w:val="2"/>
+        </w:numPr>
+      </w:pPr>
+      <w:r>
+        <w:t>Cercasi sviluppatore back-end</w:t>
+      </w:r>
+    </w:p>
+    <w:p>
+      <w:pPr>
         <w:ind w:left="1080"/>
-        <w:rPr>
-          <w:b/>
-          <w:bCs/>
-          <w:sz w:val="24"/>
-          <w:szCs w:val="24"/>
-        </w:rPr>
-      </w:pPr>
+      </w:pPr>
+      <w:r>
+        <w:t>Veronica clicca su “Cercasi programmatore in Python” e viene reindirizzata ad una pagina contenente l’elenco delle candidature ricevute per l’annuncio:</w:t>
+      </w:r>
+    </w:p>
+    <w:p>
+      <w:pPr>
+        <w:ind w:left="1080"/>
+      </w:pPr>
+    </w:p>
+    <w:p>
+      <w:pPr>
+        <w:pStyle w:val="Paragrafoelenco"/>
+        <w:numPr>
+          <w:ilvl w:val="0"/>
+          <w:numId w:val="2"/>
+        </w:numPr>
+      </w:pPr>
+      <w:r>
+        <w:t>Nome:</w:t>
+      </w:r>
+      <w:r>
+        <w:t xml:space="preserve"> Giovanna       Cognome: Della Rocca</w:t>
+      </w:r>
+    </w:p>
+    <w:p>
+      <w:pPr>
+        <w:pStyle w:val="Paragrafoelenco"/>
+        <w:ind w:left="1440"/>
+      </w:pPr>
+      <w:r>
+        <w:t>Data di nascita: 13/06/1996            Residente a: Via Kennedy, 140, Napoli          “CONTATTA”</w:t>
+      </w:r>
+    </w:p>
+    <w:p>
+      <w:pPr>
+        <w:pStyle w:val="Paragrafoelenco"/>
+        <w:ind w:left="1440"/>
+      </w:pPr>
+      <w:r>
+        <w:t>Della-Rocca-Giovanna-CV.pdf</w:t>
+      </w:r>
+    </w:p>
+    <w:p>
+      <w:pPr>
+        <w:pStyle w:val="Paragrafoelenco"/>
+        <w:numPr>
+          <w:ilvl w:val="0"/>
+          <w:numId w:val="2"/>
+        </w:numPr>
+      </w:pPr>
+      <w:r>
+        <w:t>Nome:</w:t>
+      </w:r>
+      <w:r>
+        <w:t xml:space="preserve"> Gi</w:t>
+      </w:r>
+      <w:r>
+        <w:t>useppe</w:t>
+      </w:r>
+      <w:r>
+        <w:t xml:space="preserve">       Cognome: </w:t>
+      </w:r>
+      <w:r>
+        <w:t>Rainone</w:t>
+      </w:r>
+    </w:p>
+    <w:p>
+      <w:pPr>
+        <w:pStyle w:val="Paragrafoelenco"/>
+        <w:ind w:left="1440"/>
+      </w:pPr>
+      <w:r>
+        <w:t xml:space="preserve">Data di nascita: </w:t>
+      </w:r>
+      <w:r>
+        <w:t>28</w:t>
+      </w:r>
+      <w:r>
+        <w:t>/0</w:t>
+      </w:r>
+      <w:r>
+        <w:t>9</w:t>
+      </w:r>
+      <w:r>
+        <w:t>/19</w:t>
+      </w:r>
+      <w:r>
+        <w:t>91</w:t>
+      </w:r>
+      <w:r>
+        <w:t xml:space="preserve">             Residente a: Via</w:t>
+      </w:r>
+      <w:r>
+        <w:t>le Europa</w:t>
+      </w:r>
+      <w:r>
+        <w:t xml:space="preserve">, </w:t>
+      </w:r>
+      <w:r>
+        <w:t>44</w:t>
+      </w:r>
+      <w:r>
+        <w:t>,</w:t>
+      </w:r>
+      <w:r>
+        <w:t xml:space="preserve"> Salerno         </w:t>
+      </w:r>
+      <w:r>
+        <w:t>“CONTATTA”</w:t>
+      </w:r>
+    </w:p>
+    <w:p>
+      <w:pPr>
+        <w:pStyle w:val="Paragrafoelenco"/>
+        <w:ind w:left="1440"/>
+      </w:pPr>
+      <w:r>
+        <w:t>Rainone-Giuseppe-CV.pdf</w:t>
+      </w:r>
+    </w:p>
+    <w:p>
+      <w:pPr>
+        <w:ind w:left="1080"/>
+      </w:pPr>
+    </w:p>
+    <w:p>
+      <w:pPr>
+        <w:ind w:left="1080"/>
+      </w:pPr>
+      <w:r>
+        <w:t>Veronica, vedendo che Giuseppe è di Salerno, decide di visualizzare il suo curriculum e clicca su “Rainone-Giuseppe-CV”, si apre una nuova pagina esterna che le permette di visualizzare il file PDF del candidato. Leggendo il curriculum, decide che Giuseppe sarebbe un buon candidato, in quanto soddisfa i requisiti per l’occupazione. A questo punto Veronica torna alla pagina delle candidature e clicca su “Contatta”</w:t>
+      </w:r>
+      <w:r>
+        <w:t xml:space="preserve">, le viene quindi mostrato un modulo di compilazione in cui inserisce un titolo: ”Appuntamento per un colloquio – Modis S.p.A.” e un corpo: </w:t>
+      </w:r>
+    </w:p>
+    <w:p>
+      <w:pPr>
+        <w:ind w:left="1080"/>
+      </w:pPr>
+      <w:r>
+        <w:t>“Gentile Giuseppe Rainone,</w:t>
+      </w:r>
+      <w:r>
+        <w:br/>
+        <w:t xml:space="preserve">dopo aver analizzato le sue competenze, la riteniamo un candidato adeguato per il ruolo indicato dal nostro annuncio. La invitiamo per un colloquio in data 19/12/2019 presso la nostra </w:t>
+      </w:r>
+      <w:r>
+        <w:lastRenderedPageBreak/>
+        <w:t>sede centrale in Via Torquato Tasso, 34 situata a Salerno.</w:t>
+      </w:r>
+      <w:r>
+        <w:br/>
+        <w:t xml:space="preserve">Per ulteriori informazioni potrà contattarci al nostro indirizzo e-mail: </w:t>
+      </w:r>
+      <w:hyperlink r:id="rId5" w:history="1">
+        <w:r>
+          <w:rPr>
+            <w:rStyle w:val="Collegamentoipertestuale"/>
+          </w:rPr>
+          <w:t>modis.salerno@gmail.com</w:t>
+        </w:r>
+      </w:hyperlink>
+      <w:r>
+        <w:t>.</w:t>
+      </w:r>
+    </w:p>
+    <w:p>
+      <w:pPr>
+        <w:ind w:left="1080"/>
+      </w:pPr>
+      <w:r>
+        <w:t>Cordiali saluti, Modis S.p.A.”</w:t>
+      </w:r>
+    </w:p>
+    <w:p>
+      <w:pPr>
+        <w:ind w:left="1080"/>
+      </w:pPr>
+      <w:r>
+        <w:t>Da qui Veronica clicca su “Invia” e riceve conferma che l’invio è avvenuto con successo.</w:t>
+      </w:r>
     </w:p>
     <w:p>
       <w:pPr>
@@ -774,51 +974,286 @@
           <w:sz w:val="24"/>
           <w:szCs w:val="24"/>
         </w:rPr>
-        <w:t>Visualizzazione delle candidature</w:t>
+        <w:t>Visualizzazione delle notifiche</w:t>
+      </w:r>
+      <w:r>
+        <w:rPr>
+          <w:b/>
+          <w:bCs/>
+          <w:sz w:val="24"/>
+          <w:szCs w:val="24"/>
+        </w:rPr>
+        <w:br/>
+      </w:r>
+      <w:r>
+        <w:t>Qualche giorno dopo Giuseppe decide di controllare se ha ricevuto qualche notifica, così si collega alla piattaforma, clicca su “Accedi”, viene reindirizzato alla pagina di login ed inserisce il suo username:</w:t>
+      </w:r>
+      <w:r>
+        <w:t xml:space="preserve"> </w:t>
+      </w:r>
+      <w:r>
+        <w:t xml:space="preserve">“Giuseppe33” e </w:t>
+      </w:r>
+      <w:r>
+        <w:t xml:space="preserve">la sua </w:t>
+      </w:r>
+      <w:r>
+        <w:t>password: “051Progetto_”,</w:t>
+      </w:r>
+      <w:r>
+        <w:t xml:space="preserve"> conferma il modulo. Da qui Giuseppe viene reindirizzato alla sua pagina personale. Giuseppe vede </w:t>
+      </w:r>
+      <w:r>
+        <w:t>che c’è una notifica sulla campanella e ci clicca sopra. Gli viene mostrata una pagina contenente tutti i messaggi che ha ricevuto dalle aziende per le quali si è candidato:</w:t>
       </w:r>
     </w:p>
     <w:p>
       <w:pPr>
         <w:pStyle w:val="Paragrafoelenco"/>
         <w:ind w:left="1080"/>
-      </w:pPr>
-      <w:r>
-        <w:t xml:space="preserve">Rita, la responsabile delle human </w:t>
-      </w:r>
-      <w:proofErr w:type="spellStart"/>
-      <w:r>
-        <w:t>resource</w:t>
-      </w:r>
-      <w:proofErr w:type="spellEnd"/>
-      <w:r>
-        <w:t xml:space="preserve"> di “Expert </w:t>
-      </w:r>
-      <w:proofErr w:type="spellStart"/>
-      <w:r>
-        <w:t>S.p.A</w:t>
-      </w:r>
-      <w:proofErr w:type="spellEnd"/>
-      <w:r>
-        <w:t>”, intende visualizzare tutte le proposte ricevute per l’ultimo annuncio pubblicato sulla nostra piattaforma. Rita accede al sito ed effettua l’autenticazione inserendo username: “</w:t>
-      </w:r>
-      <w:proofErr w:type="spellStart"/>
-      <w:r>
-        <w:t>ExpertITA</w:t>
-      </w:r>
-      <w:proofErr w:type="spellEnd"/>
-      <w:r>
-        <w:t xml:space="preserve">” e password: “ritaHR120”, accedendo così all’area riservata. Da qui Rita clicca su “Visualizza annunci” e le viene mostrata la lista degli annunci </w:t>
-      </w:r>
-      <w:proofErr w:type="spellStart"/>
-      <w:r>
-        <w:t>fin’ora</w:t>
-      </w:r>
-      <w:proofErr w:type="spellEnd"/>
-      <w:r>
-        <w:t xml:space="preserve"> pubblicati da lei. Clicca sull’ultimo annuncio inserito “Cercasi magazziniere” e viene portata all’elenco delle candidature ricevute composte da username e file PDF del CV</w:t>
-      </w:r>
-      <w:r>
-        <w:t xml:space="preserve"> per ogni utente candidato. Clicca sul primo file PDF di “Davide-Strianese-CV” e viene aperta una nuova scheda per visualizzare il documento. </w:t>
+        <w:rPr>
+          <w:b/>
+          <w:bCs/>
+          <w:sz w:val="24"/>
+          <w:szCs w:val="24"/>
+        </w:rPr>
+      </w:pPr>
+    </w:p>
+    <w:p>
+      <w:pPr>
+        <w:pStyle w:val="Paragrafoelenco"/>
+        <w:numPr>
+          <w:ilvl w:val="0"/>
+          <w:numId w:val="2"/>
+        </w:numPr>
+      </w:pPr>
+      <w:r>
+        <w:t>Appuntamento per un colloquio – Modis S.p.A.</w:t>
+      </w:r>
+      <w:r>
+        <w:t xml:space="preserve">                                                 03/12/2019</w:t>
+      </w:r>
+    </w:p>
+    <w:p>
+      <w:pPr>
+        <w:pStyle w:val="Paragrafoelenco"/>
+        <w:numPr>
+          <w:ilvl w:val="0"/>
+          <w:numId w:val="2"/>
+        </w:numPr>
+      </w:pPr>
+      <w:r>
+        <w:t xml:space="preserve">Colloquio – Software4Share S.p.A. </w:t>
+      </w:r>
+      <w:r>
+        <w:tab/>
+      </w:r>
+      <w:r>
+        <w:tab/>
+      </w:r>
+      <w:r>
+        <w:tab/>
+        <w:t xml:space="preserve"> </w:t>
+      </w:r>
+      <w:r>
+        <w:tab/>
+      </w:r>
+      <w:r>
+        <w:tab/>
+        <w:t xml:space="preserve">      13/11/2019</w:t>
+      </w:r>
+    </w:p>
+    <w:p>
+      <w:pPr>
+        <w:ind w:left="1080"/>
+      </w:pPr>
+      <w:r>
+        <w:t xml:space="preserve">Giuseppe nota che la notifica è dovuta a: </w:t>
+      </w:r>
+      <w:r>
+        <w:t>“</w:t>
+      </w:r>
+      <w:r>
+        <w:t>Appuntamento per un colloquio – Modis S.p.A.</w:t>
+      </w:r>
+      <w:r>
+        <w:t>”</w:t>
+      </w:r>
+      <w:r>
+        <w:t>, così decide di cliccarci sopra</w:t>
+      </w:r>
+      <w:r>
+        <w:t xml:space="preserve">  </w:t>
+      </w:r>
+      <w:r>
+        <w:t>per leggere il contenuto della notifica. Gli viene mostrata una nuova pagina:</w:t>
+      </w:r>
+      <w:r>
+        <w:t xml:space="preserve">      </w:t>
+      </w:r>
+    </w:p>
+    <w:p>
+      <w:pPr>
+        <w:ind w:left="1080"/>
+      </w:pPr>
+      <w:r>
+        <w:t>“Gentile Giuseppe Rainone,</w:t>
+      </w:r>
+      <w:r>
+        <w:br/>
+        <w:t>dopo aver analizzato le sue competenze, la riteniamo un candidato adeguato per il ruolo indicato dal nostro annuncio. La invitiamo per un colloquio in data 19/12/2019 presso la nostra sede centrale in Via Torquato Tasso, 34 situata a Salerno.</w:t>
+      </w:r>
+      <w:r>
+        <w:br/>
+        <w:t xml:space="preserve">Per ulteriori informazioni potrà contattarci al nostro indirizzo e-mail: </w:t>
+      </w:r>
+      <w:hyperlink r:id="rId6" w:history="1">
+        <w:r>
+          <w:rPr>
+            <w:rStyle w:val="Collegamentoipertestuale"/>
+          </w:rPr>
+          <w:t>modis.salerno@gmail.com</w:t>
+        </w:r>
+      </w:hyperlink>
+      <w:r>
+        <w:t>.</w:t>
+      </w:r>
+    </w:p>
+    <w:p>
+      <w:pPr>
+        <w:ind w:left="1080"/>
+      </w:pPr>
+      <w:r>
+        <w:t xml:space="preserve">Cordiali saluti, Modis </w:t>
+      </w:r>
+      <w:r>
+        <w:t>S.p.A.”</w:t>
+      </w:r>
+    </w:p>
+    <w:p>
+      <w:pPr>
+        <w:pStyle w:val="Paragrafoelenco"/>
+        <w:ind w:left="1080"/>
+      </w:pPr>
+    </w:p>
+    <w:p>
+      <w:pPr>
+        <w:pStyle w:val="Paragrafoelenco"/>
+        <w:numPr>
+          <w:ilvl w:val="1"/>
+          <w:numId w:val="1"/>
+        </w:numPr>
+        <w:rPr>
+          <w:b/>
+          <w:bCs/>
+          <w:sz w:val="24"/>
+          <w:szCs w:val="24"/>
+        </w:rPr>
+      </w:pPr>
+      <w:r>
+        <w:rPr>
+          <w:b/>
+          <w:bCs/>
+          <w:sz w:val="24"/>
+          <w:szCs w:val="24"/>
+        </w:rPr>
+        <w:t>Pubblicazione di un annuncio</w:t>
+      </w:r>
+    </w:p>
+    <w:p>
+      <w:pPr>
+        <w:pStyle w:val="Paragrafoelenco"/>
+        <w:ind w:left="1080"/>
+      </w:pPr>
+      <w:r>
+        <w:t>L’azienda “BusItalia” ha percepito un bonus dalla Regione Campania ed ha ampliato i suoi servizi di trasporto in termini di nuove corse per tutta la Regione. Ciò ha quindi generato l’esigenza di assumere nuovi autisti. Francesco, il responsabile delle human resourc</w:t>
+      </w:r>
+      <w:r>
+        <w:t xml:space="preserve">e di “BusItalia”, viene incaricato di inserire un annuncio sulla nostra piattaforma. Francesco quindi si collega al sito ed effettua la registrazione sotto forma di profilo aziendale cliccando su “Registrati come azienda”. Gli compare una nuova pagina dove inserisce </w:t>
+      </w:r>
+      <w:r>
+        <w:t xml:space="preserve">nome dell’azienda: </w:t>
+      </w:r>
+      <w:r>
+        <w:t>“BusItalia S.p.A.”,</w:t>
+      </w:r>
+      <w:r>
+        <w:t xml:space="preserve"> immagine del logo dell’azienda:”buitalia_logo.jpg”,</w:t>
+      </w:r>
+      <w:r>
+        <w:t xml:space="preserve"> username: “BusItaliaRoma”,</w:t>
+      </w:r>
+      <w:r>
+        <w:t xml:space="preserve"> </w:t>
+      </w:r>
+      <w:r>
+        <w:t xml:space="preserve">indirizzo: </w:t>
+      </w:r>
+      <w:r>
+        <w:t xml:space="preserve">“Via V Maggio, 123, Roma”, </w:t>
+      </w:r>
+      <w:r>
+        <w:t xml:space="preserve">data di fondazione: </w:t>
+      </w:r>
+      <w:r>
+        <w:t xml:space="preserve">“19 Maggio 2011”, </w:t>
+      </w:r>
+      <w:r>
+        <w:t xml:space="preserve">descrizione sintetica: </w:t>
+      </w:r>
+      <w:r>
+        <w:t xml:space="preserve">“Azienda di trasporto pubblico locale.”, </w:t>
+      </w:r>
+      <w:r>
+        <w:t xml:space="preserve">numero di dipendenti attuali: </w:t>
+      </w:r>
+      <w:r>
+        <w:t xml:space="preserve">“3639”, </w:t>
+      </w:r>
+      <w:r>
+        <w:t xml:space="preserve">e-mail: </w:t>
+      </w:r>
+      <w:r>
+        <w:t>“busitaliaroma@gmail.com”</w:t>
+      </w:r>
+      <w:r>
+        <w:t>, password: “Informazioni_01”</w:t>
+      </w:r>
+      <w:r>
+        <w:t>. Una volta compilata correttamente la scheda, conferma il modulo e viene reindirizzato alla pagina di avvenuta registrazione. A questo punto Francesco, accedendo alla propria pagina, clicca su “Nuova inserzione” e gli viene mostrata la pagina dedicata alla creazione dell’annuncio. Compila il modulo inserendo</w:t>
+      </w:r>
+      <w:r>
+        <w:t xml:space="preserve"> un titolo:</w:t>
+      </w:r>
+      <w:r>
+        <w:t xml:space="preserve"> “Cercasi autisti per autobus”, </w:t>
+      </w:r>
+      <w:r>
+        <w:t xml:space="preserve">tag: </w:t>
+      </w:r>
+      <w:r>
+        <w:t>“Trasporto”,</w:t>
+      </w:r>
+      <w:r>
+        <w:t xml:space="preserve"> descrizione: </w:t>
+      </w:r>
+      <w:r>
+        <w:t xml:space="preserve">“Azienda leader dei trasporti in Italia, cerca nuovi profili da inserire </w:t>
+      </w:r>
+      <w:r>
+        <w:t xml:space="preserve">nel proprio organico”, </w:t>
+      </w:r>
+      <w:r>
+        <w:t xml:space="preserve">requisiti: </w:t>
+      </w:r>
+      <w:r>
+        <w:t xml:space="preserve">“Richiesto il possesso della patente CQC da almeno 5 anni con esperienza regressa nel settore di almeno 2 anni.”, </w:t>
+      </w:r>
+      <w:r>
+        <w:t xml:space="preserve">contratto: </w:t>
+      </w:r>
+      <w:r>
+        <w:t>“Full-time”. Francesco revisiona la scheda, clicca “Pubblica” e viene reindirizzato alla pagina di avvenuta pubblicazione.</w:t>
       </w:r>
     </w:p>
     <w:p>
@@ -841,7 +1276,6 @@
           <w:szCs w:val="28"/>
         </w:rPr>
       </w:pPr>
-      <w:proofErr w:type="spellStart"/>
       <w:r>
         <w:rPr>
           <w:b/>
@@ -851,7 +1285,6 @@
         </w:rPr>
         <w:t>Requirements</w:t>
       </w:r>
-      <w:proofErr w:type="spellEnd"/>
     </w:p>
     <w:p>
       <w:pPr>
@@ -997,6 +1430,28 @@
           <w:sz w:val="24"/>
           <w:szCs w:val="24"/>
         </w:rPr>
+        <w:t>Visualizzare i profili delle aziende</w:t>
+      </w:r>
+    </w:p>
+    <w:p>
+      <w:pPr>
+        <w:pStyle w:val="Paragrafoelenco"/>
+        <w:numPr>
+          <w:ilvl w:val="0"/>
+          <w:numId w:val="19"/>
+        </w:numPr>
+        <w:rPr>
+          <w:b/>
+          <w:bCs/>
+          <w:sz w:val="24"/>
+          <w:szCs w:val="24"/>
+        </w:rPr>
+      </w:pPr>
+      <w:r>
+        <w:rPr>
+          <w:sz w:val="24"/>
+          <w:szCs w:val="24"/>
+        </w:rPr>
         <w:t>Effettuare registrazione</w:t>
       </w:r>
       <w:r>
@@ -1077,7 +1532,6 @@
           <w:sz w:val="24"/>
           <w:szCs w:val="24"/>
         </w:rPr>
-        <w:lastRenderedPageBreak/>
         <w:t>Pubblicare annunci</w:t>
       </w:r>
     </w:p>
@@ -1128,14 +1582,24 @@
     <w:p>
       <w:pPr>
         <w:pStyle w:val="Paragrafoelenco"/>
-        <w:ind w:left="2160"/>
-        <w:rPr>
-          <w:b/>
-          <w:bCs/>
-          <w:sz w:val="24"/>
-          <w:szCs w:val="24"/>
-        </w:rPr>
-      </w:pPr>
+        <w:numPr>
+          <w:ilvl w:val="0"/>
+          <w:numId w:val="15"/>
+        </w:numPr>
+        <w:rPr>
+          <w:b/>
+          <w:bCs/>
+          <w:sz w:val="24"/>
+          <w:szCs w:val="24"/>
+        </w:rPr>
+      </w:pPr>
+      <w:r>
+        <w:rPr>
+          <w:sz w:val="24"/>
+          <w:szCs w:val="24"/>
+        </w:rPr>
+        <w:t>Contattare un candidato per un colloquio</w:t>
+      </w:r>
     </w:p>
     <w:p>
       <w:pPr>
@@ -1204,7 +1668,14 @@
           <w:sz w:val="24"/>
           <w:szCs w:val="24"/>
         </w:rPr>
-        <w:t>Cancellare annunci</w:t>
+        <w:t>Rimuovere</w:t>
+      </w:r>
+      <w:r>
+        <w:rPr>
+          <w:sz w:val="24"/>
+          <w:szCs w:val="24"/>
+        </w:rPr>
+        <w:t xml:space="preserve"> annunci</w:t>
       </w:r>
     </w:p>
     <w:p>
@@ -1226,7 +1697,36 @@
           <w:sz w:val="24"/>
           <w:szCs w:val="24"/>
         </w:rPr>
-        <w:t>Cancellare utenti</w:t>
+        <w:t>Segnalare utenti</w:t>
+      </w:r>
+    </w:p>
+    <w:p>
+      <w:pPr>
+        <w:pStyle w:val="Paragrafoelenco"/>
+        <w:numPr>
+          <w:ilvl w:val="0"/>
+          <w:numId w:val="16"/>
+        </w:numPr>
+        <w:rPr>
+          <w:b/>
+          <w:bCs/>
+          <w:sz w:val="24"/>
+          <w:szCs w:val="24"/>
+        </w:rPr>
+      </w:pPr>
+      <w:r>
+        <w:rPr>
+          <w:sz w:val="24"/>
+          <w:szCs w:val="24"/>
+        </w:rPr>
+        <w:t>Rimuovere</w:t>
+      </w:r>
+      <w:r>
+        <w:rPr>
+          <w:sz w:val="24"/>
+          <w:szCs w:val="24"/>
+        </w:rPr>
+        <w:t xml:space="preserve"> utenti</w:t>
       </w:r>
     </w:p>
     <w:p>
@@ -1288,7 +1788,6 @@
           <w:szCs w:val="24"/>
         </w:rPr>
       </w:pPr>
-      <w:proofErr w:type="spellStart"/>
       <w:r>
         <w:rPr>
           <w:b/>
@@ -1298,7 +1797,6 @@
         </w:rPr>
         <w:t>Usability</w:t>
       </w:r>
-      <w:proofErr w:type="spellEnd"/>
     </w:p>
     <w:p>
       <w:pPr>
@@ -1424,23 +1922,7 @@
           <w:sz w:val="24"/>
           <w:szCs w:val="24"/>
         </w:rPr>
-        <w:t xml:space="preserve"> caso di </w:t>
-      </w:r>
-      <w:proofErr w:type="spellStart"/>
-      <w:r>
-        <w:rPr>
-          <w:sz w:val="24"/>
-          <w:szCs w:val="24"/>
-        </w:rPr>
-        <w:t>failure</w:t>
-      </w:r>
-      <w:proofErr w:type="spellEnd"/>
-      <w:r>
-        <w:rPr>
-          <w:sz w:val="24"/>
-          <w:szCs w:val="24"/>
-        </w:rPr>
-        <w:t xml:space="preserve"> delle operazioni, il sistema farà ripetere le operazioni.</w:t>
+        <w:t xml:space="preserve"> caso di failure delle operazioni, il sistema farà ripetere le operazioni.</w:t>
       </w:r>
     </w:p>
     <w:p>
@@ -1542,7 +2024,6 @@
           <w:szCs w:val="24"/>
         </w:rPr>
       </w:pPr>
-      <w:proofErr w:type="spellStart"/>
       <w:r>
         <w:rPr>
           <w:b/>
@@ -1552,7 +2033,6 @@
         </w:rPr>
         <w:t>Supportability</w:t>
       </w:r>
-      <w:proofErr w:type="spellEnd"/>
     </w:p>
     <w:p>
       <w:pPr>
@@ -1582,23 +2062,7 @@
           <w:sz w:val="24"/>
           <w:szCs w:val="24"/>
         </w:rPr>
-        <w:t xml:space="preserve"> e migliorato, in quanto sarà sviluppato tramite un approccio Object-</w:t>
-      </w:r>
-      <w:proofErr w:type="spellStart"/>
-      <w:r>
-        <w:rPr>
-          <w:sz w:val="24"/>
-          <w:szCs w:val="24"/>
-        </w:rPr>
-        <w:t>Oriented</w:t>
-      </w:r>
-      <w:proofErr w:type="spellEnd"/>
-      <w:r>
-        <w:rPr>
-          <w:sz w:val="24"/>
-          <w:szCs w:val="24"/>
-        </w:rPr>
-        <w:t xml:space="preserve"> e l’utilizzo di </w:t>
+        <w:t xml:space="preserve"> e migliorato, in quanto sarà sviluppato tramite un approccio Object-Oriented e l’utilizzo di </w:t>
       </w:r>
       <w:r>
         <w:rPr>
@@ -1646,6 +2110,7 @@
           <w:sz w:val="24"/>
           <w:szCs w:val="24"/>
         </w:rPr>
+        <w:lastRenderedPageBreak/>
         <w:t>Security</w:t>
       </w:r>
     </w:p>
@@ -1743,19 +2208,8 @@
           <w:sz w:val="28"/>
           <w:szCs w:val="28"/>
         </w:rPr>
-        <w:t xml:space="preserve">Target </w:t>
-      </w:r>
-      <w:proofErr w:type="spellStart"/>
-      <w:r>
-        <w:rPr>
-          <w:b/>
-          <w:bCs/>
-          <w:sz w:val="28"/>
-          <w:szCs w:val="28"/>
-        </w:rPr>
-        <w:t>enviroment</w:t>
-      </w:r>
-      <w:proofErr w:type="spellEnd"/>
+        <w:t>Target enviroment</w:t>
+      </w:r>
     </w:p>
     <w:p>
       <w:pPr>
@@ -1763,15 +2217,7 @@
         <w:ind w:left="1080"/>
       </w:pPr>
       <w:r>
-        <w:t>Il sistema sarà web-</w:t>
-      </w:r>
-      <w:proofErr w:type="spellStart"/>
-      <w:r>
-        <w:t>based</w:t>
-      </w:r>
-      <w:proofErr w:type="spellEnd"/>
-      <w:r>
-        <w:t>, sarà accessibile su qualunque dispositivo che abbia una connessione ad Internet. Verrà utilizzato un Web Server che interagirà con un DBMS.</w:t>
+        <w:t>Il sistema sarà web-based, sarà accessibile su qualunque dispositivo che abbia una connessione ad Internet. Verrà utilizzato un Web Server che interagirà con un DBMS.</w:t>
       </w:r>
     </w:p>
     <w:p>
@@ -1808,7 +2254,6 @@
           <w:sz w:val="28"/>
           <w:szCs w:val="28"/>
         </w:rPr>
-        <w:lastRenderedPageBreak/>
         <w:t>Deadlines</w:t>
       </w:r>
     </w:p>
@@ -1855,23 +2300,13 @@
           <w:szCs w:val="24"/>
         </w:rPr>
       </w:pPr>
-      <w:proofErr w:type="spellStart"/>
       <w:r>
         <w:rPr>
           <w:rFonts w:ascii="Calibri" w:hAnsi="Calibri" w:cs="Calibri"/>
           <w:sz w:val="24"/>
           <w:szCs w:val="24"/>
         </w:rPr>
-        <w:t>Problem</w:t>
-      </w:r>
-      <w:proofErr w:type="spellEnd"/>
-      <w:r>
-        <w:rPr>
-          <w:rFonts w:ascii="Calibri" w:hAnsi="Calibri" w:cs="Calibri"/>
-          <w:sz w:val="24"/>
-          <w:szCs w:val="24"/>
-        </w:rPr>
-        <w:t xml:space="preserve"> Statement: 11 ottobre 2019</w:t>
+        <w:t>Problem Statement: 11 ottobre 2019</w:t>
       </w:r>
     </w:p>
     <w:p>
@@ -1917,41 +2352,13 @@
           <w:szCs w:val="24"/>
         </w:rPr>
       </w:pPr>
-      <w:proofErr w:type="spellStart"/>
       <w:r>
         <w:rPr>
           <w:rFonts w:ascii="Calibri" w:hAnsi="Calibri" w:cs="Calibri"/>
           <w:sz w:val="24"/>
           <w:szCs w:val="24"/>
         </w:rPr>
-        <w:t>Requirements</w:t>
-      </w:r>
-      <w:proofErr w:type="spellEnd"/>
-      <w:r>
-        <w:rPr>
-          <w:rFonts w:ascii="Calibri" w:hAnsi="Calibri" w:cs="Calibri"/>
-          <w:sz w:val="24"/>
-          <w:szCs w:val="24"/>
-        </w:rPr>
-        <w:t xml:space="preserve"> Analysis </w:t>
-      </w:r>
-      <w:proofErr w:type="spellStart"/>
-      <w:r>
-        <w:rPr>
-          <w:rFonts w:ascii="Calibri" w:hAnsi="Calibri" w:cs="Calibri"/>
-          <w:sz w:val="24"/>
-          <w:szCs w:val="24"/>
-        </w:rPr>
-        <w:t>Document</w:t>
-      </w:r>
-      <w:proofErr w:type="spellEnd"/>
-      <w:r>
-        <w:rPr>
-          <w:rFonts w:ascii="Calibri" w:hAnsi="Calibri" w:cs="Calibri"/>
-          <w:sz w:val="24"/>
-          <w:szCs w:val="24"/>
-        </w:rPr>
-        <w:t>: 8 novembre 2019</w:t>
+        <w:t>Requirements Analysis Document: 8 novembre 2019</w:t>
       </w:r>
     </w:p>
     <w:p>
@@ -1977,25 +2384,7 @@
           <w:sz w:val="24"/>
           <w:szCs w:val="24"/>
         </w:rPr>
-        <w:t xml:space="preserve">System Design </w:t>
-      </w:r>
-      <w:proofErr w:type="spellStart"/>
-      <w:r>
-        <w:rPr>
-          <w:rFonts w:ascii="Calibri" w:hAnsi="Calibri" w:cs="Calibri"/>
-          <w:sz w:val="24"/>
-          <w:szCs w:val="24"/>
-        </w:rPr>
-        <w:t>Document</w:t>
-      </w:r>
-      <w:proofErr w:type="spellEnd"/>
-      <w:r>
-        <w:rPr>
-          <w:rFonts w:ascii="Calibri" w:hAnsi="Calibri" w:cs="Calibri"/>
-          <w:sz w:val="24"/>
-          <w:szCs w:val="24"/>
-        </w:rPr>
-        <w:t>: 29 novembre 2019</w:t>
+        <w:t>System Design Document: 29 novembre 2019</w:t>
       </w:r>
     </w:p>
     <w:p>
@@ -2100,7 +2489,6 @@
           <w:szCs w:val="28"/>
         </w:rPr>
       </w:pPr>
-      <w:proofErr w:type="spellStart"/>
       <w:r>
         <w:rPr>
           <w:rFonts w:ascii="Calibri" w:hAnsi="Calibri" w:cs="Calibri"/>
@@ -2109,31 +2497,8 @@
           <w:sz w:val="28"/>
           <w:szCs w:val="28"/>
         </w:rPr>
-        <w:t>Acceptance</w:t>
-      </w:r>
-      <w:proofErr w:type="spellEnd"/>
-      <w:r>
-        <w:rPr>
-          <w:rFonts w:ascii="Calibri" w:hAnsi="Calibri" w:cs="Calibri"/>
-          <w:b/>
-          <w:bCs/>
-          <w:sz w:val="28"/>
-          <w:szCs w:val="28"/>
-        </w:rPr>
-        <w:t xml:space="preserve"> </w:t>
-      </w:r>
-      <w:proofErr w:type="spellStart"/>
-      <w:r>
-        <w:rPr>
-          <w:rFonts w:ascii="Calibri" w:hAnsi="Calibri" w:cs="Calibri"/>
-          <w:b/>
-          <w:bCs/>
-          <w:sz w:val="28"/>
-          <w:szCs w:val="28"/>
-        </w:rPr>
-        <w:t>criteria</w:t>
-      </w:r>
-      <w:proofErr w:type="spellEnd"/>
+        <w:t>Acceptance criteria</w:t>
+      </w:r>
     </w:p>
     <w:p>
       <w:pPr>
@@ -2430,6 +2795,92 @@
     </w:lvl>
   </w:abstractNum>
   <w:abstractNum w:abstractNumId="2" w15:restartNumberingAfterBreak="0">
+    <w:nsid w:val="13BD790B"/>
+    <w:multiLevelType w:val="hybridMultilevel"/>
+    <w:tmpl w:val="E856B49C"/>
+    <w:lvl w:ilvl="0" w:tplc="0410000F">
+      <w:start w:val="1"/>
+      <w:numFmt w:val="decimal"/>
+      <w:lvlText w:val="%1."/>
+      <w:lvlJc w:val="left"/>
+      <w:pPr>
+        <w:ind w:left="1800" w:hanging="360"/>
+      </w:pPr>
+    </w:lvl>
+    <w:lvl w:ilvl="1" w:tplc="04100019" w:tentative="1">
+      <w:start w:val="1"/>
+      <w:numFmt w:val="lowerLetter"/>
+      <w:lvlText w:val="%2."/>
+      <w:lvlJc w:val="left"/>
+      <w:pPr>
+        <w:ind w:left="2520" w:hanging="360"/>
+      </w:pPr>
+    </w:lvl>
+    <w:lvl w:ilvl="2" w:tplc="0410001B" w:tentative="1">
+      <w:start w:val="1"/>
+      <w:numFmt w:val="lowerRoman"/>
+      <w:lvlText w:val="%3."/>
+      <w:lvlJc w:val="right"/>
+      <w:pPr>
+        <w:ind w:left="3240" w:hanging="180"/>
+      </w:pPr>
+    </w:lvl>
+    <w:lvl w:ilvl="3" w:tplc="0410000F" w:tentative="1">
+      <w:start w:val="1"/>
+      <w:numFmt w:val="decimal"/>
+      <w:lvlText w:val="%4."/>
+      <w:lvlJc w:val="left"/>
+      <w:pPr>
+        <w:ind w:left="3960" w:hanging="360"/>
+      </w:pPr>
+    </w:lvl>
+    <w:lvl w:ilvl="4" w:tplc="04100019" w:tentative="1">
+      <w:start w:val="1"/>
+      <w:numFmt w:val="lowerLetter"/>
+      <w:lvlText w:val="%5."/>
+      <w:lvlJc w:val="left"/>
+      <w:pPr>
+        <w:ind w:left="4680" w:hanging="360"/>
+      </w:pPr>
+    </w:lvl>
+    <w:lvl w:ilvl="5" w:tplc="0410001B" w:tentative="1">
+      <w:start w:val="1"/>
+      <w:numFmt w:val="lowerRoman"/>
+      <w:lvlText w:val="%6."/>
+      <w:lvlJc w:val="right"/>
+      <w:pPr>
+        <w:ind w:left="5400" w:hanging="180"/>
+      </w:pPr>
+    </w:lvl>
+    <w:lvl w:ilvl="6" w:tplc="0410000F" w:tentative="1">
+      <w:start w:val="1"/>
+      <w:numFmt w:val="decimal"/>
+      <w:lvlText w:val="%7."/>
+      <w:lvlJc w:val="left"/>
+      <w:pPr>
+        <w:ind w:left="6120" w:hanging="360"/>
+      </w:pPr>
+    </w:lvl>
+    <w:lvl w:ilvl="7" w:tplc="04100019" w:tentative="1">
+      <w:start w:val="1"/>
+      <w:numFmt w:val="lowerLetter"/>
+      <w:lvlText w:val="%8."/>
+      <w:lvlJc w:val="left"/>
+      <w:pPr>
+        <w:ind w:left="6840" w:hanging="360"/>
+      </w:pPr>
+    </w:lvl>
+    <w:lvl w:ilvl="8" w:tplc="0410001B" w:tentative="1">
+      <w:start w:val="1"/>
+      <w:numFmt w:val="lowerRoman"/>
+      <w:lvlText w:val="%9."/>
+      <w:lvlJc w:val="right"/>
+      <w:pPr>
+        <w:ind w:left="7560" w:hanging="180"/>
+      </w:pPr>
+    </w:lvl>
+  </w:abstractNum>
+  <w:abstractNum w:abstractNumId="3" w15:restartNumberingAfterBreak="0">
     <w:nsid w:val="1AA55AD5"/>
     <w:multiLevelType w:val="hybridMultilevel"/>
     <w:tmpl w:val="A810EA2A"/>
@@ -2542,10 +2993,10 @@
       </w:rPr>
     </w:lvl>
   </w:abstractNum>
-  <w:abstractNum w:abstractNumId="3" w15:restartNumberingAfterBreak="0">
+  <w:abstractNum w:abstractNumId="4" w15:restartNumberingAfterBreak="0">
     <w:nsid w:val="1D347824"/>
     <w:multiLevelType w:val="multilevel"/>
-    <w:tmpl w:val="0DE8E364"/>
+    <w:tmpl w:val="F9282706"/>
     <w:lvl w:ilvl="0">
       <w:start w:val="1"/>
       <w:numFmt w:val="decimal"/>
@@ -2571,6 +3022,10 @@
       </w:pPr>
       <w:rPr>
         <w:rFonts w:hint="default"/>
+        <w:b/>
+        <w:bCs/>
+        <w:sz w:val="24"/>
+        <w:szCs w:val="24"/>
       </w:rPr>
     </w:lvl>
     <w:lvl w:ilvl="2">
@@ -2665,7 +3120,93 @@
       </w:rPr>
     </w:lvl>
   </w:abstractNum>
-  <w:abstractNum w:abstractNumId="4" w15:restartNumberingAfterBreak="0">
+  <w:abstractNum w:abstractNumId="5" w15:restartNumberingAfterBreak="0">
+    <w:nsid w:val="246D1DDB"/>
+    <w:multiLevelType w:val="hybridMultilevel"/>
+    <w:tmpl w:val="3BDE3C48"/>
+    <w:lvl w:ilvl="0" w:tplc="0410000F">
+      <w:start w:val="1"/>
+      <w:numFmt w:val="decimal"/>
+      <w:lvlText w:val="%1."/>
+      <w:lvlJc w:val="left"/>
+      <w:pPr>
+        <w:ind w:left="720" w:hanging="360"/>
+      </w:pPr>
+    </w:lvl>
+    <w:lvl w:ilvl="1" w:tplc="04100019" w:tentative="1">
+      <w:start w:val="1"/>
+      <w:numFmt w:val="lowerLetter"/>
+      <w:lvlText w:val="%2."/>
+      <w:lvlJc w:val="left"/>
+      <w:pPr>
+        <w:ind w:left="1440" w:hanging="360"/>
+      </w:pPr>
+    </w:lvl>
+    <w:lvl w:ilvl="2" w:tplc="0410001B" w:tentative="1">
+      <w:start w:val="1"/>
+      <w:numFmt w:val="lowerRoman"/>
+      <w:lvlText w:val="%3."/>
+      <w:lvlJc w:val="right"/>
+      <w:pPr>
+        <w:ind w:left="2160" w:hanging="180"/>
+      </w:pPr>
+    </w:lvl>
+    <w:lvl w:ilvl="3" w:tplc="0410000F" w:tentative="1">
+      <w:start w:val="1"/>
+      <w:numFmt w:val="decimal"/>
+      <w:lvlText w:val="%4."/>
+      <w:lvlJc w:val="left"/>
+      <w:pPr>
+        <w:ind w:left="2880" w:hanging="360"/>
+      </w:pPr>
+    </w:lvl>
+    <w:lvl w:ilvl="4" w:tplc="04100019" w:tentative="1">
+      <w:start w:val="1"/>
+      <w:numFmt w:val="lowerLetter"/>
+      <w:lvlText w:val="%5."/>
+      <w:lvlJc w:val="left"/>
+      <w:pPr>
+        <w:ind w:left="3600" w:hanging="360"/>
+      </w:pPr>
+    </w:lvl>
+    <w:lvl w:ilvl="5" w:tplc="0410001B" w:tentative="1">
+      <w:start w:val="1"/>
+      <w:numFmt w:val="lowerRoman"/>
+      <w:lvlText w:val="%6."/>
+      <w:lvlJc w:val="right"/>
+      <w:pPr>
+        <w:ind w:left="4320" w:hanging="180"/>
+      </w:pPr>
+    </w:lvl>
+    <w:lvl w:ilvl="6" w:tplc="0410000F" w:tentative="1">
+      <w:start w:val="1"/>
+      <w:numFmt w:val="decimal"/>
+      <w:lvlText w:val="%7."/>
+      <w:lvlJc w:val="left"/>
+      <w:pPr>
+        <w:ind w:left="5040" w:hanging="360"/>
+      </w:pPr>
+    </w:lvl>
+    <w:lvl w:ilvl="7" w:tplc="04100019" w:tentative="1">
+      <w:start w:val="1"/>
+      <w:numFmt w:val="lowerLetter"/>
+      <w:lvlText w:val="%8."/>
+      <w:lvlJc w:val="left"/>
+      <w:pPr>
+        <w:ind w:left="5760" w:hanging="360"/>
+      </w:pPr>
+    </w:lvl>
+    <w:lvl w:ilvl="8" w:tplc="0410001B" w:tentative="1">
+      <w:start w:val="1"/>
+      <w:numFmt w:val="lowerRoman"/>
+      <w:lvlText w:val="%9."/>
+      <w:lvlJc w:val="right"/>
+      <w:pPr>
+        <w:ind w:left="6480" w:hanging="180"/>
+      </w:pPr>
+    </w:lvl>
+  </w:abstractNum>
+  <w:abstractNum w:abstractNumId="6" w15:restartNumberingAfterBreak="0">
     <w:nsid w:val="26333299"/>
     <w:multiLevelType w:val="hybridMultilevel"/>
     <w:tmpl w:val="BA8294D8"/>
@@ -2778,7 +3319,7 @@
       </w:rPr>
     </w:lvl>
   </w:abstractNum>
-  <w:abstractNum w:abstractNumId="5" w15:restartNumberingAfterBreak="0">
+  <w:abstractNum w:abstractNumId="7" w15:restartNumberingAfterBreak="0">
     <w:nsid w:val="263C7D87"/>
     <w:multiLevelType w:val="hybridMultilevel"/>
     <w:tmpl w:val="E1E463D2"/>
@@ -2891,7 +3432,93 @@
       </w:rPr>
     </w:lvl>
   </w:abstractNum>
-  <w:abstractNum w:abstractNumId="6" w15:restartNumberingAfterBreak="0">
+  <w:abstractNum w:abstractNumId="8" w15:restartNumberingAfterBreak="0">
+    <w:nsid w:val="2799647E"/>
+    <w:multiLevelType w:val="hybridMultilevel"/>
+    <w:tmpl w:val="F4E6B0D4"/>
+    <w:lvl w:ilvl="0" w:tplc="0410000F">
+      <w:start w:val="1"/>
+      <w:numFmt w:val="decimal"/>
+      <w:lvlText w:val="%1."/>
+      <w:lvlJc w:val="left"/>
+      <w:pPr>
+        <w:ind w:left="1800" w:hanging="360"/>
+      </w:pPr>
+    </w:lvl>
+    <w:lvl w:ilvl="1" w:tplc="04100019" w:tentative="1">
+      <w:start w:val="1"/>
+      <w:numFmt w:val="lowerLetter"/>
+      <w:lvlText w:val="%2."/>
+      <w:lvlJc w:val="left"/>
+      <w:pPr>
+        <w:ind w:left="2520" w:hanging="360"/>
+      </w:pPr>
+    </w:lvl>
+    <w:lvl w:ilvl="2" w:tplc="0410001B" w:tentative="1">
+      <w:start w:val="1"/>
+      <w:numFmt w:val="lowerRoman"/>
+      <w:lvlText w:val="%3."/>
+      <w:lvlJc w:val="right"/>
+      <w:pPr>
+        <w:ind w:left="3240" w:hanging="180"/>
+      </w:pPr>
+    </w:lvl>
+    <w:lvl w:ilvl="3" w:tplc="0410000F" w:tentative="1">
+      <w:start w:val="1"/>
+      <w:numFmt w:val="decimal"/>
+      <w:lvlText w:val="%4."/>
+      <w:lvlJc w:val="left"/>
+      <w:pPr>
+        <w:ind w:left="3960" w:hanging="360"/>
+      </w:pPr>
+    </w:lvl>
+    <w:lvl w:ilvl="4" w:tplc="04100019" w:tentative="1">
+      <w:start w:val="1"/>
+      <w:numFmt w:val="lowerLetter"/>
+      <w:lvlText w:val="%5."/>
+      <w:lvlJc w:val="left"/>
+      <w:pPr>
+        <w:ind w:left="4680" w:hanging="360"/>
+      </w:pPr>
+    </w:lvl>
+    <w:lvl w:ilvl="5" w:tplc="0410001B" w:tentative="1">
+      <w:start w:val="1"/>
+      <w:numFmt w:val="lowerRoman"/>
+      <w:lvlText w:val="%6."/>
+      <w:lvlJc w:val="right"/>
+      <w:pPr>
+        <w:ind w:left="5400" w:hanging="180"/>
+      </w:pPr>
+    </w:lvl>
+    <w:lvl w:ilvl="6" w:tplc="0410000F" w:tentative="1">
+      <w:start w:val="1"/>
+      <w:numFmt w:val="decimal"/>
+      <w:lvlText w:val="%7."/>
+      <w:lvlJc w:val="left"/>
+      <w:pPr>
+        <w:ind w:left="6120" w:hanging="360"/>
+      </w:pPr>
+    </w:lvl>
+    <w:lvl w:ilvl="7" w:tplc="04100019" w:tentative="1">
+      <w:start w:val="1"/>
+      <w:numFmt w:val="lowerLetter"/>
+      <w:lvlText w:val="%8."/>
+      <w:lvlJc w:val="left"/>
+      <w:pPr>
+        <w:ind w:left="6840" w:hanging="360"/>
+      </w:pPr>
+    </w:lvl>
+    <w:lvl w:ilvl="8" w:tplc="0410001B" w:tentative="1">
+      <w:start w:val="1"/>
+      <w:numFmt w:val="lowerRoman"/>
+      <w:lvlText w:val="%9."/>
+      <w:lvlJc w:val="right"/>
+      <w:pPr>
+        <w:ind w:left="7560" w:hanging="180"/>
+      </w:pPr>
+    </w:lvl>
+  </w:abstractNum>
+  <w:abstractNum w:abstractNumId="9" w15:restartNumberingAfterBreak="0">
     <w:nsid w:val="32AE7C2C"/>
     <w:multiLevelType w:val="hybridMultilevel"/>
     <w:tmpl w:val="D35E52B0"/>
@@ -3004,7 +3631,7 @@
       </w:rPr>
     </w:lvl>
   </w:abstractNum>
-  <w:abstractNum w:abstractNumId="7" w15:restartNumberingAfterBreak="0">
+  <w:abstractNum w:abstractNumId="10" w15:restartNumberingAfterBreak="0">
     <w:nsid w:val="353C6EA3"/>
     <w:multiLevelType w:val="hybridMultilevel"/>
     <w:tmpl w:val="827EA66E"/>
@@ -3117,7 +3744,7 @@
       </w:rPr>
     </w:lvl>
   </w:abstractNum>
-  <w:abstractNum w:abstractNumId="8" w15:restartNumberingAfterBreak="0">
+  <w:abstractNum w:abstractNumId="11" w15:restartNumberingAfterBreak="0">
     <w:nsid w:val="3D6F1DCC"/>
     <w:multiLevelType w:val="hybridMultilevel"/>
     <w:tmpl w:val="ACCC902C"/>
@@ -3230,7 +3857,7 @@
       </w:rPr>
     </w:lvl>
   </w:abstractNum>
-  <w:abstractNum w:abstractNumId="9" w15:restartNumberingAfterBreak="0">
+  <w:abstractNum w:abstractNumId="12" w15:restartNumberingAfterBreak="0">
     <w:nsid w:val="41580F2F"/>
     <w:multiLevelType w:val="multilevel"/>
     <w:tmpl w:val="BAB8ACF2"/>
@@ -3351,7 +3978,7 @@
       </w:rPr>
     </w:lvl>
   </w:abstractNum>
-  <w:abstractNum w:abstractNumId="10" w15:restartNumberingAfterBreak="0">
+  <w:abstractNum w:abstractNumId="13" w15:restartNumberingAfterBreak="0">
     <w:nsid w:val="4528535C"/>
     <w:multiLevelType w:val="hybridMultilevel"/>
     <w:tmpl w:val="84066FB6"/>
@@ -3464,7 +4091,7 @@
       </w:rPr>
     </w:lvl>
   </w:abstractNum>
-  <w:abstractNum w:abstractNumId="11" w15:restartNumberingAfterBreak="0">
+  <w:abstractNum w:abstractNumId="14" w15:restartNumberingAfterBreak="0">
     <w:nsid w:val="49A619D0"/>
     <w:multiLevelType w:val="multilevel"/>
     <w:tmpl w:val="F35CB5A6"/>
@@ -3577,7 +4204,7 @@
       </w:rPr>
     </w:lvl>
   </w:abstractNum>
-  <w:abstractNum w:abstractNumId="12" w15:restartNumberingAfterBreak="0">
+  <w:abstractNum w:abstractNumId="15" w15:restartNumberingAfterBreak="0">
     <w:nsid w:val="51B67C0C"/>
     <w:multiLevelType w:val="hybridMultilevel"/>
     <w:tmpl w:val="6C846380"/>
@@ -3690,7 +4317,7 @@
       </w:rPr>
     </w:lvl>
   </w:abstractNum>
-  <w:abstractNum w:abstractNumId="13" w15:restartNumberingAfterBreak="0">
+  <w:abstractNum w:abstractNumId="16" w15:restartNumberingAfterBreak="0">
     <w:nsid w:val="52B65194"/>
     <w:multiLevelType w:val="hybridMultilevel"/>
     <w:tmpl w:val="B5F28622"/>
@@ -3776,10 +4403,10 @@
       </w:pPr>
     </w:lvl>
   </w:abstractNum>
-  <w:abstractNum w:abstractNumId="14" w15:restartNumberingAfterBreak="0">
+  <w:abstractNum w:abstractNumId="17" w15:restartNumberingAfterBreak="0">
     <w:nsid w:val="55014631"/>
     <w:multiLevelType w:val="hybridMultilevel"/>
-    <w:tmpl w:val="6916E088"/>
+    <w:tmpl w:val="64487F1C"/>
     <w:lvl w:ilvl="0" w:tplc="C97883EC">
       <w:start w:val="2"/>
       <w:numFmt w:val="bullet"/>
@@ -3889,7 +4516,93 @@
       </w:rPr>
     </w:lvl>
   </w:abstractNum>
-  <w:abstractNum w:abstractNumId="15" w15:restartNumberingAfterBreak="0">
+  <w:abstractNum w:abstractNumId="18" w15:restartNumberingAfterBreak="0">
+    <w:nsid w:val="5FF173E4"/>
+    <w:multiLevelType w:val="hybridMultilevel"/>
+    <w:tmpl w:val="AADC3D36"/>
+    <w:lvl w:ilvl="0" w:tplc="0410000F">
+      <w:start w:val="1"/>
+      <w:numFmt w:val="decimal"/>
+      <w:lvlText w:val="%1."/>
+      <w:lvlJc w:val="left"/>
+      <w:pPr>
+        <w:ind w:left="1800" w:hanging="360"/>
+      </w:pPr>
+    </w:lvl>
+    <w:lvl w:ilvl="1" w:tplc="04100019" w:tentative="1">
+      <w:start w:val="1"/>
+      <w:numFmt w:val="lowerLetter"/>
+      <w:lvlText w:val="%2."/>
+      <w:lvlJc w:val="left"/>
+      <w:pPr>
+        <w:ind w:left="2520" w:hanging="360"/>
+      </w:pPr>
+    </w:lvl>
+    <w:lvl w:ilvl="2" w:tplc="0410001B" w:tentative="1">
+      <w:start w:val="1"/>
+      <w:numFmt w:val="lowerRoman"/>
+      <w:lvlText w:val="%3."/>
+      <w:lvlJc w:val="right"/>
+      <w:pPr>
+        <w:ind w:left="3240" w:hanging="180"/>
+      </w:pPr>
+    </w:lvl>
+    <w:lvl w:ilvl="3" w:tplc="0410000F" w:tentative="1">
+      <w:start w:val="1"/>
+      <w:numFmt w:val="decimal"/>
+      <w:lvlText w:val="%4."/>
+      <w:lvlJc w:val="left"/>
+      <w:pPr>
+        <w:ind w:left="3960" w:hanging="360"/>
+      </w:pPr>
+    </w:lvl>
+    <w:lvl w:ilvl="4" w:tplc="04100019" w:tentative="1">
+      <w:start w:val="1"/>
+      <w:numFmt w:val="lowerLetter"/>
+      <w:lvlText w:val="%5."/>
+      <w:lvlJc w:val="left"/>
+      <w:pPr>
+        <w:ind w:left="4680" w:hanging="360"/>
+      </w:pPr>
+    </w:lvl>
+    <w:lvl w:ilvl="5" w:tplc="0410001B" w:tentative="1">
+      <w:start w:val="1"/>
+      <w:numFmt w:val="lowerRoman"/>
+      <w:lvlText w:val="%6."/>
+      <w:lvlJc w:val="right"/>
+      <w:pPr>
+        <w:ind w:left="5400" w:hanging="180"/>
+      </w:pPr>
+    </w:lvl>
+    <w:lvl w:ilvl="6" w:tplc="0410000F" w:tentative="1">
+      <w:start w:val="1"/>
+      <w:numFmt w:val="decimal"/>
+      <w:lvlText w:val="%7."/>
+      <w:lvlJc w:val="left"/>
+      <w:pPr>
+        <w:ind w:left="6120" w:hanging="360"/>
+      </w:pPr>
+    </w:lvl>
+    <w:lvl w:ilvl="7" w:tplc="04100019" w:tentative="1">
+      <w:start w:val="1"/>
+      <w:numFmt w:val="lowerLetter"/>
+      <w:lvlText w:val="%8."/>
+      <w:lvlJc w:val="left"/>
+      <w:pPr>
+        <w:ind w:left="6840" w:hanging="360"/>
+      </w:pPr>
+    </w:lvl>
+    <w:lvl w:ilvl="8" w:tplc="0410001B" w:tentative="1">
+      <w:start w:val="1"/>
+      <w:numFmt w:val="lowerRoman"/>
+      <w:lvlText w:val="%9."/>
+      <w:lvlJc w:val="right"/>
+      <w:pPr>
+        <w:ind w:left="7560" w:hanging="180"/>
+      </w:pPr>
+    </w:lvl>
+  </w:abstractNum>
+  <w:abstractNum w:abstractNumId="19" w15:restartNumberingAfterBreak="0">
     <w:nsid w:val="6405638C"/>
     <w:multiLevelType w:val="hybridMultilevel"/>
     <w:tmpl w:val="5D3C626C"/>
@@ -4002,7 +4715,120 @@
       </w:rPr>
     </w:lvl>
   </w:abstractNum>
-  <w:abstractNum w:abstractNumId="16" w15:restartNumberingAfterBreak="0">
+  <w:abstractNum w:abstractNumId="20" w15:restartNumberingAfterBreak="0">
+    <w:nsid w:val="664247CE"/>
+    <w:multiLevelType w:val="hybridMultilevel"/>
+    <w:tmpl w:val="D0060F64"/>
+    <w:lvl w:ilvl="0" w:tplc="C97883EC">
+      <w:start w:val="2"/>
+      <w:numFmt w:val="bullet"/>
+      <w:lvlText w:val="-"/>
+      <w:lvlJc w:val="left"/>
+      <w:pPr>
+        <w:ind w:left="1440" w:hanging="360"/>
+      </w:pPr>
+      <w:rPr>
+        <w:rFonts w:ascii="Calibri" w:eastAsiaTheme="minorHAnsi" w:hAnsi="Calibri" w:cs="Calibri" w:hint="default"/>
+      </w:rPr>
+    </w:lvl>
+    <w:lvl w:ilvl="1" w:tplc="04100003" w:tentative="1">
+      <w:start w:val="1"/>
+      <w:numFmt w:val="bullet"/>
+      <w:lvlText w:val="o"/>
+      <w:lvlJc w:val="left"/>
+      <w:pPr>
+        <w:ind w:left="2160" w:hanging="360"/>
+      </w:pPr>
+      <w:rPr>
+        <w:rFonts w:ascii="Courier New" w:hAnsi="Courier New" w:cs="Courier New" w:hint="default"/>
+      </w:rPr>
+    </w:lvl>
+    <w:lvl w:ilvl="2" w:tplc="04100005" w:tentative="1">
+      <w:start w:val="1"/>
+      <w:numFmt w:val="bullet"/>
+      <w:lvlText w:val=""/>
+      <w:lvlJc w:val="left"/>
+      <w:pPr>
+        <w:ind w:left="2880" w:hanging="360"/>
+      </w:pPr>
+      <w:rPr>
+        <w:rFonts w:ascii="Wingdings" w:hAnsi="Wingdings" w:hint="default"/>
+      </w:rPr>
+    </w:lvl>
+    <w:lvl w:ilvl="3" w:tplc="04100001" w:tentative="1">
+      <w:start w:val="1"/>
+      <w:numFmt w:val="bullet"/>
+      <w:lvlText w:val=""/>
+      <w:lvlJc w:val="left"/>
+      <w:pPr>
+        <w:ind w:left="3600" w:hanging="360"/>
+      </w:pPr>
+      <w:rPr>
+        <w:rFonts w:ascii="Symbol" w:hAnsi="Symbol" w:hint="default"/>
+      </w:rPr>
+    </w:lvl>
+    <w:lvl w:ilvl="4" w:tplc="04100003" w:tentative="1">
+      <w:start w:val="1"/>
+      <w:numFmt w:val="bullet"/>
+      <w:lvlText w:val="o"/>
+      <w:lvlJc w:val="left"/>
+      <w:pPr>
+        <w:ind w:left="4320" w:hanging="360"/>
+      </w:pPr>
+      <w:rPr>
+        <w:rFonts w:ascii="Courier New" w:hAnsi="Courier New" w:cs="Courier New" w:hint="default"/>
+      </w:rPr>
+    </w:lvl>
+    <w:lvl w:ilvl="5" w:tplc="04100005" w:tentative="1">
+      <w:start w:val="1"/>
+      <w:numFmt w:val="bullet"/>
+      <w:lvlText w:val=""/>
+      <w:lvlJc w:val="left"/>
+      <w:pPr>
+        <w:ind w:left="5040" w:hanging="360"/>
+      </w:pPr>
+      <w:rPr>
+        <w:rFonts w:ascii="Wingdings" w:hAnsi="Wingdings" w:hint="default"/>
+      </w:rPr>
+    </w:lvl>
+    <w:lvl w:ilvl="6" w:tplc="04100001" w:tentative="1">
+      <w:start w:val="1"/>
+      <w:numFmt w:val="bullet"/>
+      <w:lvlText w:val=""/>
+      <w:lvlJc w:val="left"/>
+      <w:pPr>
+        <w:ind w:left="5760" w:hanging="360"/>
+      </w:pPr>
+      <w:rPr>
+        <w:rFonts w:ascii="Symbol" w:hAnsi="Symbol" w:hint="default"/>
+      </w:rPr>
+    </w:lvl>
+    <w:lvl w:ilvl="7" w:tplc="04100003" w:tentative="1">
+      <w:start w:val="1"/>
+      <w:numFmt w:val="bullet"/>
+      <w:lvlText w:val="o"/>
+      <w:lvlJc w:val="left"/>
+      <w:pPr>
+        <w:ind w:left="6480" w:hanging="360"/>
+      </w:pPr>
+      <w:rPr>
+        <w:rFonts w:ascii="Courier New" w:hAnsi="Courier New" w:cs="Courier New" w:hint="default"/>
+      </w:rPr>
+    </w:lvl>
+    <w:lvl w:ilvl="8" w:tplc="04100005" w:tentative="1">
+      <w:start w:val="1"/>
+      <w:numFmt w:val="bullet"/>
+      <w:lvlText w:val=""/>
+      <w:lvlJc w:val="left"/>
+      <w:pPr>
+        <w:ind w:left="7200" w:hanging="360"/>
+      </w:pPr>
+      <w:rPr>
+        <w:rFonts w:ascii="Wingdings" w:hAnsi="Wingdings" w:hint="default"/>
+      </w:rPr>
+    </w:lvl>
+  </w:abstractNum>
+  <w:abstractNum w:abstractNumId="21" w15:restartNumberingAfterBreak="0">
     <w:nsid w:val="6B875675"/>
     <w:multiLevelType w:val="hybridMultilevel"/>
     <w:tmpl w:val="37A8A274"/>
@@ -4088,7 +4914,7 @@
       </w:pPr>
     </w:lvl>
   </w:abstractNum>
-  <w:abstractNum w:abstractNumId="17" w15:restartNumberingAfterBreak="0">
+  <w:abstractNum w:abstractNumId="22" w15:restartNumberingAfterBreak="0">
     <w:nsid w:val="6D2B672D"/>
     <w:multiLevelType w:val="hybridMultilevel"/>
     <w:tmpl w:val="D1FC46A4"/>
@@ -4201,7 +5027,7 @@
       </w:rPr>
     </w:lvl>
   </w:abstractNum>
-  <w:abstractNum w:abstractNumId="18" w15:restartNumberingAfterBreak="0">
+  <w:abstractNum w:abstractNumId="23" w15:restartNumberingAfterBreak="0">
     <w:nsid w:val="70293453"/>
     <w:multiLevelType w:val="multilevel"/>
     <w:tmpl w:val="D40C72C4"/>
@@ -4322,7 +5148,7 @@
       </w:rPr>
     </w:lvl>
   </w:abstractNum>
-  <w:abstractNum w:abstractNumId="19" w15:restartNumberingAfterBreak="0">
+  <w:abstractNum w:abstractNumId="24" w15:restartNumberingAfterBreak="0">
     <w:nsid w:val="7A932382"/>
     <w:multiLevelType w:val="hybridMultilevel"/>
     <w:tmpl w:val="E0A2259C"/>
@@ -4435,7 +5261,7 @@
       </w:rPr>
     </w:lvl>
   </w:abstractNum>
-  <w:abstractNum w:abstractNumId="20" w15:restartNumberingAfterBreak="0">
+  <w:abstractNum w:abstractNumId="25" w15:restartNumberingAfterBreak="0">
     <w:nsid w:val="7BB77845"/>
     <w:multiLevelType w:val="hybridMultilevel"/>
     <w:tmpl w:val="A0148A76"/>
@@ -4548,7 +5374,7 @@
       </w:rPr>
     </w:lvl>
   </w:abstractNum>
-  <w:abstractNum w:abstractNumId="21" w15:restartNumberingAfterBreak="0">
+  <w:abstractNum w:abstractNumId="26" w15:restartNumberingAfterBreak="0">
     <w:nsid w:val="7D020CFF"/>
     <w:multiLevelType w:val="hybridMultilevel"/>
     <w:tmpl w:val="A6C08AF0"/>
@@ -4662,70 +5488,85 @@
     </w:lvl>
   </w:abstractNum>
   <w:num w:numId="1">
-    <w:abstractNumId w:val="3"/>
+    <w:abstractNumId w:val="4"/>
   </w:num>
   <w:num w:numId="2">
-    <w:abstractNumId w:val="14"/>
+    <w:abstractNumId w:val="17"/>
   </w:num>
   <w:num w:numId="3">
-    <w:abstractNumId w:val="18"/>
+    <w:abstractNumId w:val="23"/>
   </w:num>
   <w:num w:numId="4">
-    <w:abstractNumId w:val="16"/>
+    <w:abstractNumId w:val="21"/>
   </w:num>
   <w:num w:numId="5">
+    <w:abstractNumId w:val="12"/>
+  </w:num>
+  <w:num w:numId="6">
+    <w:abstractNumId w:val="26"/>
+  </w:num>
+  <w:num w:numId="7">
     <w:abstractNumId w:val="9"/>
   </w:num>
-  <w:num w:numId="6">
-    <w:abstractNumId w:val="21"/>
+  <w:num w:numId="8">
+    <w:abstractNumId w:val="19"/>
   </w:num>
-  <w:num w:numId="7">
+  <w:num w:numId="9">
+    <w:abstractNumId w:val="11"/>
+  </w:num>
+  <w:num w:numId="10">
+    <w:abstractNumId w:val="10"/>
+  </w:num>
+  <w:num w:numId="11">
+    <w:abstractNumId w:val="13"/>
+  </w:num>
+  <w:num w:numId="12">
+    <w:abstractNumId w:val="24"/>
+  </w:num>
+  <w:num w:numId="13">
+    <w:abstractNumId w:val="15"/>
+  </w:num>
+  <w:num w:numId="14">
+    <w:abstractNumId w:val="22"/>
+  </w:num>
+  <w:num w:numId="15">
     <w:abstractNumId w:val="6"/>
   </w:num>
-  <w:num w:numId="8">
-    <w:abstractNumId w:val="15"/>
-  </w:num>
-  <w:num w:numId="9">
-    <w:abstractNumId w:val="8"/>
-  </w:num>
-  <w:num w:numId="10">
-    <w:abstractNumId w:val="7"/>
-  </w:num>
-  <w:num w:numId="11">
-    <w:abstractNumId w:val="10"/>
-  </w:num>
-  <w:num w:numId="12">
-    <w:abstractNumId w:val="19"/>
-  </w:num>
-  <w:num w:numId="13">
-    <w:abstractNumId w:val="12"/>
-  </w:num>
-  <w:num w:numId="14">
-    <w:abstractNumId w:val="17"/>
-  </w:num>
-  <w:num w:numId="15">
-    <w:abstractNumId w:val="4"/>
-  </w:num>
   <w:num w:numId="16">
-    <w:abstractNumId w:val="2"/>
+    <w:abstractNumId w:val="3"/>
   </w:num>
   <w:num w:numId="17">
     <w:abstractNumId w:val="1"/>
   </w:num>
   <w:num w:numId="18">
-    <w:abstractNumId w:val="11"/>
+    <w:abstractNumId w:val="14"/>
   </w:num>
   <w:num w:numId="19">
-    <w:abstractNumId w:val="20"/>
+    <w:abstractNumId w:val="25"/>
   </w:num>
   <w:num w:numId="20">
     <w:abstractNumId w:val="0"/>
   </w:num>
   <w:num w:numId="21">
+    <w:abstractNumId w:val="7"/>
+  </w:num>
+  <w:num w:numId="22">
+    <w:abstractNumId w:val="16"/>
+  </w:num>
+  <w:num w:numId="23">
+    <w:abstractNumId w:val="2"/>
+  </w:num>
+  <w:num w:numId="24">
+    <w:abstractNumId w:val="8"/>
+  </w:num>
+  <w:num w:numId="25">
     <w:abstractNumId w:val="5"/>
   </w:num>
-  <w:num w:numId="22">
-    <w:abstractNumId w:val="13"/>
+  <w:num w:numId="26">
+    <w:abstractNumId w:val="18"/>
+  </w:num>
+  <w:num w:numId="27">
+    <w:abstractNumId w:val="20"/>
   </w:num>
 </w:numbering>
 </file>

</xml_diff>

<commit_message>
Risolto problema versione sovrascritta
La versione del problem statement era stata sovrascritta, ma è stata recuperata
</commit_message>
<xml_diff>
--- a/Deliverables/ProblemStatement_EasyJob.docx
+++ b/Deliverables/ProblemStatement_EasyJob.docx
@@ -278,7 +278,7 @@
           <w:sz w:val="24"/>
           <w:szCs w:val="24"/>
         </w:rPr>
-        <w:t>Candidatura per una proposta di lavoro</w:t>
+        <w:t>Visualizzazione degli annunci e candidatura per una proposta di lavoro</w:t>
       </w:r>
     </w:p>
     <w:p>
@@ -287,45 +287,7 @@
         <w:ind w:left="1080"/>
       </w:pPr>
       <w:r>
-        <w:t>Giuseppe è un neolaureato, è in cerca di lavoro</w:t>
-      </w:r>
-      <w:r>
-        <w:t xml:space="preserve"> nel settore dell’informatica</w:t>
-      </w:r>
-      <w:r>
-        <w:t xml:space="preserve"> e </w:t>
-      </w:r>
-      <w:r>
-        <w:t>si collega alla</w:t>
-      </w:r>
-      <w:r>
-        <w:t xml:space="preserve"> nostra piattaforma. </w:t>
-      </w:r>
-      <w:r>
-        <w:t>Scrive nella barra di ricerca “Informatica”, preme invio e gli vengono mostrate una serie di annunci da parte di varie aziende in tutta Italia. Decide di raffinare la ricerca specificando la zona</w:t>
-      </w:r>
-      <w:proofErr w:type="gramStart"/>
-      <w:r>
-        <w:t>:</w:t>
-      </w:r>
-      <w:r>
-        <w:t xml:space="preserve"> ”Salerno</w:t>
-      </w:r>
-      <w:proofErr w:type="gramEnd"/>
-      <w:r>
-        <w:t xml:space="preserve">”, preme invio e la lista delle proposte si aggiorna, nella nuova lista trova soltanto proposte </w:t>
-      </w:r>
-      <w:r>
-        <w:t>per la zona indicata</w:t>
-      </w:r>
-      <w:r>
-        <w:t>. Inizia a scorrere la lista ed individua un annuncio “Cercasi programmatore in Python”, clicca sull’annuncio e legg</w:t>
-      </w:r>
-      <w:r>
-        <w:t>e</w:t>
-      </w:r>
-      <w:r>
-        <w:t>:</w:t>
+        <w:t>Giuseppe è un neolaureato, è in cerca di lavoro nel settore dell’informatica e si collega alla nostra piattaforma. Scrive nella barra di ricerca “Informatica”, preme invio e gli vengono mostrate una serie di annunci da parte di varie aziende in tutta Italia tra cui:</w:t>
       </w:r>
     </w:p>
     <w:p>
@@ -337,9 +299,224 @@
     <w:p>
       <w:pPr>
         <w:pStyle w:val="Paragrafoelenco"/>
+        <w:numPr>
+          <w:ilvl w:val="0"/>
+          <w:numId w:val="23"/>
+        </w:numPr>
+      </w:pPr>
+      <w:proofErr w:type="spellStart"/>
+      <w:r>
+        <w:t>Nextsoft</w:t>
+      </w:r>
+      <w:proofErr w:type="spellEnd"/>
+      <w:r>
+        <w:t xml:space="preserve"> assume laureati in Informatica ed Ing. Informatica</w:t>
+      </w:r>
+    </w:p>
+    <w:p>
+      <w:pPr>
+        <w:pStyle w:val="Paragrafoelenco"/>
+        <w:ind w:left="1440"/>
+      </w:pPr>
+      <w:r>
+        <w:t xml:space="preserve">NEXSOFT S.p.A.                       </w:t>
+      </w:r>
+      <w:r>
+        <w:tab/>
+        <w:t xml:space="preserve">Bari                               </w:t>
+      </w:r>
+      <w:r>
+        <w:tab/>
+        <w:t xml:space="preserve">17/11/2019      </w:t>
+      </w:r>
+    </w:p>
+    <w:p>
+      <w:pPr>
+        <w:pStyle w:val="Paragrafoelenco"/>
+        <w:numPr>
+          <w:ilvl w:val="0"/>
+          <w:numId w:val="23"/>
+        </w:numPr>
+      </w:pPr>
+      <w:r>
+        <w:t>Export Manager</w:t>
+      </w:r>
+    </w:p>
+    <w:p>
+      <w:pPr>
+        <w:pStyle w:val="Paragrafoelenco"/>
+        <w:ind w:left="1440"/>
+      </w:pPr>
+      <w:proofErr w:type="spellStart"/>
+      <w:r>
+        <w:t>Belmond</w:t>
+      </w:r>
+      <w:proofErr w:type="spellEnd"/>
+      <w:r>
+        <w:tab/>
+      </w:r>
+      <w:r>
+        <w:tab/>
+      </w:r>
+      <w:r>
+        <w:tab/>
+        <w:t>Avellino</w:t>
+      </w:r>
+      <w:r>
+        <w:tab/>
+      </w:r>
+      <w:r>
+        <w:tab/>
+        <w:t>20/11/2019</w:t>
+      </w:r>
+    </w:p>
+    <w:p>
+      <w:pPr>
+        <w:pStyle w:val="Paragrafoelenco"/>
+        <w:ind w:left="1440"/>
+      </w:pPr>
+    </w:p>
+    <w:p>
+      <w:pPr>
+        <w:pStyle w:val="Paragrafoelenco"/>
         <w:ind w:left="1080"/>
       </w:pPr>
       <w:r>
+        <w:t>Decide di raffinare la ricerca specificando la zona: ”Salerno”, preme invio e la lista delle proposte si aggiorna, nella nuova lista trova soltanto proposte per la zona indicata tra cui:</w:t>
+      </w:r>
+    </w:p>
+    <w:p>
+      <w:pPr>
+        <w:pStyle w:val="Paragrafoelenco"/>
+        <w:ind w:left="1080"/>
+      </w:pPr>
+    </w:p>
+    <w:p>
+      <w:pPr>
+        <w:pStyle w:val="Paragrafoelenco"/>
+        <w:numPr>
+          <w:ilvl w:val="0"/>
+          <w:numId w:val="23"/>
+        </w:numPr>
+      </w:pPr>
+      <w:proofErr w:type="spellStart"/>
+      <w:r>
+        <w:t>Vulnerability</w:t>
+      </w:r>
+      <w:proofErr w:type="spellEnd"/>
+      <w:r>
+        <w:t xml:space="preserve"> </w:t>
+      </w:r>
+      <w:proofErr w:type="spellStart"/>
+      <w:r>
+        <w:t>assistent</w:t>
+      </w:r>
+      <w:proofErr w:type="spellEnd"/>
+    </w:p>
+    <w:p>
+      <w:pPr>
+        <w:pStyle w:val="Paragrafoelenco"/>
+        <w:ind w:left="1440"/>
+      </w:pPr>
+      <w:proofErr w:type="spellStart"/>
+      <w:r>
+        <w:t>Tachnrtic</w:t>
+      </w:r>
+      <w:proofErr w:type="spellEnd"/>
+      <w:r>
+        <w:t xml:space="preserve"> Italia </w:t>
+      </w:r>
+      <w:proofErr w:type="spellStart"/>
+      <w:r>
+        <w:t>Srl</w:t>
+      </w:r>
+      <w:proofErr w:type="spellEnd"/>
+      <w:r>
+        <w:tab/>
+      </w:r>
+      <w:r>
+        <w:tab/>
+        <w:t>Salerno</w:t>
+      </w:r>
+      <w:r>
+        <w:tab/>
+      </w:r>
+      <w:r>
+        <w:tab/>
+      </w:r>
+      <w:r>
+        <w:tab/>
+        <w:t>18/11/2019</w:t>
+      </w:r>
+    </w:p>
+    <w:p>
+      <w:pPr>
+        <w:pStyle w:val="Paragrafoelenco"/>
+        <w:numPr>
+          <w:ilvl w:val="0"/>
+          <w:numId w:val="23"/>
+        </w:numPr>
+      </w:pPr>
+      <w:r>
+        <w:t>Assistente per software gestionali</w:t>
+      </w:r>
+    </w:p>
+    <w:p>
+      <w:pPr>
+        <w:pStyle w:val="Paragrafoelenco"/>
+        <w:ind w:left="1440"/>
+      </w:pPr>
+      <w:r>
+        <w:t>Gruppo Sintesi</w:t>
+      </w:r>
+      <w:r>
+        <w:tab/>
+      </w:r>
+      <w:r>
+        <w:tab/>
+      </w:r>
+      <w:r>
+        <w:tab/>
+        <w:t>Salerno</w:t>
+      </w:r>
+      <w:r>
+        <w:tab/>
+      </w:r>
+      <w:r>
+        <w:tab/>
+      </w:r>
+      <w:r>
+        <w:tab/>
+        <w:t>19/11/2019</w:t>
+      </w:r>
+    </w:p>
+    <w:p>
+      <w:pPr>
+        <w:pStyle w:val="Paragrafoelenco"/>
+        <w:ind w:left="1080"/>
+      </w:pPr>
+    </w:p>
+    <w:p>
+      <w:pPr>
+        <w:pStyle w:val="Paragrafoelenco"/>
+        <w:ind w:left="1080"/>
+      </w:pPr>
+      <w:r>
+        <w:t>Inizia a scorrere la lista ed individua un annuncio “Cercasi programmatore in Python”, clicca sull’annuncio e legge:</w:t>
+      </w:r>
+    </w:p>
+    <w:p>
+      <w:pPr>
+        <w:pStyle w:val="Paragrafoelenco"/>
+        <w:ind w:left="1080"/>
+      </w:pPr>
+    </w:p>
+    <w:p>
+      <w:pPr>
+        <w:pStyle w:val="Paragrafoelenco"/>
+        <w:ind w:left="1080"/>
+      </w:pPr>
+      <w:r>
         <w:t xml:space="preserve"> “</w:t>
       </w:r>
       <w:proofErr w:type="spellStart"/>
@@ -348,7 +525,7 @@
       </w:r>
       <w:proofErr w:type="spellEnd"/>
       <w:r>
-        <w:t>, S.p.A., Salerno</w:t>
+        <w:t xml:space="preserve"> S.p.A., Salerno</w:t>
       </w:r>
     </w:p>
     <w:p>
@@ -363,6 +540,7 @@
         <w:ind w:left="1080"/>
       </w:pPr>
       <w:r>
+        <w:lastRenderedPageBreak/>
         <w:t>Si cerca un profilo con conoscenze approfondite in Python e che conosca i paradigmi della programmazione Object-</w:t>
       </w:r>
       <w:proofErr w:type="spellStart"/>
@@ -398,10 +576,7 @@
         </w:numPr>
       </w:pPr>
       <w:r>
-        <w:t>Laurea in Informatica o Ing. Informatica</w:t>
-      </w:r>
-      <w:r>
-        <w:t>.</w:t>
+        <w:t>Laurea in Informatica o Ing. Informatica.</w:t>
       </w:r>
     </w:p>
     <w:p>
@@ -413,10 +588,7 @@
         </w:numPr>
       </w:pPr>
       <w:r>
-        <w:t>Un approccio dinamico e proattivo</w:t>
-      </w:r>
-      <w:r>
-        <w:t>.</w:t>
+        <w:t>Un approccio dinamico e proattivo.</w:t>
       </w:r>
     </w:p>
     <w:p>
@@ -428,13 +600,7 @@
         </w:numPr>
       </w:pPr>
       <w:r>
-        <w:t>Capacità di interagire con un team di sviluppo</w:t>
-      </w:r>
-      <w:r>
-        <w:t>.</w:t>
-      </w:r>
-      <w:r>
-        <w:t>”</w:t>
+        <w:t>Capacità di interagire con un team di sviluppo.”</w:t>
       </w:r>
     </w:p>
     <w:p>
@@ -449,53 +615,48 @@
         <w:ind w:left="1080"/>
       </w:pPr>
       <w:r>
-        <w:t xml:space="preserve">Decide quindi di premere il tasto “Candidati ora”. Gli viene richiesto di fare login, inserendo </w:t>
-      </w:r>
-      <w:r>
-        <w:t xml:space="preserve">username: </w:t>
-      </w:r>
-      <w:r>
-        <w:t xml:space="preserve">“Giuseppe33” e </w:t>
-      </w:r>
-      <w:r>
-        <w:t xml:space="preserve">password: </w:t>
-      </w:r>
-      <w:r>
-        <w:t>“051</w:t>
-      </w:r>
-      <w:r>
-        <w:t>P</w:t>
-      </w:r>
-      <w:r>
-        <w:t>rogetto_”, e conferma il modulo. A questo punto Giuseppe</w:t>
-      </w:r>
-      <w:r>
-        <w:t xml:space="preserve">, </w:t>
+        <w:t>Decide quindi di premere il tasto “Candidati ora”. Gli viene richiesto di fare login, inserendo username: “Giuseppe33” e password: “051Progetto_”, e conferma il modulo. A questo punto Giuseppe visualizza una pagina intermedia:</w:t>
+      </w:r>
+    </w:p>
+    <w:p>
+      <w:pPr>
+        <w:pStyle w:val="Paragrafoelenco"/>
+        <w:ind w:left="1080"/>
+      </w:pPr>
+    </w:p>
+    <w:p>
+      <w:pPr>
+        <w:pStyle w:val="Paragrafoelenco"/>
+        <w:ind w:left="1080"/>
+      </w:pPr>
+      <w:r>
+        <w:t xml:space="preserve">“Candidatura a </w:t>
+      </w:r>
+      <w:r>
+        <w:rPr>
+          <w:u w:val="single"/>
+        </w:rPr>
+        <w:t>Cercasi programmatore in Python</w:t>
+      </w:r>
+      <w:r>
+        <w:t xml:space="preserve"> per l’azienda </w:t>
       </w:r>
       <w:proofErr w:type="spellStart"/>
       <w:r>
-        <w:t>ricliccando</w:t>
+        <w:rPr>
+          <w:u w:val="single"/>
+        </w:rPr>
+        <w:t>Modis</w:t>
       </w:r>
       <w:proofErr w:type="spellEnd"/>
       <w:r>
-        <w:t xml:space="preserve"> su “Canditati Ora”</w:t>
-      </w:r>
-      <w:r>
-        <w:t xml:space="preserve">, </w:t>
-      </w:r>
-      <w:r>
-        <w:t xml:space="preserve">riconferma la sua candidatura </w:t>
-      </w:r>
-      <w:r>
-        <w:t xml:space="preserve">che sarà poi visibile a </w:t>
-      </w:r>
-      <w:proofErr w:type="spellStart"/>
-      <w:r>
-        <w:t>Modis</w:t>
-      </w:r>
-      <w:proofErr w:type="spellEnd"/>
-      <w:r>
-        <w:t>.</w:t>
+        <w:rPr>
+          <w:u w:val="single"/>
+        </w:rPr>
+        <w:t xml:space="preserve"> S.p.A.</w:t>
+      </w:r>
+      <w:r>
+        <w:t>”.</w:t>
       </w:r>
     </w:p>
     <w:p>
@@ -503,72 +664,15 @@
         <w:pStyle w:val="Paragrafoelenco"/>
         <w:ind w:left="1080"/>
       </w:pPr>
-      <w:r>
-        <w:t xml:space="preserve">Giuseppe decide poi di ricontrollare per quali proposte di lavoro si è candidato, perciò decide di utilizzare l’apposito pulsante per accedere alla pagina personale. Da lì Giuseppe clicca su </w:t>
-      </w:r>
-      <w:r>
-        <w:lastRenderedPageBreak/>
-        <w:t>“Candidature effettuate” e gli viene mostrato l’elenco di tutte le candidature con titolo ed azienda per ogni annuncio:</w:t>
-      </w:r>
     </w:p>
     <w:p>
       <w:pPr>
         <w:pStyle w:val="Paragrafoelenco"/>
         <w:ind w:left="1080"/>
       </w:pPr>
-    </w:p>
-    <w:p>
-      <w:pPr>
-        <w:pStyle w:val="Paragrafoelenco"/>
-        <w:ind w:left="1080"/>
-      </w:pPr>
-      <w:bookmarkStart w:id="0" w:name="_GoBack"/>
-      <w:r>
-        <w:t>“</w:t>
-      </w:r>
-      <w:r>
-        <w:t>Cercasi programmatore in Python</w:t>
-      </w:r>
-      <w:r>
-        <w:t xml:space="preserve"> – </w:t>
-      </w:r>
-      <w:proofErr w:type="spellStart"/>
-      <w:r>
-        <w:t>Modis</w:t>
-      </w:r>
-      <w:proofErr w:type="spellEnd"/>
-      <w:r>
-        <w:t xml:space="preserve"> </w:t>
-      </w:r>
-      <w:proofErr w:type="spellStart"/>
-      <w:r>
-        <w:t>S.p.A</w:t>
-      </w:r>
-      <w:proofErr w:type="spellEnd"/>
-    </w:p>
-    <w:p>
-      <w:pPr>
-        <w:pStyle w:val="Paragrafoelenco"/>
-        <w:ind w:left="1080"/>
-      </w:pPr>
-      <w:r>
-        <w:t xml:space="preserve">Cercasi programmatore in JAVA – Software4Share </w:t>
-      </w:r>
-      <w:proofErr w:type="spellStart"/>
-      <w:r>
-        <w:t>S.p.A</w:t>
-      </w:r>
-      <w:proofErr w:type="spellEnd"/>
-      <w:r>
-        <w:t>”.</w:t>
-      </w:r>
-    </w:p>
-    <w:bookmarkEnd w:id="0"/>
-    <w:p>
-      <w:pPr>
-        <w:pStyle w:val="Paragrafoelenco"/>
-        <w:ind w:left="1080"/>
-      </w:pPr>
+      <w:r>
+        <w:t xml:space="preserve"> Giuseppe clicca su “Conferma”. A questo punto Giuseppe visualizza una pagina di notifica: “Candidatura avvenuta con successo”. </w:t>
+      </w:r>
     </w:p>
     <w:p>
       <w:pPr>
@@ -583,21 +687,77 @@
           <w:ilvl w:val="1"/>
           <w:numId w:val="1"/>
         </w:numPr>
-        <w:rPr>
-          <w:b/>
-          <w:bCs/>
-          <w:sz w:val="24"/>
-          <w:szCs w:val="24"/>
-        </w:rPr>
-      </w:pPr>
-      <w:r>
-        <w:rPr>
-          <w:b/>
-          <w:bCs/>
-          <w:sz w:val="24"/>
-          <w:szCs w:val="24"/>
-        </w:rPr>
-        <w:t>Pubblicazione di un annuncio</w:t>
+      </w:pPr>
+      <w:r>
+        <w:rPr>
+          <w:b/>
+          <w:bCs/>
+          <w:sz w:val="24"/>
+          <w:szCs w:val="24"/>
+        </w:rPr>
+        <w:t xml:space="preserve">Visualizzazione degli annunci </w:t>
+      </w:r>
+      <w:r>
+        <w:rPr>
+          <w:b/>
+          <w:bCs/>
+          <w:sz w:val="24"/>
+          <w:szCs w:val="24"/>
+        </w:rPr>
+        <w:t xml:space="preserve">pubblicati </w:t>
+      </w:r>
+      <w:r>
+        <w:rPr>
+          <w:b/>
+          <w:bCs/>
+          <w:sz w:val="24"/>
+          <w:szCs w:val="24"/>
+        </w:rPr>
+        <w:t>ed invito al colloquio</w:t>
+      </w:r>
+      <w:r>
+        <w:br/>
+        <w:t xml:space="preserve">Veronica, responsabile delle human </w:t>
+      </w:r>
+      <w:proofErr w:type="spellStart"/>
+      <w:r>
+        <w:t>resources</w:t>
+      </w:r>
+      <w:proofErr w:type="spellEnd"/>
+      <w:r>
+        <w:t xml:space="preserve"> dell’azienda </w:t>
+      </w:r>
+      <w:proofErr w:type="spellStart"/>
+      <w:r>
+        <w:t>Modis</w:t>
+      </w:r>
+      <w:proofErr w:type="spellEnd"/>
+      <w:r>
+        <w:t xml:space="preserve"> S.p.A., si collega al sito, effettua login inserendo username: “</w:t>
+      </w:r>
+      <w:proofErr w:type="spellStart"/>
+      <w:r>
+        <w:t>ModisOfficial</w:t>
+      </w:r>
+      <w:proofErr w:type="spellEnd"/>
+      <w:r>
+        <w:t>” e password: “Brown_02” e clicca su “Accedi”. Le viene quindi mostrata la pagina personale dell’azienda, da qui Veronica clicca su “</w:t>
+      </w:r>
+      <w:proofErr w:type="spellStart"/>
+      <w:r>
+        <w:t>Viualizza</w:t>
+      </w:r>
+      <w:proofErr w:type="spellEnd"/>
+      <w:r>
+        <w:t xml:space="preserve"> annunci” e visualizza l’elenco degli annunci </w:t>
+      </w:r>
+      <w:proofErr w:type="spellStart"/>
+      <w:r>
+        <w:t>fin’ora</w:t>
+      </w:r>
+      <w:proofErr w:type="spellEnd"/>
+      <w:r>
+        <w:t xml:space="preserve"> pubblicati dall’azienda:</w:t>
       </w:r>
     </w:p>
     <w:p>
@@ -605,153 +765,218 @@
         <w:pStyle w:val="Paragrafoelenco"/>
         <w:ind w:left="1080"/>
       </w:pPr>
-      <w:r>
-        <w:t>L’azienda “</w:t>
+    </w:p>
+    <w:p>
+      <w:pPr>
+        <w:pStyle w:val="Paragrafoelenco"/>
+        <w:numPr>
+          <w:ilvl w:val="0"/>
+          <w:numId w:val="2"/>
+        </w:numPr>
+      </w:pPr>
+      <w:r>
+        <w:t>Cercasi programmatore in Python</w:t>
+      </w:r>
+    </w:p>
+    <w:p>
+      <w:pPr>
+        <w:pStyle w:val="Paragrafoelenco"/>
+        <w:numPr>
+          <w:ilvl w:val="0"/>
+          <w:numId w:val="2"/>
+        </w:numPr>
+      </w:pPr>
+      <w:r>
+        <w:t>Cercasi Database Administrator</w:t>
+      </w:r>
+    </w:p>
+    <w:p>
+      <w:pPr>
+        <w:pStyle w:val="Paragrafoelenco"/>
+        <w:numPr>
+          <w:ilvl w:val="0"/>
+          <w:numId w:val="2"/>
+        </w:numPr>
+      </w:pPr>
+      <w:r>
+        <w:t>Cercasi sviluppatore back-end</w:t>
+      </w:r>
+    </w:p>
+    <w:p>
+      <w:pPr>
+        <w:ind w:left="1080"/>
+      </w:pPr>
+      <w:r>
+        <w:t>Veronica clicca su “Cercasi programmatore in Python” e viene reindirizzata ad una pagina contenente l’elenco delle candidature ricevute per l’annuncio:</w:t>
+      </w:r>
+    </w:p>
+    <w:p>
+      <w:pPr>
+        <w:ind w:left="1080"/>
+      </w:pPr>
+    </w:p>
+    <w:p>
+      <w:pPr>
+        <w:pStyle w:val="Paragrafoelenco"/>
+        <w:numPr>
+          <w:ilvl w:val="0"/>
+          <w:numId w:val="2"/>
+        </w:numPr>
+      </w:pPr>
+      <w:r>
+        <w:t>Nome:</w:t>
+      </w:r>
+      <w:r>
+        <w:t xml:space="preserve"> Giovanna       Cognome: Della Rocca</w:t>
+      </w:r>
+    </w:p>
+    <w:p>
+      <w:pPr>
+        <w:pStyle w:val="Paragrafoelenco"/>
+        <w:ind w:left="1440"/>
+      </w:pPr>
+      <w:r>
+        <w:t>Data di nascita: 13/06/1996            Residente a: Via Kennedy, 140, Napoli          “CONTATTA”</w:t>
+      </w:r>
+    </w:p>
+    <w:p>
+      <w:pPr>
+        <w:pStyle w:val="Paragrafoelenco"/>
+        <w:ind w:left="1440"/>
+      </w:pPr>
+      <w:r>
+        <w:t>Della-Rocca-Giovanna-CV.pdf</w:t>
+      </w:r>
+    </w:p>
+    <w:p>
+      <w:pPr>
+        <w:pStyle w:val="Paragrafoelenco"/>
+        <w:numPr>
+          <w:ilvl w:val="0"/>
+          <w:numId w:val="2"/>
+        </w:numPr>
+      </w:pPr>
+      <w:r>
+        <w:t>Nome:</w:t>
+      </w:r>
+      <w:r>
+        <w:t xml:space="preserve"> Giuseppe       Cognome: </w:t>
       </w:r>
       <w:proofErr w:type="spellStart"/>
       <w:r>
-        <w:t>BusItalia</w:t>
+        <w:t>Rainone</w:t>
       </w:r>
       <w:proofErr w:type="spellEnd"/>
-      <w:r>
-        <w:t xml:space="preserve">” ha percepito un bonus dalla Regione Campania ed ha ampliato i suoi servizi di trasporto in termini di nuove corse per tutta la Regione. Ciò ha quindi generato l’esigenza di assumere nuovi autisti. Francesco, il responsabile delle human </w:t>
+    </w:p>
+    <w:p>
+      <w:pPr>
+        <w:pStyle w:val="Paragrafoelenco"/>
+        <w:ind w:left="1440"/>
+      </w:pPr>
+      <w:r>
+        <w:t>Data di nascita: 28/09/1991             Residente a: Viale Europa, 44, Salerno         “CONTATTA”</w:t>
+      </w:r>
+    </w:p>
+    <w:p>
+      <w:pPr>
+        <w:pStyle w:val="Paragrafoelenco"/>
+        <w:ind w:left="1440"/>
+      </w:pPr>
+      <w:r>
+        <w:t>Rainone-Giuseppe-CV.pdf</w:t>
+      </w:r>
+    </w:p>
+    <w:p>
+      <w:pPr>
+        <w:ind w:left="1080"/>
+      </w:pPr>
+    </w:p>
+    <w:p>
+      <w:pPr>
+        <w:ind w:left="1080"/>
+      </w:pPr>
+      <w:r>
+        <w:t>Veronica, vedendo che Giuseppe è di Salerno, decide di visualizzare il suo curriculum e clicca su “</w:t>
       </w:r>
       <w:proofErr w:type="spellStart"/>
       <w:r>
-        <w:t>resourc</w:t>
-      </w:r>
-      <w:r>
-        <w:t>e</w:t>
+        <w:t>Rainone</w:t>
       </w:r>
       <w:proofErr w:type="spellEnd"/>
       <w:r>
-        <w:t xml:space="preserve"> di “</w:t>
+        <w:t xml:space="preserve">-Giuseppe-CV”, si apre una nuova pagina esterna che le permette di visualizzare il file PDF del candidato. Leggendo il curriculum, decide che Giuseppe sarebbe un buon candidato, in quanto soddisfa i requisiti per l’occupazione. A questo punto Veronica torna alla pagina delle candidature e clicca su “Contatta”, le viene quindi mostrato un modulo di compilazione in cui inserisce un titolo: ”Appuntamento per un colloquio – </w:t>
       </w:r>
       <w:proofErr w:type="spellStart"/>
       <w:r>
-        <w:t>BusItalia</w:t>
+        <w:t>Modis</w:t>
       </w:r>
       <w:proofErr w:type="spellEnd"/>
       <w:r>
-        <w:t xml:space="preserve">”, viene incaricato di inserire un annuncio sulla nostra piattaforma. Francesco quindi si collega al sito ed effettua la registrazione sotto forma di profilo aziendale cliccando su “Registrati come azienda”. Gli compare una nuova pagina dove inserisce </w:t>
-      </w:r>
-      <w:r>
-        <w:t xml:space="preserve">nome dell’azienda: </w:t>
-      </w:r>
-      <w:r>
-        <w:t>“</w:t>
+        <w:t xml:space="preserve"> S.p.A.” e un corpo: </w:t>
+      </w:r>
+    </w:p>
+    <w:p>
+      <w:pPr>
+        <w:ind w:left="1080"/>
+      </w:pPr>
+      <w:r>
+        <w:t xml:space="preserve">“Gentile Giuseppe </w:t>
       </w:r>
       <w:proofErr w:type="spellStart"/>
       <w:r>
-        <w:t>BusItalia</w:t>
+        <w:t>Rainone</w:t>
       </w:r>
       <w:proofErr w:type="spellEnd"/>
       <w:r>
-        <w:t xml:space="preserve"> S.p.A.”,</w:t>
-      </w:r>
-      <w:r>
-        <w:t xml:space="preserve"> username: “</w:t>
+        <w:t>,</w:t>
+      </w:r>
+      <w:r>
+        <w:br/>
+        <w:t xml:space="preserve">dopo aver analizzato le sue competenze, la riteniamo un candidato adeguato per il ruolo indicato dal nostro annuncio. La invitiamo per un colloquio in data 19/12/2019 presso la nostra </w:t>
+      </w:r>
+      <w:r>
+        <w:lastRenderedPageBreak/>
+        <w:t>sede centrale in Via Torquato Tasso, 34 situata a Salerno.</w:t>
+      </w:r>
+      <w:r>
+        <w:br/>
+        <w:t xml:space="preserve">Per ulteriori informazioni potrà contattarci al nostro indirizzo e-mail: </w:t>
+      </w:r>
+      <w:hyperlink r:id="rId5" w:history="1">
+        <w:r>
+          <w:rPr>
+            <w:rStyle w:val="Collegamentoipertestuale"/>
+          </w:rPr>
+          <w:t>modis.salerno@gmail.com</w:t>
+        </w:r>
+      </w:hyperlink>
+      <w:r>
+        <w:t>.</w:t>
+      </w:r>
+    </w:p>
+    <w:p>
+      <w:pPr>
+        <w:ind w:left="1080"/>
+      </w:pPr>
+      <w:r>
+        <w:t xml:space="preserve">Cordiali saluti, </w:t>
       </w:r>
       <w:proofErr w:type="spellStart"/>
       <w:r>
-        <w:t>BusItaliaRoma</w:t>
+        <w:t>Modis</w:t>
       </w:r>
       <w:proofErr w:type="spellEnd"/>
       <w:r>
-        <w:t>”,</w:t>
-      </w:r>
-      <w:r>
-        <w:t xml:space="preserve"> </w:t>
-      </w:r>
-      <w:r>
-        <w:t xml:space="preserve">indirizzo: </w:t>
-      </w:r>
-      <w:r>
-        <w:t xml:space="preserve">“Via V Maggio, 123, Roma”, </w:t>
-      </w:r>
-      <w:r>
-        <w:t xml:space="preserve">data di fondazione: </w:t>
-      </w:r>
-      <w:r>
-        <w:t xml:space="preserve">“19 Maggio 2011”, </w:t>
-      </w:r>
-      <w:r>
-        <w:t xml:space="preserve">descrizione sintetica: </w:t>
-      </w:r>
-      <w:r>
-        <w:t xml:space="preserve">“Azienda di trasporto pubblico locale.”, </w:t>
-      </w:r>
-      <w:r>
-        <w:t xml:space="preserve">numero di dipendenti attuali: </w:t>
-      </w:r>
-      <w:r>
-        <w:t xml:space="preserve">“3639”, </w:t>
-      </w:r>
-      <w:r>
-        <w:t xml:space="preserve">e-mail: </w:t>
-      </w:r>
-      <w:r>
-        <w:t>“busitaliaroma@gmail.com”</w:t>
-      </w:r>
-      <w:r>
-        <w:t>, password: “Informazioni_01”</w:t>
-      </w:r>
-      <w:r>
-        <w:t>. Una volta compilata correttamente la scheda, conferma il modulo e viene reindirizzato alla pagina di avvenuta registrazione. A questo punto Francesco, accedendo alla propria pagina, clicca su “Nuova inserzione” e gli viene mostrata la pagina dedicata alla creazione dell’annuncio. Compila il modulo inserendo</w:t>
-      </w:r>
-      <w:r>
-        <w:t xml:space="preserve"> un titolo:</w:t>
-      </w:r>
-      <w:r>
-        <w:t xml:space="preserve"> “Cercasi autisti per autobus”, </w:t>
-      </w:r>
-      <w:r>
-        <w:t xml:space="preserve">tag: </w:t>
-      </w:r>
-      <w:r>
-        <w:t>“Trasporto”,</w:t>
-      </w:r>
-      <w:r>
-        <w:t xml:space="preserve"> descrizione: </w:t>
-      </w:r>
-      <w:r>
-        <w:t xml:space="preserve">“Azienda leader dei trasporti in Italia, cerca nuovi profili da inserire </w:t>
-      </w:r>
-      <w:r>
-        <w:t xml:space="preserve">nel proprio organico”, </w:t>
-      </w:r>
-      <w:r>
-        <w:t xml:space="preserve">requisiti: </w:t>
-      </w:r>
-      <w:r>
-        <w:t xml:space="preserve">“Richiesto il possesso della patente CQC da almeno 5 anni con esperienza </w:t>
-      </w:r>
-      <w:proofErr w:type="spellStart"/>
-      <w:r>
-        <w:t>regressa</w:t>
-      </w:r>
-      <w:proofErr w:type="spellEnd"/>
-      <w:r>
-        <w:t xml:space="preserve"> nel settore di almeno 2 anni.”, </w:t>
-      </w:r>
-      <w:r>
-        <w:t xml:space="preserve">contratto: </w:t>
-      </w:r>
-      <w:r>
-        <w:t>“Full-time”. Francesco revisiona la scheda, clicca “Pubblica” e viene reindirizzato alla pagina di avvenuta pubblicazione.</w:t>
-      </w:r>
-    </w:p>
-    <w:p>
-      <w:pPr>
-        <w:pStyle w:val="Paragrafoelenco"/>
+        <w:t xml:space="preserve"> S.p.A.”</w:t>
+      </w:r>
+    </w:p>
+    <w:p>
+      <w:pPr>
         <w:ind w:left="1080"/>
-        <w:rPr>
-          <w:b/>
-          <w:bCs/>
-          <w:sz w:val="24"/>
-          <w:szCs w:val="24"/>
-        </w:rPr>
-      </w:pPr>
+      </w:pPr>
+      <w:r>
+        <w:t>Da qui Veronica clicca su “Invia” e riceve conferma che l’invio è avvenuto con successo.</w:t>
+      </w:r>
     </w:p>
     <w:p>
       <w:pPr>
@@ -774,51 +999,248 @@
           <w:sz w:val="24"/>
           <w:szCs w:val="24"/>
         </w:rPr>
-        <w:t>Visualizzazione delle candidature</w:t>
+        <w:t>Visualizzazione delle notifiche</w:t>
+      </w:r>
+      <w:r>
+        <w:rPr>
+          <w:b/>
+          <w:bCs/>
+          <w:sz w:val="24"/>
+          <w:szCs w:val="24"/>
+        </w:rPr>
+        <w:br/>
+      </w:r>
+      <w:r>
+        <w:t>Qualche giorno dopo Giuseppe decide di controllare se ha ricevuto qualche notifica, così si collega alla piattaforma, clicca su “Accedi”, viene reindirizzato alla pagina di login ed inserisce il suo username:</w:t>
+      </w:r>
+      <w:r>
+        <w:t xml:space="preserve"> </w:t>
+      </w:r>
+      <w:r>
+        <w:t>“Giuseppe33” e la sua password: “051Progetto_”, conferma il modulo. Da qui Giuseppe viene reindirizzato alla sua pagina personale. Giuseppe vede che c’è una notifica sulla campanella e ci clicca sopra. Gli viene mostrata una pagina contenente tutti i messaggi che ha ricevuto dalle aziende per le quali si è candidato:</w:t>
       </w:r>
     </w:p>
     <w:p>
       <w:pPr>
         <w:pStyle w:val="Paragrafoelenco"/>
         <w:ind w:left="1080"/>
-      </w:pPr>
-      <w:r>
-        <w:t xml:space="preserve">Rita, la responsabile delle human </w:t>
+        <w:rPr>
+          <w:b/>
+          <w:bCs/>
+          <w:sz w:val="24"/>
+          <w:szCs w:val="24"/>
+        </w:rPr>
+      </w:pPr>
+    </w:p>
+    <w:p>
+      <w:pPr>
+        <w:pStyle w:val="Paragrafoelenco"/>
+        <w:numPr>
+          <w:ilvl w:val="0"/>
+          <w:numId w:val="2"/>
+        </w:numPr>
+      </w:pPr>
+      <w:r>
+        <w:t xml:space="preserve">Appuntamento per un colloquio – </w:t>
       </w:r>
       <w:proofErr w:type="spellStart"/>
       <w:r>
+        <w:t>Modis</w:t>
+      </w:r>
+      <w:proofErr w:type="spellEnd"/>
+      <w:r>
+        <w:t xml:space="preserve"> S.p.A.                                                 03/12/2019</w:t>
+      </w:r>
+    </w:p>
+    <w:p>
+      <w:pPr>
+        <w:pStyle w:val="Paragrafoelenco"/>
+        <w:numPr>
+          <w:ilvl w:val="0"/>
+          <w:numId w:val="2"/>
+        </w:numPr>
+      </w:pPr>
+      <w:r>
+        <w:t xml:space="preserve">Colloquio – Software4Share S.p.A. </w:t>
+      </w:r>
+      <w:r>
+        <w:tab/>
+      </w:r>
+      <w:r>
+        <w:tab/>
+      </w:r>
+      <w:r>
+        <w:tab/>
+        <w:t xml:space="preserve"> </w:t>
+      </w:r>
+      <w:r>
+        <w:tab/>
+      </w:r>
+      <w:r>
+        <w:tab/>
+        <w:t xml:space="preserve">      13/11/2019</w:t>
+      </w:r>
+    </w:p>
+    <w:p>
+      <w:pPr>
+        <w:ind w:left="1080"/>
+      </w:pPr>
+      <w:r>
+        <w:t xml:space="preserve">Giuseppe nota che la notifica è dovuta a: “Appuntamento per un colloquio – </w:t>
+      </w:r>
+      <w:proofErr w:type="spellStart"/>
+      <w:r>
+        <w:t>Modis</w:t>
+      </w:r>
+      <w:proofErr w:type="spellEnd"/>
+      <w:r>
+        <w:t xml:space="preserve"> S.p.A.”, così decide di cliccarci sopra  per leggere il contenuto della notifica. Gli viene mostrata una nuova pagina:      </w:t>
+      </w:r>
+    </w:p>
+    <w:p>
+      <w:pPr>
+        <w:ind w:left="1080"/>
+      </w:pPr>
+      <w:r>
+        <w:t xml:space="preserve">“Gentile Giuseppe </w:t>
+      </w:r>
+      <w:proofErr w:type="spellStart"/>
+      <w:r>
+        <w:t>Rainone</w:t>
+      </w:r>
+      <w:proofErr w:type="spellEnd"/>
+      <w:r>
+        <w:t>,</w:t>
+      </w:r>
+      <w:r>
+        <w:br/>
+        <w:t>dopo aver analizzato le sue competenze, la riteniamo un candidato adeguato per il ruolo indicato dal nostro annuncio. La invitiamo per un colloquio in data 19/12/2019 presso la nostra sede centrale in Via Torquato Tasso, 34 situata a Salerno.</w:t>
+      </w:r>
+      <w:r>
+        <w:br/>
+        <w:t xml:space="preserve">Per ulteriori informazioni potrà contattarci al nostro indirizzo e-mail: </w:t>
+      </w:r>
+      <w:hyperlink r:id="rId6" w:history="1">
+        <w:r>
+          <w:rPr>
+            <w:rStyle w:val="Collegamentoipertestuale"/>
+          </w:rPr>
+          <w:t>modis.salerno@gmail.com</w:t>
+        </w:r>
+      </w:hyperlink>
+      <w:r>
+        <w:t>.</w:t>
+      </w:r>
+    </w:p>
+    <w:p>
+      <w:pPr>
+        <w:ind w:left="1080"/>
+      </w:pPr>
+      <w:r>
+        <w:t xml:space="preserve">Cordiali saluti, </w:t>
+      </w:r>
+      <w:proofErr w:type="spellStart"/>
+      <w:r>
+        <w:t>Modis</w:t>
+      </w:r>
+      <w:proofErr w:type="spellEnd"/>
+      <w:r>
+        <w:t xml:space="preserve"> S.p.A.”</w:t>
+      </w:r>
+    </w:p>
+    <w:p>
+      <w:pPr>
+        <w:pStyle w:val="Paragrafoelenco"/>
+        <w:ind w:left="1080"/>
+      </w:pPr>
+    </w:p>
+    <w:p>
+      <w:pPr>
+        <w:pStyle w:val="Paragrafoelenco"/>
+        <w:numPr>
+          <w:ilvl w:val="1"/>
+          <w:numId w:val="1"/>
+        </w:numPr>
+        <w:rPr>
+          <w:b/>
+          <w:bCs/>
+          <w:sz w:val="24"/>
+          <w:szCs w:val="24"/>
+        </w:rPr>
+      </w:pPr>
+      <w:r>
+        <w:rPr>
+          <w:b/>
+          <w:bCs/>
+          <w:sz w:val="24"/>
+          <w:szCs w:val="24"/>
+        </w:rPr>
+        <w:t>Pubblicazione di un annuncio</w:t>
+      </w:r>
+    </w:p>
+    <w:p>
+      <w:pPr>
+        <w:pStyle w:val="Paragrafoelenco"/>
+        <w:ind w:left="1080"/>
+      </w:pPr>
+      <w:r>
+        <w:t>L’azienda “</w:t>
+      </w:r>
+      <w:proofErr w:type="spellStart"/>
+      <w:r>
+        <w:t>BusItalia</w:t>
+      </w:r>
+      <w:proofErr w:type="spellEnd"/>
+      <w:r>
+        <w:t xml:space="preserve">” ha percepito un bonus dalla Regione Campania ed ha ampliato i suoi servizi di trasporto in termini di nuove corse per tutta la Regione. Ciò ha quindi generato l’esigenza di assumere nuovi autisti. Francesco, il responsabile delle human </w:t>
+      </w:r>
+      <w:proofErr w:type="spellStart"/>
+      <w:r>
         <w:t>resource</w:t>
       </w:r>
       <w:proofErr w:type="spellEnd"/>
       <w:r>
-        <w:t xml:space="preserve"> di “Expert </w:t>
+        <w:t xml:space="preserve"> di “</w:t>
       </w:r>
       <w:proofErr w:type="spellStart"/>
       <w:r>
-        <w:t>S.p.A</w:t>
+        <w:t>BusItalia</w:t>
       </w:r>
       <w:proofErr w:type="spellEnd"/>
       <w:r>
-        <w:t>”, intende visualizzare tutte le proposte ricevute per l’ultimo annuncio pubblicato sulla nostra piattaforma. Rita accede al sito ed effettua l’autenticazione inserendo username: “</w:t>
+        <w:t>”, viene incaricato di inserire un annuncio sulla nostra piattaforma. Francesco quindi si collega al sito ed effettua la registrazione sotto forma di profilo aziendale cliccando su “Registrati come azienda”. Gli compare una nuova pagina dove inserisce nome dell’azienda: “</w:t>
       </w:r>
       <w:proofErr w:type="spellStart"/>
       <w:r>
-        <w:t>ExpertITA</w:t>
+        <w:t>BusItalia</w:t>
       </w:r>
       <w:proofErr w:type="spellEnd"/>
       <w:r>
-        <w:t xml:space="preserve">” e password: “ritaHR120”, accedendo così all’area riservata. Da qui Rita clicca su “Visualizza annunci” e le viene mostrata la lista degli annunci </w:t>
+        <w:t xml:space="preserve"> S.p.A.”, immagine del logo dell’</w:t>
       </w:r>
       <w:proofErr w:type="spellStart"/>
       <w:r>
-        <w:t>fin’ora</w:t>
+        <w:t>azienda:”buitalia_logo.jpg</w:t>
       </w:r>
       <w:proofErr w:type="spellEnd"/>
       <w:r>
-        <w:t xml:space="preserve"> pubblicati da lei. Clicca sull’ultimo annuncio inserito “Cercasi magazziniere” e viene portata all’elenco delle candidature ricevute composte da username e file PDF del CV</w:t>
-      </w:r>
-      <w:r>
-        <w:t xml:space="preserve"> per ogni utente candidato. Clicca sul primo file PDF di “Davide-Strianese-CV” e viene aperta una nuova scheda per visualizzare il documento. </w:t>
+        <w:t>”, username: “</w:t>
+      </w:r>
+      <w:proofErr w:type="spellStart"/>
+      <w:r>
+        <w:t>BusItaliaRoma</w:t>
+      </w:r>
+      <w:proofErr w:type="spellEnd"/>
+      <w:r>
+        <w:t xml:space="preserve">”, indirizzo: “Via V Maggio, 123, Roma”, data di fondazione: “19 Maggio 2011”, descrizione sintetica: “Azienda di trasporto pubblico locale.”, numero di dipendenti attuali: “3639”, e-mail: “busitaliaroma@gmail.com”, password: “Informazioni_01”. Una volta compilata correttamente la scheda, conferma il modulo e viene reindirizzato alla pagina di avvenuta registrazione. A questo punto Francesco, accedendo alla propria pagina, clicca su “Nuova inserzione” e gli viene mostrata la pagina dedicata alla creazione dell’annuncio. Compila il modulo inserendo un titolo: “Cercasi autisti per autobus”, tag: “Trasporto”, descrizione: “Azienda leader dei trasporti in Italia, cerca nuovi profili da inserire nel proprio organico”, requisiti: “Richiesto il possesso della patente CQC da almeno 5 anni con esperienza </w:t>
+      </w:r>
+      <w:proofErr w:type="spellStart"/>
+      <w:r>
+        <w:t>regressa</w:t>
+      </w:r>
+      <w:proofErr w:type="spellEnd"/>
+      <w:r>
+        <w:t xml:space="preserve"> nel settore di almeno 2 anni.”, contratto: “Full-time”. Francesco revisiona la scheda, clicca “Pubblica” e viene reindirizzato alla pagina di avvenuta pubblicazione.</w:t>
       </w:r>
     </w:p>
     <w:p>
@@ -997,14 +1419,29 @@
           <w:sz w:val="24"/>
           <w:szCs w:val="24"/>
         </w:rPr>
-        <w:t>Effettuare registrazione</w:t>
-      </w:r>
-      <w:r>
-        <w:rPr>
-          <w:sz w:val="24"/>
-          <w:szCs w:val="24"/>
-        </w:rPr>
-        <w:t xml:space="preserve"> e login</w:t>
+        <w:t>Visualizzare i profili delle aziende</w:t>
+      </w:r>
+    </w:p>
+    <w:p>
+      <w:pPr>
+        <w:pStyle w:val="Paragrafoelenco"/>
+        <w:numPr>
+          <w:ilvl w:val="0"/>
+          <w:numId w:val="19"/>
+        </w:numPr>
+        <w:rPr>
+          <w:b/>
+          <w:bCs/>
+          <w:sz w:val="24"/>
+          <w:szCs w:val="24"/>
+        </w:rPr>
+      </w:pPr>
+      <w:r>
+        <w:rPr>
+          <w:sz w:val="24"/>
+          <w:szCs w:val="24"/>
+        </w:rPr>
+        <w:t>Effettuare registrazione e login</w:t>
       </w:r>
     </w:p>
     <w:p>
@@ -1048,14 +1485,7 @@
           <w:sz w:val="24"/>
           <w:szCs w:val="24"/>
         </w:rPr>
-        <w:t>Caricare il proprio curriculum sul sit</w:t>
-      </w:r>
-      <w:r>
-        <w:rPr>
-          <w:sz w:val="24"/>
-          <w:szCs w:val="24"/>
-        </w:rPr>
-        <w:t>o</w:t>
+        <w:t>Caricare il proprio curriculum sul sito</w:t>
       </w:r>
     </w:p>
     <w:p>
@@ -1077,7 +1507,6 @@
           <w:sz w:val="24"/>
           <w:szCs w:val="24"/>
         </w:rPr>
-        <w:lastRenderedPageBreak/>
         <w:t>Pubblicare annunci</w:t>
       </w:r>
     </w:p>
@@ -1128,14 +1557,24 @@
     <w:p>
       <w:pPr>
         <w:pStyle w:val="Paragrafoelenco"/>
-        <w:ind w:left="2160"/>
-        <w:rPr>
-          <w:b/>
-          <w:bCs/>
-          <w:sz w:val="24"/>
-          <w:szCs w:val="24"/>
-        </w:rPr>
-      </w:pPr>
+        <w:numPr>
+          <w:ilvl w:val="0"/>
+          <w:numId w:val="15"/>
+        </w:numPr>
+        <w:rPr>
+          <w:b/>
+          <w:bCs/>
+          <w:sz w:val="24"/>
+          <w:szCs w:val="24"/>
+        </w:rPr>
+      </w:pPr>
+      <w:r>
+        <w:rPr>
+          <w:sz w:val="24"/>
+          <w:szCs w:val="24"/>
+        </w:rPr>
+        <w:t>Contattare un candidato per un colloquio</w:t>
+      </w:r>
     </w:p>
     <w:p>
       <w:pPr>
@@ -1204,7 +1643,7 @@
           <w:sz w:val="24"/>
           <w:szCs w:val="24"/>
         </w:rPr>
-        <w:t>Cancellare annunci</w:t>
+        <w:t>Rimuovere annunci</w:t>
       </w:r>
     </w:p>
     <w:p>
@@ -1226,7 +1665,29 @@
           <w:sz w:val="24"/>
           <w:szCs w:val="24"/>
         </w:rPr>
-        <w:t>Cancellare utenti</w:t>
+        <w:t>Segnalare utenti</w:t>
+      </w:r>
+    </w:p>
+    <w:p>
+      <w:pPr>
+        <w:pStyle w:val="Paragrafoelenco"/>
+        <w:numPr>
+          <w:ilvl w:val="0"/>
+          <w:numId w:val="16"/>
+        </w:numPr>
+        <w:rPr>
+          <w:b/>
+          <w:bCs/>
+          <w:sz w:val="24"/>
+          <w:szCs w:val="24"/>
+        </w:rPr>
+      </w:pPr>
+      <w:r>
+        <w:rPr>
+          <w:sz w:val="24"/>
+          <w:szCs w:val="24"/>
+        </w:rPr>
+        <w:t>Rimuovere utenti</w:t>
       </w:r>
     </w:p>
     <w:p>
@@ -1262,16 +1723,7 @@
           <w:sz w:val="24"/>
           <w:szCs w:val="24"/>
         </w:rPr>
-        <w:t>Requisiti non funzionali</w:t>
-      </w:r>
-      <w:r>
-        <w:rPr>
-          <w:b/>
-          <w:bCs/>
-          <w:sz w:val="24"/>
-          <w:szCs w:val="24"/>
-        </w:rPr>
-        <w:t xml:space="preserve"> e vincoli</w:t>
+        <w:t>Requisiti non funzionali e vincoli</w:t>
       </w:r>
     </w:p>
     <w:p>
@@ -1314,35 +1766,7 @@
           <w:sz w:val="24"/>
           <w:szCs w:val="24"/>
         </w:rPr>
-        <w:t>Il sistema</w:t>
-      </w:r>
-      <w:r>
-        <w:rPr>
-          <w:sz w:val="24"/>
-          <w:szCs w:val="24"/>
-        </w:rPr>
-        <w:t xml:space="preserve"> </w:t>
-      </w:r>
-      <w:r>
-        <w:rPr>
-          <w:sz w:val="24"/>
-          <w:szCs w:val="24"/>
-        </w:rPr>
-        <w:t xml:space="preserve">sarà </w:t>
-      </w:r>
-      <w:r>
-        <w:rPr>
-          <w:sz w:val="24"/>
-          <w:szCs w:val="24"/>
-        </w:rPr>
-        <w:t>responsive, ovvero s</w:t>
-      </w:r>
-      <w:r>
-        <w:rPr>
-          <w:sz w:val="24"/>
-          <w:szCs w:val="24"/>
-        </w:rPr>
-        <w:t>i adatterà graficamente ad ogni tipo di dispositivo dal quale sarà utilizzato (tablet, smartphone, personal computer etc.).</w:t>
+        <w:t>Il sistema sarà responsive, ovvero si adatterà graficamente ad ogni tipo di dispositivo dal quale sarà utilizzato (tablet, smartphone, personal computer etc.).</w:t>
       </w:r>
     </w:p>
     <w:p>
@@ -1410,14 +1834,7 @@
           <w:sz w:val="24"/>
           <w:szCs w:val="24"/>
         </w:rPr>
-        <w:t>Il sistema sarà capace di rispondere a qualsiasi tipo di input, corretto o meno che sia</w:t>
-      </w:r>
-      <w:r>
-        <w:rPr>
-          <w:sz w:val="24"/>
-          <w:szCs w:val="24"/>
-        </w:rPr>
-        <w:t>. In</w:t>
+        <w:t>Il sistema sarà capace di rispondere a qualsiasi tipo di input, corretto o meno che sia. In</w:t>
       </w:r>
       <w:r>
         <w:rPr>
@@ -1508,14 +1925,7 @@
           <w:sz w:val="24"/>
           <w:szCs w:val="24"/>
         </w:rPr>
-        <w:t>Sarà possibile</w:t>
-      </w:r>
-      <w:r>
-        <w:rPr>
-          <w:sz w:val="24"/>
-          <w:szCs w:val="24"/>
-        </w:rPr>
-        <w:t xml:space="preserve"> utilizzare il sistema in concorrenza, indipendentemente dal numero di accessi.</w:t>
+        <w:t>Sarà possibile utilizzare il sistema in concorrenza, indipendentemente dal numero di accessi.</w:t>
       </w:r>
     </w:p>
     <w:p>
@@ -1575,14 +1985,7 @@
           <w:sz w:val="24"/>
           <w:szCs w:val="24"/>
         </w:rPr>
-        <w:t xml:space="preserve"> potrà successivamente essere ampliato</w:t>
-      </w:r>
-      <w:r>
-        <w:rPr>
-          <w:sz w:val="24"/>
-          <w:szCs w:val="24"/>
-        </w:rPr>
-        <w:t xml:space="preserve"> e migliorato, in quanto sarà sviluppato tramite un approccio Object-</w:t>
+        <w:t xml:space="preserve"> potrà successivamente essere ampliato e migliorato, in quanto sarà sviluppato tramite un approccio Object-</w:t>
       </w:r>
       <w:proofErr w:type="spellStart"/>
       <w:r>
@@ -1598,21 +2001,7 @@
           <w:sz w:val="24"/>
           <w:szCs w:val="24"/>
         </w:rPr>
-        <w:t xml:space="preserve"> e l’utilizzo di </w:t>
-      </w:r>
-      <w:r>
-        <w:rPr>
-          <w:sz w:val="24"/>
-          <w:szCs w:val="24"/>
-        </w:rPr>
-        <w:t xml:space="preserve">design </w:t>
-      </w:r>
-      <w:r>
-        <w:rPr>
-          <w:sz w:val="24"/>
-          <w:szCs w:val="24"/>
-        </w:rPr>
-        <w:t>pattern efficienti.</w:t>
+        <w:t xml:space="preserve"> e l’utilizzo di design pattern efficienti.</w:t>
       </w:r>
     </w:p>
     <w:p>
@@ -1646,6 +2035,7 @@
           <w:sz w:val="24"/>
           <w:szCs w:val="24"/>
         </w:rPr>
+        <w:lastRenderedPageBreak/>
         <w:t>Security</w:t>
       </w:r>
     </w:p>
@@ -1808,7 +2198,6 @@
           <w:sz w:val="28"/>
           <w:szCs w:val="28"/>
         </w:rPr>
-        <w:lastRenderedPageBreak/>
         <w:t>Deadlines</w:t>
       </w:r>
     </w:p>
@@ -2200,6 +2589,8 @@
           <w:szCs w:val="24"/>
         </w:rPr>
       </w:pPr>
+      <w:bookmarkStart w:id="0" w:name="_GoBack"/>
+      <w:bookmarkEnd w:id="0"/>
     </w:p>
     <w:p>
       <w:pPr>
@@ -4003,6 +4394,119 @@
     </w:lvl>
   </w:abstractNum>
   <w:abstractNum w:abstractNumId="16" w15:restartNumberingAfterBreak="0">
+    <w:nsid w:val="664247CE"/>
+    <w:multiLevelType w:val="hybridMultilevel"/>
+    <w:tmpl w:val="D0060F64"/>
+    <w:lvl w:ilvl="0" w:tplc="C97883EC">
+      <w:start w:val="2"/>
+      <w:numFmt w:val="bullet"/>
+      <w:lvlText w:val="-"/>
+      <w:lvlJc w:val="left"/>
+      <w:pPr>
+        <w:ind w:left="1440" w:hanging="360"/>
+      </w:pPr>
+      <w:rPr>
+        <w:rFonts w:ascii="Calibri" w:eastAsiaTheme="minorHAnsi" w:hAnsi="Calibri" w:cs="Calibri" w:hint="default"/>
+      </w:rPr>
+    </w:lvl>
+    <w:lvl w:ilvl="1" w:tplc="04100003" w:tentative="1">
+      <w:start w:val="1"/>
+      <w:numFmt w:val="bullet"/>
+      <w:lvlText w:val="o"/>
+      <w:lvlJc w:val="left"/>
+      <w:pPr>
+        <w:ind w:left="2160" w:hanging="360"/>
+      </w:pPr>
+      <w:rPr>
+        <w:rFonts w:ascii="Courier New" w:hAnsi="Courier New" w:cs="Courier New" w:hint="default"/>
+      </w:rPr>
+    </w:lvl>
+    <w:lvl w:ilvl="2" w:tplc="04100005" w:tentative="1">
+      <w:start w:val="1"/>
+      <w:numFmt w:val="bullet"/>
+      <w:lvlText w:val=""/>
+      <w:lvlJc w:val="left"/>
+      <w:pPr>
+        <w:ind w:left="2880" w:hanging="360"/>
+      </w:pPr>
+      <w:rPr>
+        <w:rFonts w:ascii="Wingdings" w:hAnsi="Wingdings" w:hint="default"/>
+      </w:rPr>
+    </w:lvl>
+    <w:lvl w:ilvl="3" w:tplc="04100001" w:tentative="1">
+      <w:start w:val="1"/>
+      <w:numFmt w:val="bullet"/>
+      <w:lvlText w:val=""/>
+      <w:lvlJc w:val="left"/>
+      <w:pPr>
+        <w:ind w:left="3600" w:hanging="360"/>
+      </w:pPr>
+      <w:rPr>
+        <w:rFonts w:ascii="Symbol" w:hAnsi="Symbol" w:hint="default"/>
+      </w:rPr>
+    </w:lvl>
+    <w:lvl w:ilvl="4" w:tplc="04100003" w:tentative="1">
+      <w:start w:val="1"/>
+      <w:numFmt w:val="bullet"/>
+      <w:lvlText w:val="o"/>
+      <w:lvlJc w:val="left"/>
+      <w:pPr>
+        <w:ind w:left="4320" w:hanging="360"/>
+      </w:pPr>
+      <w:rPr>
+        <w:rFonts w:ascii="Courier New" w:hAnsi="Courier New" w:cs="Courier New" w:hint="default"/>
+      </w:rPr>
+    </w:lvl>
+    <w:lvl w:ilvl="5" w:tplc="04100005" w:tentative="1">
+      <w:start w:val="1"/>
+      <w:numFmt w:val="bullet"/>
+      <w:lvlText w:val=""/>
+      <w:lvlJc w:val="left"/>
+      <w:pPr>
+        <w:ind w:left="5040" w:hanging="360"/>
+      </w:pPr>
+      <w:rPr>
+        <w:rFonts w:ascii="Wingdings" w:hAnsi="Wingdings" w:hint="default"/>
+      </w:rPr>
+    </w:lvl>
+    <w:lvl w:ilvl="6" w:tplc="04100001" w:tentative="1">
+      <w:start w:val="1"/>
+      <w:numFmt w:val="bullet"/>
+      <w:lvlText w:val=""/>
+      <w:lvlJc w:val="left"/>
+      <w:pPr>
+        <w:ind w:left="5760" w:hanging="360"/>
+      </w:pPr>
+      <w:rPr>
+        <w:rFonts w:ascii="Symbol" w:hAnsi="Symbol" w:hint="default"/>
+      </w:rPr>
+    </w:lvl>
+    <w:lvl w:ilvl="7" w:tplc="04100003" w:tentative="1">
+      <w:start w:val="1"/>
+      <w:numFmt w:val="bullet"/>
+      <w:lvlText w:val="o"/>
+      <w:lvlJc w:val="left"/>
+      <w:pPr>
+        <w:ind w:left="6480" w:hanging="360"/>
+      </w:pPr>
+      <w:rPr>
+        <w:rFonts w:ascii="Courier New" w:hAnsi="Courier New" w:cs="Courier New" w:hint="default"/>
+      </w:rPr>
+    </w:lvl>
+    <w:lvl w:ilvl="8" w:tplc="04100005" w:tentative="1">
+      <w:start w:val="1"/>
+      <w:numFmt w:val="bullet"/>
+      <w:lvlText w:val=""/>
+      <w:lvlJc w:val="left"/>
+      <w:pPr>
+        <w:ind w:left="7200" w:hanging="360"/>
+      </w:pPr>
+      <w:rPr>
+        <w:rFonts w:ascii="Wingdings" w:hAnsi="Wingdings" w:hint="default"/>
+      </w:rPr>
+    </w:lvl>
+  </w:abstractNum>
+  <w:abstractNum w:abstractNumId="17" w15:restartNumberingAfterBreak="0">
     <w:nsid w:val="6B875675"/>
     <w:multiLevelType w:val="hybridMultilevel"/>
     <w:tmpl w:val="37A8A274"/>
@@ -4088,7 +4592,7 @@
       </w:pPr>
     </w:lvl>
   </w:abstractNum>
-  <w:abstractNum w:abstractNumId="17" w15:restartNumberingAfterBreak="0">
+  <w:abstractNum w:abstractNumId="18" w15:restartNumberingAfterBreak="0">
     <w:nsid w:val="6D2B672D"/>
     <w:multiLevelType w:val="hybridMultilevel"/>
     <w:tmpl w:val="D1FC46A4"/>
@@ -4201,7 +4705,7 @@
       </w:rPr>
     </w:lvl>
   </w:abstractNum>
-  <w:abstractNum w:abstractNumId="18" w15:restartNumberingAfterBreak="0">
+  <w:abstractNum w:abstractNumId="19" w15:restartNumberingAfterBreak="0">
     <w:nsid w:val="70293453"/>
     <w:multiLevelType w:val="multilevel"/>
     <w:tmpl w:val="D40C72C4"/>
@@ -4322,7 +4826,7 @@
       </w:rPr>
     </w:lvl>
   </w:abstractNum>
-  <w:abstractNum w:abstractNumId="19" w15:restartNumberingAfterBreak="0">
+  <w:abstractNum w:abstractNumId="20" w15:restartNumberingAfterBreak="0">
     <w:nsid w:val="7A932382"/>
     <w:multiLevelType w:val="hybridMultilevel"/>
     <w:tmpl w:val="E0A2259C"/>
@@ -4435,7 +4939,7 @@
       </w:rPr>
     </w:lvl>
   </w:abstractNum>
-  <w:abstractNum w:abstractNumId="20" w15:restartNumberingAfterBreak="0">
+  <w:abstractNum w:abstractNumId="21" w15:restartNumberingAfterBreak="0">
     <w:nsid w:val="7BB77845"/>
     <w:multiLevelType w:val="hybridMultilevel"/>
     <w:tmpl w:val="A0148A76"/>
@@ -4548,7 +5052,7 @@
       </w:rPr>
     </w:lvl>
   </w:abstractNum>
-  <w:abstractNum w:abstractNumId="21" w15:restartNumberingAfterBreak="0">
+  <w:abstractNum w:abstractNumId="22" w15:restartNumberingAfterBreak="0">
     <w:nsid w:val="7D020CFF"/>
     <w:multiLevelType w:val="hybridMultilevel"/>
     <w:tmpl w:val="A6C08AF0"/>
@@ -4668,16 +5172,16 @@
     <w:abstractNumId w:val="14"/>
   </w:num>
   <w:num w:numId="3">
-    <w:abstractNumId w:val="18"/>
+    <w:abstractNumId w:val="19"/>
   </w:num>
   <w:num w:numId="4">
-    <w:abstractNumId w:val="16"/>
+    <w:abstractNumId w:val="17"/>
   </w:num>
   <w:num w:numId="5">
     <w:abstractNumId w:val="9"/>
   </w:num>
   <w:num w:numId="6">
-    <w:abstractNumId w:val="21"/>
+    <w:abstractNumId w:val="22"/>
   </w:num>
   <w:num w:numId="7">
     <w:abstractNumId w:val="6"/>
@@ -4695,13 +5199,13 @@
     <w:abstractNumId w:val="10"/>
   </w:num>
   <w:num w:numId="12">
-    <w:abstractNumId w:val="19"/>
+    <w:abstractNumId w:val="20"/>
   </w:num>
   <w:num w:numId="13">
     <w:abstractNumId w:val="12"/>
   </w:num>
   <w:num w:numId="14">
-    <w:abstractNumId w:val="17"/>
+    <w:abstractNumId w:val="18"/>
   </w:num>
   <w:num w:numId="15">
     <w:abstractNumId w:val="4"/>
@@ -4716,7 +5220,7 @@
     <w:abstractNumId w:val="11"/>
   </w:num>
   <w:num w:numId="19">
-    <w:abstractNumId w:val="20"/>
+    <w:abstractNumId w:val="21"/>
   </w:num>
   <w:num w:numId="20">
     <w:abstractNumId w:val="0"/>
@@ -4726,6 +5230,9 @@
   </w:num>
   <w:num w:numId="22">
     <w:abstractNumId w:val="13"/>
+  </w:num>
+  <w:num w:numId="23">
+    <w:abstractNumId w:val="16"/>
   </w:num>
 </w:numbering>
 </file>

</xml_diff>

<commit_message>
Update scenari, requisiti e todolist
1) Terminati tutti gli scenati nel documento dei requisiti e casi d'uso
2) Aggiornata la toDoList (cancellato ciò che è stato fatto e aggiunti nuovi punti)
</commit_message>
<xml_diff>
--- a/Deliverables/ProblemStatement_EasyJob.docx
+++ b/Deliverables/ProblemStatement_EasyJob.docx
@@ -623,7 +623,79 @@
         <w:ind w:left="1080"/>
       </w:pPr>
       <w:r>
-        <w:t>Decide quindi di premere il tasto “Candidati ora”. Gli viene richiesto di fare login, inserendo username: “Giuseppe33” e password: “051Progetto_”, e conferma il modulo. A questo punto Giuseppe visualizza una pagina intermedia:</w:t>
+        <w:t xml:space="preserve">Decide quindi di premere il tasto “Candidati ora”. Gli viene richiesto di fare login, </w:t>
+      </w:r>
+      <w:r>
+        <w:t xml:space="preserve">tuttavia Giuseppe non possiede un account, perciò clicca su “Registrati come inoccupato”. </w:t>
+      </w:r>
+      <w:r>
+        <w:t xml:space="preserve">A questo punto Giuseppe visualizza </w:t>
+      </w:r>
+      <w:r>
+        <w:t>un modulo da compilare con nome: “Giuseppe”, cognome: “</w:t>
+      </w:r>
+      <w:proofErr w:type="spellStart"/>
+      <w:r>
+        <w:t>Rainone</w:t>
+      </w:r>
+      <w:proofErr w:type="spellEnd"/>
+      <w:r>
+        <w:t>”, città: “Salerno”, indirizzo: “</w:t>
+      </w:r>
+      <w:r>
+        <w:t>Viale Europa, 44</w:t>
+      </w:r>
+      <w:r>
+        <w:t>”, data di nascita: “</w:t>
+      </w:r>
+      <w:r>
+        <w:t>28/09/1991</w:t>
+      </w:r>
+      <w:r>
+        <w:t>”</w:t>
+      </w:r>
+      <w:r>
+        <w:t xml:space="preserve">, </w:t>
+      </w:r>
+      <w:r>
+        <w:t>username:</w:t>
+      </w:r>
+      <w:r>
+        <w:t xml:space="preserve"> </w:t>
+      </w:r>
+      <w:r>
+        <w:t>“Giuseppe33</w:t>
+      </w:r>
+      <w:r>
+        <w:t>”,</w:t>
+      </w:r>
+      <w:r>
+        <w:t xml:space="preserve"> password: “051Progetto_”</w:t>
+      </w:r>
+      <w:r>
+        <w:t xml:space="preserve"> e carica il proprio curricul</w:t>
+      </w:r>
+      <w:r>
+        <w:t>u</w:t>
+      </w:r>
+      <w:r>
+        <w:t>m: “</w:t>
+      </w:r>
+      <w:proofErr w:type="spellStart"/>
+      <w:r>
+        <w:t>Rainone</w:t>
+      </w:r>
+      <w:proofErr w:type="spellEnd"/>
+      <w:r>
+        <w:t>-Giuseppe-CV”; spunta la casella per il trattamento dei dati e clicca su “Conferma”. Viene quindi reindirizzato ad una pagina intermedia</w:t>
+      </w:r>
+      <w:r>
+        <w:t xml:space="preserve"> per notificare l’avvenuta registrazione dove gli viene richiesta una conferma per continuare la candidatura. Giuseppe clicca su “Continua” e viene reindirizzato ad un’altra pagina intermedia</w:t>
+      </w:r>
+      <w:bookmarkStart w:id="0" w:name="_GoBack"/>
+      <w:bookmarkEnd w:id="0"/>
+      <w:r>
+        <w:t>:</w:t>
       </w:r>
     </w:p>
     <w:p>
@@ -928,7 +1000,11 @@
       </w:r>
       <w:proofErr w:type="spellEnd"/>
       <w:r>
-        <w:t>-Giuseppe-CV”, si apre una nuova pagina esterna che le permette di visualizzare il file PDF del candidato. Leggendo il curriculum, decide che Giuseppe sarebbe un buon candidato, in quanto soddisfa i requisiti per l’occupazione. A questo punto Veronica torna alla pagina delle candidature e clicca su “Contatta”, le viene quindi mostrato un modulo di compilazione in cui inserisce un titolo</w:t>
+        <w:t xml:space="preserve">-Giuseppe-CV”, si apre una nuova pagina esterna che le permette di visualizzare il file PDF del candidato. Leggendo il curriculum, decide che Giuseppe sarebbe un buon candidato, in quanto soddisfa i requisiti per l’occupazione. A questo punto Veronica torna alla pagina delle </w:t>
+      </w:r>
+      <w:r>
+        <w:lastRenderedPageBreak/>
+        <w:t>candidature e clicca su “Contatta”, le viene quindi mostrato un modulo di compilazione in cui inserisce un titolo</w:t>
       </w:r>
       <w:proofErr w:type="gramStart"/>
       <w:r>
@@ -972,11 +1048,7 @@
       </w:r>
       <w:proofErr w:type="gramEnd"/>
       <w:r>
-        <w:t xml:space="preserve"> ruolo indicato dal nostro annuncio. La invitiamo per un colloquio in data 19/12/2019 presso la nostra </w:t>
-      </w:r>
-      <w:r>
-        <w:lastRenderedPageBreak/>
-        <w:t>sede centrale in Via Torquato Tasso, 34 situata a Salerno.</w:t>
+        <w:t xml:space="preserve"> ruolo indicato dal nostro annuncio. La invitiamo per un colloquio in data 19/12/2019 presso la nostra sede centrale in Via Torquato Tasso, 34 situata a Salerno.</w:t>
       </w:r>
       <w:r>
         <w:br/>
@@ -1277,8 +1349,6 @@
       <w:r>
         <w:t>s</w:t>
       </w:r>
-      <w:bookmarkStart w:id="0" w:name="_GoBack"/>
-      <w:bookmarkEnd w:id="0"/>
       <w:r>
         <w:t>italia_logo.jpg</w:t>
       </w:r>
@@ -1293,7 +1363,11 @@
       </w:r>
       <w:proofErr w:type="spellEnd"/>
       <w:r>
-        <w:t xml:space="preserve">”, indirizzo: “Via V Maggio, 123, Roma”, data di fondazione: “19 Maggio 2011”, descrizione sintetica: “Azienda di trasporto pubblico locale.”, numero di dipendenti attuali: “3639”, e-mail: “busitaliaroma@gmail.com”, password: “Informazioni_01”. Una volta compilata correttamente la scheda, conferma il modulo e viene reindirizzato alla pagina di avvenuta registrazione. A questo punto Francesco, accedendo alla propria pagina, clicca su “Nuova inserzione” e gli viene mostrata la pagina dedicata alla creazione dell’annuncio. Compila il modulo inserendo un titolo: “Cercasi autisti per autobus”, tag: “Trasporto”, descrizione: “Azienda leader dei trasporti in Italia, cerca nuovi profili da inserire nel proprio organico”, requisiti: “Richiesto il possesso della patente CQC da almeno 5 anni con esperienza </w:t>
+        <w:t xml:space="preserve">”, indirizzo: “Via V Maggio, 123, Roma”, data di fondazione: “19 Maggio 2011”, descrizione sintetica: “Azienda di trasporto pubblico locale.”, numero di dipendenti attuali: “3639”, e-mail: “busitaliaroma@gmail.com”, password: “Informazioni_01”. Una volta compilata correttamente la scheda, conferma il modulo e viene reindirizzato alla pagina di avvenuta registrazione. A questo punto Francesco, accedendo alla propria pagina, clicca su “Nuova </w:t>
+      </w:r>
+      <w:r>
+        <w:lastRenderedPageBreak/>
+        <w:t xml:space="preserve">inserzione” e gli viene mostrata la pagina dedicata alla creazione dell’annuncio. Compila il modulo inserendo un titolo: “Cercasi autisti per autobus”, tag: “Trasporto”, descrizione: “Azienda leader dei trasporti in Italia, cerca nuovi profili da inserire nel proprio organico”, requisiti: “Richiesto il possesso della patente CQC da almeno 5 anni con esperienza </w:t>
       </w:r>
       <w:proofErr w:type="spellStart"/>
       <w:r>
@@ -2096,7 +2170,6 @@
           <w:sz w:val="24"/>
           <w:szCs w:val="24"/>
         </w:rPr>
-        <w:lastRenderedPageBreak/>
         <w:t>Security</w:t>
       </w:r>
     </w:p>

</xml_diff>

<commit_message>
Update requisiti e casi d'uso
Aggiunta l'email al caso d'uso e allo scenario dell'inoccupato
</commit_message>
<xml_diff>
--- a/Deliverables/ProblemStatement_EasyJob.docx
+++ b/Deliverables/ProblemStatement_EasyJob.docx
@@ -13,6 +13,7 @@
           <w:szCs w:val="28"/>
         </w:rPr>
       </w:pPr>
+      <w:proofErr w:type="spellStart"/>
       <w:r>
         <w:rPr>
           <w:b/>
@@ -20,7 +21,17 @@
           <w:sz w:val="28"/>
           <w:szCs w:val="28"/>
         </w:rPr>
-        <w:t>Problem Statement</w:t>
+        <w:t>Problem</w:t>
+      </w:r>
+      <w:proofErr w:type="spellEnd"/>
+      <w:r>
+        <w:rPr>
+          <w:b/>
+          <w:bCs/>
+          <w:sz w:val="28"/>
+          <w:szCs w:val="28"/>
+        </w:rPr>
+        <w:t xml:space="preserve"> Statement</w:t>
       </w:r>
     </w:p>
     <w:p>
@@ -34,6 +45,7 @@
           <w:szCs w:val="28"/>
         </w:rPr>
       </w:pPr>
+      <w:proofErr w:type="spellStart"/>
       <w:r>
         <w:rPr>
           <w:b/>
@@ -41,7 +53,37 @@
           <w:sz w:val="28"/>
           <w:szCs w:val="28"/>
         </w:rPr>
-        <w:t>EasyJob: Piattaforma web-based di job placement</w:t>
+        <w:t>EasyJob</w:t>
+      </w:r>
+      <w:proofErr w:type="spellEnd"/>
+      <w:r>
+        <w:rPr>
+          <w:b/>
+          <w:bCs/>
+          <w:sz w:val="28"/>
+          <w:szCs w:val="28"/>
+        </w:rPr>
+        <w:t>: Piattaforma web-</w:t>
+      </w:r>
+      <w:proofErr w:type="spellStart"/>
+      <w:r>
+        <w:rPr>
+          <w:b/>
+          <w:bCs/>
+          <w:sz w:val="28"/>
+          <w:szCs w:val="28"/>
+        </w:rPr>
+        <w:t>based</w:t>
+      </w:r>
+      <w:proofErr w:type="spellEnd"/>
+      <w:r>
+        <w:rPr>
+          <w:b/>
+          <w:bCs/>
+          <w:sz w:val="28"/>
+          <w:szCs w:val="28"/>
+        </w:rPr>
+        <w:t xml:space="preserve"> di job placement</w:t>
       </w:r>
     </w:p>
     <w:p>
@@ -69,6 +111,7 @@
           <w:szCs w:val="28"/>
         </w:rPr>
       </w:pPr>
+      <w:proofErr w:type="spellStart"/>
       <w:r>
         <w:rPr>
           <w:b/>
@@ -78,6 +121,7 @@
         </w:rPr>
         <w:t>Introduction</w:t>
       </w:r>
+      <w:proofErr w:type="spellEnd"/>
     </w:p>
     <w:p>
       <w:pPr>
@@ -154,7 +198,15 @@
         <w:t>È</w:t>
       </w:r>
       <w:r>
-        <w:t xml:space="preserve"> qui che entra in gioco EasyJob, una piattaforma che permette</w:t>
+        <w:t xml:space="preserve"> qui che entra in gioco </w:t>
+      </w:r>
+      <w:proofErr w:type="spellStart"/>
+      <w:r>
+        <w:t>EasyJob</w:t>
+      </w:r>
+      <w:proofErr w:type="spellEnd"/>
+      <w:r>
+        <w:t>, una piattaforma che permette</w:t>
       </w:r>
       <w:r>
         <w:t>rà</w:t>
@@ -182,6 +234,7 @@
           <w:szCs w:val="28"/>
         </w:rPr>
       </w:pPr>
+      <w:proofErr w:type="spellStart"/>
       <w:r>
         <w:rPr>
           <w:b/>
@@ -191,6 +244,7 @@
         </w:rPr>
         <w:t>Scenarios</w:t>
       </w:r>
+      <w:proofErr w:type="spellEnd"/>
     </w:p>
     <w:p>
       <w:pPr>
@@ -250,8 +304,13 @@
           <w:numId w:val="23"/>
         </w:numPr>
       </w:pPr>
-      <w:r>
-        <w:t>Nextsoft assume laureati in Informatica ed Ing. Informatica</w:t>
+      <w:proofErr w:type="spellStart"/>
+      <w:r>
+        <w:t>Nextsoft</w:t>
+      </w:r>
+      <w:proofErr w:type="spellEnd"/>
+      <w:r>
+        <w:t xml:space="preserve"> assume laureati in Informatica ed Ing. Informatica</w:t>
       </w:r>
     </w:p>
     <w:p>
@@ -288,9 +347,11 @@
         <w:pStyle w:val="Paragrafoelenco"/>
         <w:ind w:left="1440"/>
       </w:pPr>
+      <w:proofErr w:type="spellStart"/>
       <w:r>
         <w:t>Belmond</w:t>
       </w:r>
+      <w:proofErr w:type="spellEnd"/>
       <w:r>
         <w:tab/>
       </w:r>
@@ -338,18 +399,38 @@
           <w:numId w:val="23"/>
         </w:numPr>
       </w:pPr>
-      <w:r>
-        <w:t>Vulnerability assistent</w:t>
-      </w:r>
+      <w:proofErr w:type="spellStart"/>
+      <w:r>
+        <w:t>Vulnerability</w:t>
+      </w:r>
+      <w:proofErr w:type="spellEnd"/>
+      <w:r>
+        <w:t xml:space="preserve"> </w:t>
+      </w:r>
+      <w:proofErr w:type="spellStart"/>
+      <w:r>
+        <w:t>assistent</w:t>
+      </w:r>
+      <w:proofErr w:type="spellEnd"/>
     </w:p>
     <w:p>
       <w:pPr>
         <w:pStyle w:val="Paragrafoelenco"/>
         <w:ind w:left="1440"/>
       </w:pPr>
-      <w:r>
-        <w:t>Tachnrtic Italia Srl</w:t>
-      </w:r>
+      <w:proofErr w:type="spellStart"/>
+      <w:r>
+        <w:t>Tachnrtic</w:t>
+      </w:r>
+      <w:proofErr w:type="spellEnd"/>
+      <w:r>
+        <w:t xml:space="preserve"> Italia </w:t>
+      </w:r>
+      <w:proofErr w:type="spellStart"/>
+      <w:r>
+        <w:t>Srl</w:t>
+      </w:r>
+      <w:proofErr w:type="spellEnd"/>
       <w:r>
         <w:tab/>
       </w:r>
@@ -436,7 +517,15 @@
         <w:ind w:left="1080"/>
       </w:pPr>
       <w:r>
-        <w:t xml:space="preserve"> “Modis S.p.A., Salerno</w:t>
+        <w:t xml:space="preserve"> “</w:t>
+      </w:r>
+      <w:proofErr w:type="spellStart"/>
+      <w:r>
+        <w:t>Modis</w:t>
+      </w:r>
+      <w:proofErr w:type="spellEnd"/>
+      <w:r>
+        <w:t xml:space="preserve"> S.p.A., Salerno</w:t>
       </w:r>
     </w:p>
     <w:p>
@@ -452,7 +541,15 @@
       </w:pPr>
       <w:r>
         <w:lastRenderedPageBreak/>
-        <w:t>Si cerca un profilo con conoscenze approfondite in Python e che conosca i paradigmi della programmazione Object-Oriented.</w:t>
+        <w:t>Si cerca un profilo con conoscenze approfondite in Python e che conosca i paradigmi della programmazione Object-</w:t>
+      </w:r>
+      <w:proofErr w:type="spellStart"/>
+      <w:r>
+        <w:t>Oriented</w:t>
+      </w:r>
+      <w:proofErr w:type="spellEnd"/>
+      <w:r>
+        <w:t>.</w:t>
       </w:r>
     </w:p>
     <w:p>
@@ -527,313 +624,138 @@
         <w:t xml:space="preserve">A questo punto Giuseppe visualizza </w:t>
       </w:r>
       <w:r>
-        <w:t>un modulo da compilare con nome: “Giuseppe”, cognome: “Rainone”, città: “Salerno”, indirizzo: “</w:t>
-      </w:r>
-      <w:r>
-        <w:t>Viale Europa, 44</w:t>
-      </w:r>
-      <w:r>
-        <w:t>”, data di nascita: “28/09/1991”</w:t>
-      </w:r>
-      <w:r>
-        <w:t>, username:</w:t>
+        <w:t>un modulo da compilare con nome: “Giuseppe”, cognome: “</w:t>
+      </w:r>
+      <w:proofErr w:type="spellStart"/>
+      <w:r>
+        <w:t>Rainone</w:t>
+      </w:r>
+      <w:proofErr w:type="spellEnd"/>
+      <w:r>
+        <w:t>”,</w:t>
       </w:r>
       <w:r>
         <w:t xml:space="preserve"> </w:t>
       </w:r>
       <w:r>
-        <w:t>“Giuseppe33”, password: “051Progetto_”</w:t>
-      </w:r>
-      <w:r>
-        <w:t xml:space="preserve"> e carica il proprio curricul</w:t>
-      </w:r>
-      <w:r>
-        <w:t>u</w:t>
-      </w:r>
-      <w:r>
-        <w:t>m: “Rainone-Giuseppe-CV”; spunta la casella per il trattamento dei dati e clicca su “Conferma”. Viene quindi reindirizzato ad una pagina intermedia</w:t>
-      </w:r>
-      <w:r>
-        <w:t xml:space="preserve"> per notificare l’avvenuta registrazione dove gli viene richiesta una conferma per continuare la candidatura. Giuseppe clicca su “Continua” e viene reindirizzato ad un’altra pagina intermedia</w:t>
-      </w:r>
-      <w:r>
-        <w:t>:</w:t>
-      </w:r>
-    </w:p>
-    <w:p>
-      <w:pPr>
-        <w:pStyle w:val="Paragrafoelenco"/>
-        <w:ind w:left="1080"/>
-      </w:pPr>
-    </w:p>
-    <w:p>
-      <w:pPr>
-        <w:pStyle w:val="Paragrafoelenco"/>
-        <w:ind w:left="1080"/>
-      </w:pPr>
-      <w:r>
-        <w:t xml:space="preserve">“Candidatura a </w:t>
-      </w:r>
-      <w:r>
-        <w:rPr>
-          <w:u w:val="single"/>
-        </w:rPr>
-        <w:t>Cercasi programmatore in Python</w:t>
-      </w:r>
-      <w:r>
-        <w:t xml:space="preserve"> per l’azienda </w:t>
-      </w:r>
-      <w:r>
-        <w:rPr>
-          <w:u w:val="single"/>
-        </w:rPr>
-        <w:t>Modis S.p.A.</w:t>
-      </w:r>
-      <w:r>
-        <w:t>”.</w:t>
-      </w:r>
-    </w:p>
-    <w:p>
-      <w:pPr>
-        <w:pStyle w:val="Paragrafoelenco"/>
-        <w:ind w:left="1080"/>
-      </w:pPr>
-    </w:p>
-    <w:p>
-      <w:pPr>
-        <w:pStyle w:val="Paragrafoelenco"/>
-        <w:ind w:left="1080"/>
-      </w:pPr>
-      <w:r>
-        <w:t xml:space="preserve"> Giuseppe clicca su “Conferma”. A questo punto Giuseppe visualizza una pagina di notifica: “Candidatura avvenuta con successo”. </w:t>
-      </w:r>
-    </w:p>
-    <w:p>
-      <w:pPr>
-        <w:pStyle w:val="Paragrafoelenco"/>
-        <w:ind w:left="1080"/>
-      </w:pPr>
-    </w:p>
-    <w:p>
-      <w:pPr>
-        <w:pStyle w:val="Paragrafoelenco"/>
-        <w:numPr>
-          <w:ilvl w:val="1"/>
-          <w:numId w:val="1"/>
-        </w:numPr>
-      </w:pPr>
-      <w:r>
-        <w:rPr>
-          <w:b/>
-          <w:bCs/>
-          <w:sz w:val="24"/>
-          <w:szCs w:val="24"/>
-        </w:rPr>
-        <w:t xml:space="preserve">Visualizzazione degli annunci </w:t>
-      </w:r>
-      <w:r>
-        <w:rPr>
-          <w:b/>
-          <w:bCs/>
-          <w:sz w:val="24"/>
-          <w:szCs w:val="24"/>
-        </w:rPr>
-        <w:t xml:space="preserve">pubblicati </w:t>
-      </w:r>
-      <w:r>
-        <w:rPr>
-          <w:b/>
-          <w:bCs/>
-          <w:sz w:val="24"/>
-          <w:szCs w:val="24"/>
-        </w:rPr>
-        <w:t>ed invito al colloquio</w:t>
-      </w:r>
-      <w:r>
-        <w:br/>
-        <w:t>Veronica, responsabile delle human resources dell’azienda Modis S.p.A., si collega al sito, effettua login inserendo username: “ModisOfficial” e password: “Brown_02” e clicca su “Accedi”. Le viene quindi mostrata la pagina personale dell’azienda, da qui Veronica clicca su “Viualizza annunci” e visualizza l’elenco degli annunci fin’ora pubblicati dall’azienda:</w:t>
-      </w:r>
-    </w:p>
-    <w:p>
-      <w:pPr>
-        <w:pStyle w:val="Paragrafoelenco"/>
-        <w:ind w:left="1080"/>
-      </w:pPr>
-    </w:p>
-    <w:p>
-      <w:pPr>
-        <w:pStyle w:val="Paragrafoelenco"/>
-        <w:numPr>
-          <w:ilvl w:val="0"/>
-          <w:numId w:val="2"/>
-        </w:numPr>
-      </w:pPr>
-      <w:r>
-        <w:t>Cercasi programmatore in Python</w:t>
-      </w:r>
-    </w:p>
-    <w:p>
-      <w:pPr>
-        <w:pStyle w:val="Paragrafoelenco"/>
-        <w:numPr>
-          <w:ilvl w:val="0"/>
-          <w:numId w:val="2"/>
-        </w:numPr>
-      </w:pPr>
-      <w:r>
-        <w:t>Cercasi Database Administrator</w:t>
-      </w:r>
-    </w:p>
-    <w:p>
-      <w:pPr>
-        <w:pStyle w:val="Paragrafoelenco"/>
-        <w:numPr>
-          <w:ilvl w:val="0"/>
-          <w:numId w:val="2"/>
-        </w:numPr>
-      </w:pPr>
-      <w:r>
-        <w:t>Cercasi sviluppatore back-end</w:t>
-      </w:r>
-    </w:p>
-    <w:p>
-      <w:pPr>
-        <w:ind w:left="1080"/>
-      </w:pPr>
-      <w:r>
-        <w:t>Veronica clicca su “Cercasi programmatore in Python” e viene reindirizzata ad una pagina contenente l’elenco delle candidature ricevute per l’annuncio:</w:t>
-      </w:r>
-    </w:p>
-    <w:p>
-      <w:pPr>
-        <w:ind w:left="1080"/>
-      </w:pPr>
-    </w:p>
-    <w:p>
-      <w:pPr>
-        <w:pStyle w:val="Paragrafoelenco"/>
-        <w:numPr>
-          <w:ilvl w:val="0"/>
-          <w:numId w:val="2"/>
-        </w:numPr>
-      </w:pPr>
-      <w:r>
-        <w:t>Nome:</w:t>
-      </w:r>
-      <w:r>
-        <w:t xml:space="preserve"> Giovanna       Cognome: Della Rocca</w:t>
-      </w:r>
-    </w:p>
-    <w:p>
-      <w:pPr>
-        <w:pStyle w:val="Paragrafoelenco"/>
-        <w:ind w:left="1440"/>
-      </w:pPr>
-      <w:r>
-        <w:t>Data di nascita: 13/06/1996            Residente a: Via Kennedy, 140, Napoli          “CONTATTA”</w:t>
-      </w:r>
-    </w:p>
-    <w:p>
-      <w:pPr>
-        <w:pStyle w:val="Paragrafoelenco"/>
-        <w:ind w:left="1440"/>
-      </w:pPr>
-      <w:r>
-        <w:t>Della-Rocca-Giovanna-CV.pdf</w:t>
-      </w:r>
-    </w:p>
-    <w:p>
-      <w:pPr>
-        <w:pStyle w:val="Paragrafoelenco"/>
-        <w:numPr>
-          <w:ilvl w:val="0"/>
-          <w:numId w:val="2"/>
-        </w:numPr>
-      </w:pPr>
-      <w:r>
-        <w:t>Nome:</w:t>
-      </w:r>
-      <w:r>
-        <w:t xml:space="preserve"> Giuseppe       Cognome: Rainone</w:t>
-      </w:r>
-    </w:p>
-    <w:p>
-      <w:pPr>
-        <w:pStyle w:val="Paragrafoelenco"/>
-        <w:ind w:left="1440"/>
-      </w:pPr>
-      <w:r>
-        <w:t>Data di nascita: 28/09/1991             Residente a: Viale Europa, 44, Salerno         “CONTATTA”</w:t>
-      </w:r>
-    </w:p>
-    <w:p>
-      <w:pPr>
-        <w:pStyle w:val="Paragrafoelenco"/>
-        <w:ind w:left="1440"/>
-      </w:pPr>
-      <w:r>
-        <w:t>Rainone-Giuseppe-CV.pdf</w:t>
-      </w:r>
-    </w:p>
-    <w:p>
-      <w:pPr>
-        <w:ind w:left="1080"/>
-      </w:pPr>
-    </w:p>
-    <w:p>
-      <w:pPr>
-        <w:ind w:left="1080"/>
-      </w:pPr>
-      <w:r>
-        <w:t xml:space="preserve">Veronica, vedendo che Giuseppe è di Salerno, decide di visualizzare il suo curriculum e clicca su “Rainone-Giuseppe-CV”, si apre una nuova pagina esterna che le permette di visualizzare il file PDF del candidato. Leggendo il curriculum, decide che Giuseppe sarebbe un buon candidato, in quanto soddisfa i requisiti per l’occupazione. A questo punto Veronica torna alla pagina delle </w:t>
-      </w:r>
-      <w:r>
-        <w:lastRenderedPageBreak/>
-        <w:t xml:space="preserve">candidature e clicca su “Contatta”, le viene quindi mostrato un modulo di compilazione in cui inserisce un titolo: ”Appuntamento per un colloquio – Modis S.p.A.” e un corpo: </w:t>
-      </w:r>
-    </w:p>
-    <w:p>
-      <w:pPr>
-        <w:ind w:left="1080"/>
-      </w:pPr>
-      <w:r>
-        <w:t>“Gentile Giuseppe Rainone,</w:t>
-      </w:r>
-      <w:r>
-        <w:br/>
-        <w:t>dopo aver analizzato le sue competenze, la riteniamo un candidato adeguato per il ruolo indicato dal nostro annuncio. La invitiamo per un colloquio in data 19/12/2019 presso la nostra sede centrale in Via Torquato Tasso, 34 situata a Salerno.</w:t>
-      </w:r>
-      <w:r>
-        <w:br/>
-        <w:t xml:space="preserve">Per ulteriori informazioni potrà contattarci al nostro indirizzo e-mail: </w:t>
+        <w:t>e-mail: “</w:t>
       </w:r>
       <w:hyperlink r:id="rId5" w:history="1">
         <w:r>
           <w:rPr>
             <w:rStyle w:val="Collegamentoipertestuale"/>
           </w:rPr>
-          <w:t>modis.salerno@gmail.com</w:t>
+          <w:t>giuseppe.rainone91@gmail.com</w:t>
         </w:r>
       </w:hyperlink>
       <w:r>
-        <w:t>.</w:t>
-      </w:r>
-    </w:p>
-    <w:p>
-      <w:pPr>
+        <w:t>”,</w:t>
+      </w:r>
+      <w:bookmarkStart w:id="0" w:name="_GoBack"/>
+      <w:bookmarkEnd w:id="0"/>
+      <w:r>
+        <w:t xml:space="preserve"> città: “Salerno”, indirizzo: “</w:t>
+      </w:r>
+      <w:r>
+        <w:t>Viale Europa, 44</w:t>
+      </w:r>
+      <w:r>
+        <w:t>”, data di nascita: “28/09/1991”</w:t>
+      </w:r>
+      <w:r>
+        <w:t>, username:</w:t>
+      </w:r>
+      <w:r>
+        <w:t xml:space="preserve"> </w:t>
+      </w:r>
+      <w:r>
+        <w:t>“Giuseppe33”, password: “051Progetto_”</w:t>
+      </w:r>
+      <w:r>
+        <w:t xml:space="preserve"> e carica il proprio curricul</w:t>
+      </w:r>
+      <w:r>
+        <w:t>u</w:t>
+      </w:r>
+      <w:r>
+        <w:t>m: “</w:t>
+      </w:r>
+      <w:proofErr w:type="spellStart"/>
+      <w:r>
+        <w:t>Rainone</w:t>
+      </w:r>
+      <w:proofErr w:type="spellEnd"/>
+      <w:r>
+        <w:t>-Giuseppe-CV”; spunta la casella per il trattamento dei dati e clicca su “Conferma”. Viene quindi reindirizzato ad una pagina intermedia</w:t>
+      </w:r>
+      <w:r>
+        <w:t xml:space="preserve"> per notificare l’avvenuta registrazione dove gli viene richiesta una conferma per continuare la candidatura. Giuseppe clicca su “Continua” e viene reindirizzato ad un’altra pagina intermedia</w:t>
+      </w:r>
+      <w:r>
+        <w:t>:</w:t>
+      </w:r>
+    </w:p>
+    <w:p>
+      <w:pPr>
+        <w:pStyle w:val="Paragrafoelenco"/>
         <w:ind w:left="1080"/>
       </w:pPr>
-      <w:r>
-        <w:t>Cordiali saluti, Modis S.p.A.”</w:t>
-      </w:r>
-    </w:p>
-    <w:p>
-      <w:pPr>
+    </w:p>
+    <w:p>
+      <w:pPr>
+        <w:pStyle w:val="Paragrafoelenco"/>
         <w:ind w:left="1080"/>
       </w:pPr>
       <w:r>
-        <w:t>Da qui Veronica clicca su “Invia” e riceve conferma che l’invio è avvenuto con successo.</w:t>
-      </w:r>
+        <w:t xml:space="preserve">“Candidatura a </w:t>
+      </w:r>
+      <w:r>
+        <w:rPr>
+          <w:u w:val="single"/>
+        </w:rPr>
+        <w:t>Cercasi programmatore in Python</w:t>
+      </w:r>
+      <w:r>
+        <w:t xml:space="preserve"> per l’azienda </w:t>
+      </w:r>
+      <w:proofErr w:type="spellStart"/>
+      <w:r>
+        <w:rPr>
+          <w:u w:val="single"/>
+        </w:rPr>
+        <w:t>Modis</w:t>
+      </w:r>
+      <w:proofErr w:type="spellEnd"/>
+      <w:r>
+        <w:rPr>
+          <w:u w:val="single"/>
+        </w:rPr>
+        <w:t xml:space="preserve"> S.p.A.</w:t>
+      </w:r>
+      <w:r>
+        <w:t>”.</w:t>
+      </w:r>
+    </w:p>
+    <w:p>
+      <w:pPr>
+        <w:pStyle w:val="Paragrafoelenco"/>
+        <w:ind w:left="1080"/>
+      </w:pPr>
+    </w:p>
+    <w:p>
+      <w:pPr>
+        <w:pStyle w:val="Paragrafoelenco"/>
+        <w:ind w:left="1080"/>
+      </w:pPr>
+      <w:r>
+        <w:t xml:space="preserve"> Giuseppe clicca su “Conferma”. A questo punto Giuseppe visualizza una pagina di notifica: “Candidatura avvenuta con successo”. </w:t>
+      </w:r>
+    </w:p>
+    <w:p>
+      <w:pPr>
+        <w:pStyle w:val="Paragrafoelenco"/>
+        <w:ind w:left="1080"/>
+      </w:pPr>
     </w:p>
     <w:p>
       <w:pPr>
@@ -842,51 +764,83 @@
           <w:ilvl w:val="1"/>
           <w:numId w:val="1"/>
         </w:numPr>
-        <w:rPr>
-          <w:b/>
-          <w:bCs/>
-          <w:sz w:val="24"/>
-          <w:szCs w:val="24"/>
-        </w:rPr>
-      </w:pPr>
-      <w:r>
-        <w:rPr>
-          <w:b/>
-          <w:bCs/>
-          <w:sz w:val="24"/>
-          <w:szCs w:val="24"/>
-        </w:rPr>
-        <w:t>Visualizzazione delle notifiche</w:t>
-      </w:r>
-      <w:r>
-        <w:rPr>
-          <w:b/>
-          <w:bCs/>
-          <w:sz w:val="24"/>
-          <w:szCs w:val="24"/>
-        </w:rPr>
+      </w:pPr>
+      <w:r>
+        <w:rPr>
+          <w:b/>
+          <w:bCs/>
+          <w:sz w:val="24"/>
+          <w:szCs w:val="24"/>
+        </w:rPr>
+        <w:t xml:space="preserve">Visualizzazione degli annunci </w:t>
+      </w:r>
+      <w:r>
+        <w:rPr>
+          <w:b/>
+          <w:bCs/>
+          <w:sz w:val="24"/>
+          <w:szCs w:val="24"/>
+        </w:rPr>
+        <w:t xml:space="preserve">pubblicati </w:t>
+      </w:r>
+      <w:r>
+        <w:rPr>
+          <w:b/>
+          <w:bCs/>
+          <w:sz w:val="24"/>
+          <w:szCs w:val="24"/>
+        </w:rPr>
+        <w:t>ed invito al colloquio</w:t>
+      </w:r>
+      <w:r>
         <w:br/>
-      </w:r>
-      <w:r>
-        <w:t>Qualche giorno dopo Giuseppe decide di controllare se ha ricevuto qualche notifica, così si collega alla piattaforma, clicca su “Accedi”, viene reindirizzato alla pagina di login ed inserisce il suo username:</w:t>
-      </w:r>
-      <w:r>
-        <w:t xml:space="preserve"> </w:t>
-      </w:r>
-      <w:r>
-        <w:t>“Giuseppe33” e la sua password: “051Progetto_”, conferma il modulo. Da qui Giuseppe viene reindirizzato alla sua pagina personale. Giuseppe vede che c’è una notifica sulla campanella e ci clicca sopra. Gli viene mostrata una pagina contenente tutti i messaggi che ha ricevuto dalle aziende per le quali si è candidato:</w:t>
+        <w:t xml:space="preserve">Veronica, responsabile delle human </w:t>
+      </w:r>
+      <w:proofErr w:type="spellStart"/>
+      <w:r>
+        <w:t>resources</w:t>
+      </w:r>
+      <w:proofErr w:type="spellEnd"/>
+      <w:r>
+        <w:t xml:space="preserve"> dell’azienda </w:t>
+      </w:r>
+      <w:proofErr w:type="spellStart"/>
+      <w:r>
+        <w:t>Modis</w:t>
+      </w:r>
+      <w:proofErr w:type="spellEnd"/>
+      <w:r>
+        <w:t xml:space="preserve"> S.p.A., si collega al sito, effettua login inserendo username: “</w:t>
+      </w:r>
+      <w:proofErr w:type="spellStart"/>
+      <w:r>
+        <w:t>ModisOfficial</w:t>
+      </w:r>
+      <w:proofErr w:type="spellEnd"/>
+      <w:r>
+        <w:t>” e password: “Brown_02” e clicca su “Accedi”. Le viene quindi mostrata la pagina personale dell’azienda, da qui Veronica clicca su “</w:t>
+      </w:r>
+      <w:proofErr w:type="spellStart"/>
+      <w:r>
+        <w:t>Viualizza</w:t>
+      </w:r>
+      <w:proofErr w:type="spellEnd"/>
+      <w:r>
+        <w:t xml:space="preserve"> annunci” e visualizza l’elenco degli annunci </w:t>
+      </w:r>
+      <w:proofErr w:type="spellStart"/>
+      <w:r>
+        <w:t>fin’ora</w:t>
+      </w:r>
+      <w:proofErr w:type="spellEnd"/>
+      <w:r>
+        <w:t xml:space="preserve"> pubblicati dall’azienda:</w:t>
       </w:r>
     </w:p>
     <w:p>
       <w:pPr>
         <w:pStyle w:val="Paragrafoelenco"/>
         <w:ind w:left="1080"/>
-        <w:rPr>
-          <w:b/>
-          <w:bCs/>
-          <w:sz w:val="24"/>
-          <w:szCs w:val="24"/>
-        </w:rPr>
       </w:pPr>
     </w:p>
     <w:p>
@@ -898,7 +852,7 @@
         </w:numPr>
       </w:pPr>
       <w:r>
-        <w:t>Appuntamento per un colloquio – Modis S.p.A.                                                 03/12/2019</w:t>
+        <w:t>Cercasi programmatore in Python</w:t>
       </w:r>
     </w:p>
     <w:p>
@@ -910,24 +864,19 @@
         </w:numPr>
       </w:pPr>
       <w:r>
-        <w:t xml:space="preserve">Colloquio – Software4Share S.p.A. </w:t>
-      </w:r>
-      <w:r>
-        <w:tab/>
-      </w:r>
-      <w:r>
-        <w:tab/>
-      </w:r>
-      <w:r>
-        <w:tab/>
-        <w:t xml:space="preserve"> </w:t>
-      </w:r>
-      <w:r>
-        <w:tab/>
-      </w:r>
-      <w:r>
-        <w:tab/>
-        <w:t xml:space="preserve">      13/11/2019</w:t>
+        <w:t>Cercasi Database Administrator</w:t>
+      </w:r>
+    </w:p>
+    <w:p>
+      <w:pPr>
+        <w:pStyle w:val="Paragrafoelenco"/>
+        <w:numPr>
+          <w:ilvl w:val="0"/>
+          <w:numId w:val="2"/>
+        </w:numPr>
+      </w:pPr>
+      <w:r>
+        <w:t>Cercasi sviluppatore back-end</w:t>
       </w:r>
     </w:p>
     <w:p>
@@ -935,15 +884,132 @@
         <w:ind w:left="1080"/>
       </w:pPr>
       <w:r>
-        <w:t xml:space="preserve">Giuseppe nota che la notifica è dovuta a: “Appuntamento per un colloquio – Modis S.p.A.”, così decide di cliccarci sopra per leggere il contenuto della notifica. Gli viene mostrata una nuova pagina:      </w:t>
+        <w:t>Veronica clicca su “Cercasi programmatore in Python” e viene reindirizzata ad una pagina contenente l’elenco delle candidature ricevute per l’annuncio:</w:t>
       </w:r>
     </w:p>
     <w:p>
       <w:pPr>
         <w:ind w:left="1080"/>
       </w:pPr>
-      <w:r>
-        <w:t>“Gentile Giuseppe Rainone,</w:t>
+    </w:p>
+    <w:p>
+      <w:pPr>
+        <w:pStyle w:val="Paragrafoelenco"/>
+        <w:numPr>
+          <w:ilvl w:val="0"/>
+          <w:numId w:val="2"/>
+        </w:numPr>
+      </w:pPr>
+      <w:r>
+        <w:t>Nome:</w:t>
+      </w:r>
+      <w:r>
+        <w:t xml:space="preserve"> Giovanna       Cognome: Della Rocca</w:t>
+      </w:r>
+    </w:p>
+    <w:p>
+      <w:pPr>
+        <w:pStyle w:val="Paragrafoelenco"/>
+        <w:ind w:left="1440"/>
+      </w:pPr>
+      <w:r>
+        <w:t>Data di nascita: 13/06/1996            Residente a: Via Kennedy, 140, Napoli          “CONTATTA”</w:t>
+      </w:r>
+    </w:p>
+    <w:p>
+      <w:pPr>
+        <w:pStyle w:val="Paragrafoelenco"/>
+        <w:ind w:left="1440"/>
+      </w:pPr>
+      <w:r>
+        <w:t>Della-Rocca-Giovanna-CV.pdf</w:t>
+      </w:r>
+    </w:p>
+    <w:p>
+      <w:pPr>
+        <w:pStyle w:val="Paragrafoelenco"/>
+        <w:numPr>
+          <w:ilvl w:val="0"/>
+          <w:numId w:val="2"/>
+        </w:numPr>
+      </w:pPr>
+      <w:r>
+        <w:t>Nome:</w:t>
+      </w:r>
+      <w:r>
+        <w:t xml:space="preserve"> Giuseppe       Cognome: </w:t>
+      </w:r>
+      <w:proofErr w:type="spellStart"/>
+      <w:r>
+        <w:t>Rainone</w:t>
+      </w:r>
+      <w:proofErr w:type="spellEnd"/>
+    </w:p>
+    <w:p>
+      <w:pPr>
+        <w:pStyle w:val="Paragrafoelenco"/>
+        <w:ind w:left="1440"/>
+      </w:pPr>
+      <w:r>
+        <w:t>Data di nascita: 28/09/1991             Residente a: Viale Europa, 44, Salerno         “CONTATTA”</w:t>
+      </w:r>
+    </w:p>
+    <w:p>
+      <w:pPr>
+        <w:pStyle w:val="Paragrafoelenco"/>
+        <w:ind w:left="1440"/>
+      </w:pPr>
+      <w:r>
+        <w:t>Rainone-Giuseppe-CV.pdf</w:t>
+      </w:r>
+    </w:p>
+    <w:p>
+      <w:pPr>
+        <w:ind w:left="1080"/>
+      </w:pPr>
+    </w:p>
+    <w:p>
+      <w:pPr>
+        <w:ind w:left="1080"/>
+      </w:pPr>
+      <w:r>
+        <w:t>Veronica, vedendo che Giuseppe è di Salerno, decide di visualizzare il suo curriculum e clicca su “</w:t>
+      </w:r>
+      <w:proofErr w:type="spellStart"/>
+      <w:r>
+        <w:t>Rainone</w:t>
+      </w:r>
+      <w:proofErr w:type="spellEnd"/>
+      <w:r>
+        <w:t xml:space="preserve">-Giuseppe-CV”, si apre una nuova pagina esterna che le permette di visualizzare il file PDF del candidato. Leggendo il curriculum, decide che Giuseppe sarebbe un buon candidato, in quanto soddisfa i requisiti per l’occupazione. A questo punto Veronica torna alla pagina delle </w:t>
+      </w:r>
+      <w:r>
+        <w:lastRenderedPageBreak/>
+        <w:t xml:space="preserve">candidature e clicca su “Contatta”, le viene quindi mostrato un modulo di compilazione in cui inserisce un titolo: ”Appuntamento per un colloquio – </w:t>
+      </w:r>
+      <w:proofErr w:type="spellStart"/>
+      <w:r>
+        <w:t>Modis</w:t>
+      </w:r>
+      <w:proofErr w:type="spellEnd"/>
+      <w:r>
+        <w:t xml:space="preserve"> S.p.A.” e un corpo: </w:t>
+      </w:r>
+    </w:p>
+    <w:p>
+      <w:pPr>
+        <w:ind w:left="1080"/>
+      </w:pPr>
+      <w:r>
+        <w:t xml:space="preserve">“Gentile Giuseppe </w:t>
+      </w:r>
+      <w:proofErr w:type="spellStart"/>
+      <w:r>
+        <w:t>Rainone</w:t>
+      </w:r>
+      <w:proofErr w:type="spellEnd"/>
+      <w:r>
+        <w:t>,</w:t>
       </w:r>
       <w:r>
         <w:br/>
@@ -970,14 +1036,24 @@
         <w:ind w:left="1080"/>
       </w:pPr>
       <w:r>
-        <w:t>Cordiali saluti, Modis S.p.A.”</w:t>
-      </w:r>
-    </w:p>
-    <w:p>
-      <w:pPr>
-        <w:pStyle w:val="Paragrafoelenco"/>
+        <w:t xml:space="preserve">Cordiali saluti, </w:t>
+      </w:r>
+      <w:proofErr w:type="spellStart"/>
+      <w:r>
+        <w:t>Modis</w:t>
+      </w:r>
+      <w:proofErr w:type="spellEnd"/>
+      <w:r>
+        <w:t xml:space="preserve"> S.p.A.”</w:t>
+      </w:r>
+    </w:p>
+    <w:p>
+      <w:pPr>
         <w:ind w:left="1080"/>
       </w:pPr>
+      <w:r>
+        <w:t>Da qui Veronica clicca su “Invia” e riceve conferma che l’invio è avvenuto con successo.</w:t>
+      </w:r>
     </w:p>
     <w:p>
       <w:pPr>
@@ -1000,6 +1076,182 @@
           <w:sz w:val="24"/>
           <w:szCs w:val="24"/>
         </w:rPr>
+        <w:t>Visualizzazione delle notifiche</w:t>
+      </w:r>
+      <w:r>
+        <w:rPr>
+          <w:b/>
+          <w:bCs/>
+          <w:sz w:val="24"/>
+          <w:szCs w:val="24"/>
+        </w:rPr>
+        <w:br/>
+      </w:r>
+      <w:r>
+        <w:t>Qualche giorno dopo Giuseppe decide di controllare se ha ricevuto qualche notifica, così si collega alla piattaforma, clicca su “Accedi”, viene reindirizzato alla pagina di login ed inserisce il suo username:</w:t>
+      </w:r>
+      <w:r>
+        <w:t xml:space="preserve"> </w:t>
+      </w:r>
+      <w:r>
+        <w:t>“Giuseppe33” e la sua password: “051Progetto_”, conferma il modulo. Da qui Giuseppe viene reindirizzato alla sua pagina personale. Giuseppe vede che c’è una notifica sulla campanella e ci clicca sopra. Gli viene mostrata una pagina contenente tutti i messaggi che ha ricevuto dalle aziende per le quali si è candidato:</w:t>
+      </w:r>
+    </w:p>
+    <w:p>
+      <w:pPr>
+        <w:pStyle w:val="Paragrafoelenco"/>
+        <w:ind w:left="1080"/>
+        <w:rPr>
+          <w:b/>
+          <w:bCs/>
+          <w:sz w:val="24"/>
+          <w:szCs w:val="24"/>
+        </w:rPr>
+      </w:pPr>
+    </w:p>
+    <w:p>
+      <w:pPr>
+        <w:pStyle w:val="Paragrafoelenco"/>
+        <w:numPr>
+          <w:ilvl w:val="0"/>
+          <w:numId w:val="2"/>
+        </w:numPr>
+      </w:pPr>
+      <w:r>
+        <w:t xml:space="preserve">Appuntamento per un colloquio – </w:t>
+      </w:r>
+      <w:proofErr w:type="spellStart"/>
+      <w:r>
+        <w:t>Modis</w:t>
+      </w:r>
+      <w:proofErr w:type="spellEnd"/>
+      <w:r>
+        <w:t xml:space="preserve"> S.p.A.                                                 03/12/2019</w:t>
+      </w:r>
+    </w:p>
+    <w:p>
+      <w:pPr>
+        <w:pStyle w:val="Paragrafoelenco"/>
+        <w:numPr>
+          <w:ilvl w:val="0"/>
+          <w:numId w:val="2"/>
+        </w:numPr>
+      </w:pPr>
+      <w:r>
+        <w:t xml:space="preserve">Colloquio – Software4Share S.p.A. </w:t>
+      </w:r>
+      <w:r>
+        <w:tab/>
+      </w:r>
+      <w:r>
+        <w:tab/>
+      </w:r>
+      <w:r>
+        <w:tab/>
+        <w:t xml:space="preserve"> </w:t>
+      </w:r>
+      <w:r>
+        <w:tab/>
+      </w:r>
+      <w:r>
+        <w:tab/>
+        <w:t xml:space="preserve">      13/11/2019</w:t>
+      </w:r>
+    </w:p>
+    <w:p>
+      <w:pPr>
+        <w:ind w:left="1080"/>
+      </w:pPr>
+      <w:r>
+        <w:t xml:space="preserve">Giuseppe nota che la notifica è dovuta a: “Appuntamento per un colloquio – </w:t>
+      </w:r>
+      <w:proofErr w:type="spellStart"/>
+      <w:r>
+        <w:t>Modis</w:t>
+      </w:r>
+      <w:proofErr w:type="spellEnd"/>
+      <w:r>
+        <w:t xml:space="preserve"> S.p.A.”, così decide di cliccarci sopra per leggere il contenuto della notifica. Gli viene mostrata una nuova pagina:      </w:t>
+      </w:r>
+    </w:p>
+    <w:p>
+      <w:pPr>
+        <w:ind w:left="1080"/>
+      </w:pPr>
+      <w:r>
+        <w:t xml:space="preserve">“Gentile Giuseppe </w:t>
+      </w:r>
+      <w:proofErr w:type="spellStart"/>
+      <w:r>
+        <w:t>Rainone</w:t>
+      </w:r>
+      <w:proofErr w:type="spellEnd"/>
+      <w:r>
+        <w:t>,</w:t>
+      </w:r>
+      <w:r>
+        <w:br/>
+        <w:t>dopo aver analizzato le sue competenze, la riteniamo un candidato adeguato per il ruolo indicato dal nostro annuncio. La invitiamo per un colloquio in data 19/12/2019 presso la nostra sede centrale in Via Torquato Tasso, 34 situata a Salerno.</w:t>
+      </w:r>
+      <w:r>
+        <w:br/>
+        <w:t xml:space="preserve">Per ulteriori informazioni potrà contattarci al nostro indirizzo e-mail: </w:t>
+      </w:r>
+      <w:hyperlink r:id="rId7" w:history="1">
+        <w:r>
+          <w:rPr>
+            <w:rStyle w:val="Collegamentoipertestuale"/>
+          </w:rPr>
+          <w:t>modis.salerno@gmail.com</w:t>
+        </w:r>
+      </w:hyperlink>
+      <w:r>
+        <w:t>.</w:t>
+      </w:r>
+    </w:p>
+    <w:p>
+      <w:pPr>
+        <w:ind w:left="1080"/>
+      </w:pPr>
+      <w:r>
+        <w:t xml:space="preserve">Cordiali saluti, </w:t>
+      </w:r>
+      <w:proofErr w:type="spellStart"/>
+      <w:r>
+        <w:t>Modis</w:t>
+      </w:r>
+      <w:proofErr w:type="spellEnd"/>
+      <w:r>
+        <w:t xml:space="preserve"> S.p.A.”</w:t>
+      </w:r>
+    </w:p>
+    <w:p>
+      <w:pPr>
+        <w:pStyle w:val="Paragrafoelenco"/>
+        <w:ind w:left="1080"/>
+      </w:pPr>
+    </w:p>
+    <w:p>
+      <w:pPr>
+        <w:pStyle w:val="Paragrafoelenco"/>
+        <w:numPr>
+          <w:ilvl w:val="1"/>
+          <w:numId w:val="1"/>
+        </w:numPr>
+        <w:rPr>
+          <w:b/>
+          <w:bCs/>
+          <w:sz w:val="24"/>
+          <w:szCs w:val="24"/>
+        </w:rPr>
+      </w:pPr>
+      <w:r>
+        <w:rPr>
+          <w:b/>
+          <w:bCs/>
+          <w:sz w:val="24"/>
+          <w:szCs w:val="24"/>
+        </w:rPr>
         <w:t>Pubblicazione di un annuncio</w:t>
       </w:r>
     </w:p>
@@ -1009,25 +1261,79 @@
         <w:ind w:left="1080"/>
       </w:pPr>
       <w:r>
-        <w:t>L’azienda “BusItalia” ha percepito un bonus dalla Regione Campania ed ha ampliato i suoi servizi di trasporto in termini di nuove corse per tutta la Regione. Ciò ha quindi generato l’esigenza di assumere nuovi autisti. Francesco, il responsabile delle human resource di “BusItalia”, viene incaricato di inserire un annuncio sulla nostra piattaforma. Francesco quindi si collega al sito ed effettua la registrazione sotto forma di profilo aziendale cliccando su “Registrati come azienda”. Gli compare una nuova pagina dove inserisce nome dell’azienda: “BusItalia S.p.A.”, immagine del logo dell’azienda:”bu</w:t>
+        <w:t>L’azienda “</w:t>
+      </w:r>
+      <w:proofErr w:type="spellStart"/>
+      <w:r>
+        <w:t>BusItalia</w:t>
+      </w:r>
+      <w:proofErr w:type="spellEnd"/>
+      <w:r>
+        <w:t xml:space="preserve">” ha percepito un bonus dalla Regione Campania ed ha ampliato i suoi servizi di trasporto in termini di nuove corse per tutta la Regione. Ciò ha quindi generato l’esigenza di assumere nuovi autisti. Francesco, il responsabile delle human </w:t>
+      </w:r>
+      <w:proofErr w:type="spellStart"/>
+      <w:r>
+        <w:t>resource</w:t>
+      </w:r>
+      <w:proofErr w:type="spellEnd"/>
+      <w:r>
+        <w:t xml:space="preserve"> di “</w:t>
+      </w:r>
+      <w:proofErr w:type="spellStart"/>
+      <w:r>
+        <w:t>BusItalia</w:t>
+      </w:r>
+      <w:proofErr w:type="spellEnd"/>
+      <w:r>
+        <w:t>”, viene incaricato di inserire un annuncio sulla nostra piattaforma. Francesco quindi si collega al sito ed effettua la registrazione sotto forma di profilo aziendale cliccando su “Registrati come azienda”. Gli compare una nuova pagina dove inserisce nome dell’azienda: “</w:t>
+      </w:r>
+      <w:proofErr w:type="spellStart"/>
+      <w:r>
+        <w:t>BusItalia</w:t>
+      </w:r>
+      <w:proofErr w:type="spellEnd"/>
+      <w:r>
+        <w:t xml:space="preserve"> S.p.A.”, immagine del logo dell’</w:t>
+      </w:r>
+      <w:proofErr w:type="spellStart"/>
+      <w:r>
+        <w:t>azienda:”bu</w:t>
       </w:r>
       <w:r>
         <w:t>s</w:t>
       </w:r>
       <w:r>
-        <w:t xml:space="preserve">italia_logo.jpg”, username: “BusItaliaRoma”, indirizzo: “Via V Maggio, 123, Roma”, data di fondazione: “19 Maggio 2011”, </w:t>
+        <w:t>italia_logo.jpg</w:t>
+      </w:r>
+      <w:proofErr w:type="spellEnd"/>
+      <w:r>
+        <w:t>”, username: “</w:t>
+      </w:r>
+      <w:proofErr w:type="spellStart"/>
+      <w:r>
+        <w:t>BusItaliaRoma</w:t>
+      </w:r>
+      <w:proofErr w:type="spellEnd"/>
+      <w:r>
+        <w:t xml:space="preserve">”, indirizzo: “Via V Maggio, 123, Roma”, data di fondazione: “19 Maggio 2011”, </w:t>
       </w:r>
       <w:r>
         <w:t>partita IVA: “001235029123”.</w:t>
       </w:r>
-      <w:bookmarkStart w:id="0" w:name="_GoBack"/>
-      <w:bookmarkEnd w:id="0"/>
       <w:r>
         <w:t xml:space="preserve">descrizione sintetica: “Azienda di trasporto pubblico locale.”, numero di dipendenti attuali: “3639”, e-mail: “busitaliaroma@gmail.com”, password: “Informazioni_01”. Una volta compilata correttamente la scheda, conferma il modulo e viene reindirizzato alla pagina di avvenuta registrazione. A questo punto Francesco, accedendo alla </w:t>
       </w:r>
       <w:r>
         <w:lastRenderedPageBreak/>
-        <w:t>propria pagina, clicca su “Nuova inserzione” e gli viene mostrata la pagina dedicata alla creazione dell’annuncio. Compila il modulo inserendo un titolo: “Cercasi autisti per autobus”, tag: “Trasporto”, descrizione: “Azienda leader dei trasporti in Italia, cerca nuovi profili da inserire nel proprio organico”, requisiti: “Richiesto il possesso della patente CQC da almeno 5 anni con esperienza regressa nel settore di almeno 2 anni.”, contratto: “Full-time”. Francesco revisiona la scheda, clicca “Pubblica” e viene reindirizzato alla pagina di avvenuta pubblicazione.</w:t>
+        <w:t xml:space="preserve">propria pagina, clicca su “Nuova inserzione” e gli viene mostrata la pagina dedicata alla creazione dell’annuncio. Compila il modulo inserendo un titolo: “Cercasi autisti per autobus”, tag: “Trasporto”, descrizione: “Azienda leader dei trasporti in Italia, cerca nuovi profili da inserire nel proprio organico”, requisiti: “Richiesto il possesso della patente CQC da almeno 5 anni con esperienza </w:t>
+      </w:r>
+      <w:proofErr w:type="spellStart"/>
+      <w:r>
+        <w:t>regressa</w:t>
+      </w:r>
+      <w:proofErr w:type="spellEnd"/>
+      <w:r>
+        <w:t xml:space="preserve"> nel settore di almeno 2 anni.”, contratto: “Full-time”. Francesco revisiona la scheda, clicca “Pubblica” e viene reindirizzato alla pagina di avvenuta pubblicazione.</w:t>
       </w:r>
     </w:p>
     <w:p>
@@ -1050,6 +1356,7 @@
           <w:szCs w:val="28"/>
         </w:rPr>
       </w:pPr>
+      <w:proofErr w:type="spellStart"/>
       <w:r>
         <w:rPr>
           <w:b/>
@@ -1059,6 +1366,7 @@
         </w:rPr>
         <w:t>Requirements</w:t>
       </w:r>
+      <w:proofErr w:type="spellEnd"/>
     </w:p>
     <w:p>
       <w:pPr>
@@ -1525,6 +1833,7 @@
           <w:szCs w:val="24"/>
         </w:rPr>
       </w:pPr>
+      <w:proofErr w:type="spellStart"/>
       <w:r>
         <w:rPr>
           <w:b/>
@@ -1534,6 +1843,7 @@
         </w:rPr>
         <w:t>Usability</w:t>
       </w:r>
+      <w:proofErr w:type="spellEnd"/>
     </w:p>
     <w:p>
       <w:pPr>
@@ -1624,7 +1934,23 @@
           <w:sz w:val="24"/>
           <w:szCs w:val="24"/>
         </w:rPr>
-        <w:t xml:space="preserve"> caso di failure delle operazioni, il sistema farà ripetere le operazioni.</w:t>
+        <w:t xml:space="preserve"> caso di </w:t>
+      </w:r>
+      <w:proofErr w:type="spellStart"/>
+      <w:r>
+        <w:rPr>
+          <w:sz w:val="24"/>
+          <w:szCs w:val="24"/>
+        </w:rPr>
+        <w:t>failure</w:t>
+      </w:r>
+      <w:proofErr w:type="spellEnd"/>
+      <w:r>
+        <w:rPr>
+          <w:sz w:val="24"/>
+          <w:szCs w:val="24"/>
+        </w:rPr>
+        <w:t xml:space="preserve"> delle operazioni, il sistema farà ripetere le operazioni.</w:t>
       </w:r>
     </w:p>
     <w:p>
@@ -1719,6 +2045,7 @@
           <w:szCs w:val="24"/>
         </w:rPr>
       </w:pPr>
+      <w:proofErr w:type="spellStart"/>
       <w:r>
         <w:rPr>
           <w:b/>
@@ -1728,6 +2055,7 @@
         </w:rPr>
         <w:t>Supportability</w:t>
       </w:r>
+      <w:proofErr w:type="spellEnd"/>
     </w:p>
     <w:p>
       <w:pPr>
@@ -1750,7 +2078,23 @@
           <w:sz w:val="24"/>
           <w:szCs w:val="24"/>
         </w:rPr>
-        <w:t xml:space="preserve"> potrà successivamente essere ampliato e migliorato, in quanto sarà sviluppato tramite un approccio Object-Oriented e l’utilizzo di design pattern efficienti.</w:t>
+        <w:t xml:space="preserve"> potrà successivamente essere ampliato e migliorato, in quanto sarà sviluppato tramite un approccio Object-</w:t>
+      </w:r>
+      <w:proofErr w:type="spellStart"/>
+      <w:r>
+        <w:rPr>
+          <w:sz w:val="24"/>
+          <w:szCs w:val="24"/>
+        </w:rPr>
+        <w:t>Oriented</w:t>
+      </w:r>
+      <w:proofErr w:type="spellEnd"/>
+      <w:r>
+        <w:rPr>
+          <w:sz w:val="24"/>
+          <w:szCs w:val="24"/>
+        </w:rPr>
+        <w:t xml:space="preserve"> e l’utilizzo di design pattern efficienti.</w:t>
       </w:r>
     </w:p>
     <w:p>
@@ -1881,8 +2225,19 @@
           <w:sz w:val="28"/>
           <w:szCs w:val="28"/>
         </w:rPr>
-        <w:t>Target enviroment</w:t>
-      </w:r>
+        <w:t xml:space="preserve">Target </w:t>
+      </w:r>
+      <w:proofErr w:type="spellStart"/>
+      <w:r>
+        <w:rPr>
+          <w:b/>
+          <w:bCs/>
+          <w:sz w:val="28"/>
+          <w:szCs w:val="28"/>
+        </w:rPr>
+        <w:t>enviroment</w:t>
+      </w:r>
+      <w:proofErr w:type="spellEnd"/>
     </w:p>
     <w:p>
       <w:pPr>
@@ -1890,7 +2245,15 @@
         <w:ind w:left="1080"/>
       </w:pPr>
       <w:r>
-        <w:t>Il sistema sarà web-based, sarà accessibile su qualunque dispositivo che abbia una connessione ad Internet. Verrà utilizzato un Web Server che interagirà con un DBMS.</w:t>
+        <w:t>Il sistema sarà web-</w:t>
+      </w:r>
+      <w:proofErr w:type="spellStart"/>
+      <w:r>
+        <w:t>based</w:t>
+      </w:r>
+      <w:proofErr w:type="spellEnd"/>
+      <w:r>
+        <w:t>, sarà accessibile su qualunque dispositivo che abbia una connessione ad Internet. Verrà utilizzato un Web Server che interagirà con un DBMS.</w:t>
       </w:r>
     </w:p>
     <w:p>
@@ -1973,13 +2336,23 @@
           <w:szCs w:val="24"/>
         </w:rPr>
       </w:pPr>
+      <w:proofErr w:type="spellStart"/>
       <w:r>
         <w:rPr>
           <w:rFonts w:ascii="Calibri" w:hAnsi="Calibri" w:cs="Calibri"/>
           <w:sz w:val="24"/>
           <w:szCs w:val="24"/>
         </w:rPr>
-        <w:t>Problem Statement: 11 ottobre 2019</w:t>
+        <w:t>Problem</w:t>
+      </w:r>
+      <w:proofErr w:type="spellEnd"/>
+      <w:r>
+        <w:rPr>
+          <w:rFonts w:ascii="Calibri" w:hAnsi="Calibri" w:cs="Calibri"/>
+          <w:sz w:val="24"/>
+          <w:szCs w:val="24"/>
+        </w:rPr>
+        <w:t xml:space="preserve"> Statement: 11 ottobre 2019</w:t>
       </w:r>
     </w:p>
     <w:p>
@@ -2025,13 +2398,41 @@
           <w:szCs w:val="24"/>
         </w:rPr>
       </w:pPr>
+      <w:proofErr w:type="spellStart"/>
       <w:r>
         <w:rPr>
           <w:rFonts w:ascii="Calibri" w:hAnsi="Calibri" w:cs="Calibri"/>
           <w:sz w:val="24"/>
           <w:szCs w:val="24"/>
         </w:rPr>
-        <w:t>Requirements Analysis Document: 8 novembre 2019</w:t>
+        <w:t>Requirements</w:t>
+      </w:r>
+      <w:proofErr w:type="spellEnd"/>
+      <w:r>
+        <w:rPr>
+          <w:rFonts w:ascii="Calibri" w:hAnsi="Calibri" w:cs="Calibri"/>
+          <w:sz w:val="24"/>
+          <w:szCs w:val="24"/>
+        </w:rPr>
+        <w:t xml:space="preserve"> Analysis </w:t>
+      </w:r>
+      <w:proofErr w:type="spellStart"/>
+      <w:r>
+        <w:rPr>
+          <w:rFonts w:ascii="Calibri" w:hAnsi="Calibri" w:cs="Calibri"/>
+          <w:sz w:val="24"/>
+          <w:szCs w:val="24"/>
+        </w:rPr>
+        <w:t>Document</w:t>
+      </w:r>
+      <w:proofErr w:type="spellEnd"/>
+      <w:r>
+        <w:rPr>
+          <w:rFonts w:ascii="Calibri" w:hAnsi="Calibri" w:cs="Calibri"/>
+          <w:sz w:val="24"/>
+          <w:szCs w:val="24"/>
+        </w:rPr>
+        <w:t>: 8 novembre 2019</w:t>
       </w:r>
     </w:p>
     <w:p>
@@ -2057,7 +2458,25 @@
           <w:sz w:val="24"/>
           <w:szCs w:val="24"/>
         </w:rPr>
-        <w:t>System Design Document: 29 novembre 2019</w:t>
+        <w:t xml:space="preserve">System Design </w:t>
+      </w:r>
+      <w:proofErr w:type="spellStart"/>
+      <w:r>
+        <w:rPr>
+          <w:rFonts w:ascii="Calibri" w:hAnsi="Calibri" w:cs="Calibri"/>
+          <w:sz w:val="24"/>
+          <w:szCs w:val="24"/>
+        </w:rPr>
+        <w:t>Document</w:t>
+      </w:r>
+      <w:proofErr w:type="spellEnd"/>
+      <w:r>
+        <w:rPr>
+          <w:rFonts w:ascii="Calibri" w:hAnsi="Calibri" w:cs="Calibri"/>
+          <w:sz w:val="24"/>
+          <w:szCs w:val="24"/>
+        </w:rPr>
+        <w:t>: 29 novembre 2019</w:t>
       </w:r>
     </w:p>
     <w:p>
@@ -2162,6 +2581,7 @@
           <w:szCs w:val="28"/>
         </w:rPr>
       </w:pPr>
+      <w:proofErr w:type="spellStart"/>
       <w:r>
         <w:rPr>
           <w:rFonts w:ascii="Calibri" w:hAnsi="Calibri" w:cs="Calibri"/>
@@ -2170,8 +2590,31 @@
           <w:sz w:val="28"/>
           <w:szCs w:val="28"/>
         </w:rPr>
-        <w:t>Acceptance criteria</w:t>
-      </w:r>
+        <w:t>Acceptance</w:t>
+      </w:r>
+      <w:proofErr w:type="spellEnd"/>
+      <w:r>
+        <w:rPr>
+          <w:rFonts w:ascii="Calibri" w:hAnsi="Calibri" w:cs="Calibri"/>
+          <w:b/>
+          <w:bCs/>
+          <w:sz w:val="28"/>
+          <w:szCs w:val="28"/>
+        </w:rPr>
+        <w:t xml:space="preserve"> </w:t>
+      </w:r>
+      <w:proofErr w:type="spellStart"/>
+      <w:r>
+        <w:rPr>
+          <w:rFonts w:ascii="Calibri" w:hAnsi="Calibri" w:cs="Calibri"/>
+          <w:b/>
+          <w:bCs/>
+          <w:sz w:val="28"/>
+          <w:szCs w:val="28"/>
+        </w:rPr>
+        <w:t>criteria</w:t>
+      </w:r>
+      <w:proofErr w:type="spellEnd"/>
     </w:p>
     <w:p>
       <w:pPr>

</xml_diff>

<commit_message>
Revisioni (commit che non rompe tutto)
</commit_message>
<xml_diff>
--- a/Deliverables/ProblemStatement_EasyJob.docx
+++ b/Deliverables/ProblemStatement_EasyJob.docx
@@ -580,58 +580,25 @@
         <w:t>m: “Rainone-Giuseppe-CV”; spunta la casella per il trattamento dei dati e clicca su “Conferma”. Viene quindi reindirizzato ad una pagina intermedia</w:t>
       </w:r>
       <w:r>
-        <w:t xml:space="preserve"> per notificare l’avvenuta registrazione dove gli viene richiesta una conferma per continuare la candidatura. Giuseppe clicca su “Continua” e viene reindirizzato ad un’altra pagina intermedia</w:t>
-      </w:r>
-      <w:r>
-        <w:t>:</w:t>
-      </w:r>
-    </w:p>
-    <w:p>
-      <w:pPr>
-        <w:pStyle w:val="Paragrafoelenco"/>
-        <w:ind w:left="1080"/>
-      </w:pPr>
-    </w:p>
-    <w:p>
-      <w:pPr>
-        <w:pStyle w:val="Paragrafoelenco"/>
-        <w:ind w:left="1080"/>
-      </w:pPr>
-      <w:r>
-        <w:t xml:space="preserve">“Candidatura a </w:t>
-      </w:r>
-      <w:r>
-        <w:rPr>
-          <w:u w:val="single"/>
-        </w:rPr>
-        <w:t>Cercasi programmatore in Python</w:t>
-      </w:r>
-      <w:r>
-        <w:t xml:space="preserve"> per l’azienda </w:t>
-      </w:r>
-      <w:r>
-        <w:rPr>
-          <w:u w:val="single"/>
-        </w:rPr>
-        <w:t>Modis S.p.A.</w:t>
-      </w:r>
-      <w:r>
-        <w:t>”.</w:t>
-      </w:r>
-    </w:p>
-    <w:p>
-      <w:pPr>
-        <w:pStyle w:val="Paragrafoelenco"/>
-        <w:ind w:left="1080"/>
-      </w:pPr>
-    </w:p>
-    <w:p>
-      <w:pPr>
-        <w:pStyle w:val="Paragrafoelenco"/>
-        <w:ind w:left="1080"/>
-      </w:pPr>
-      <w:r>
-        <w:t xml:space="preserve"> Giuseppe clicca su “Conferma”. A questo punto Giuseppe visualizza una pagina di notifica: “Candidatura avvenuta con successo”. </w:t>
+        <w:t xml:space="preserve"> per notificare l’avvenuta registrazione dove </w:t>
+      </w:r>
+      <w:r>
+        <w:t>compare il bottone “Torna all’annuncio”</w:t>
+      </w:r>
+      <w:r>
+        <w:t>. Giuseppe clicca su “</w:t>
+      </w:r>
+      <w:r>
+        <w:t>Candidati</w:t>
+      </w:r>
+      <w:r>
+        <w:t>”</w:t>
+      </w:r>
+      <w:r>
+        <w:t xml:space="preserve">. </w:t>
+      </w:r>
+      <w:r>
+        <w:t xml:space="preserve">A questo punto Giuseppe visualizza una pagina di notifica: “Candidatura avvenuta con successo”. </w:t>
       </w:r>
     </w:p>
     <w:p>
@@ -811,18 +778,15 @@
         <w:ind w:left="1080"/>
       </w:pPr>
       <w:r>
-        <w:t xml:space="preserve">Veronica, vedendo che Giuseppe è di Salerno, decide di visualizzare il suo curriculum e clicca su “Rainone-Giuseppe-CV”, si apre una nuova pagina esterna che le permette di visualizzare il file PDF del candidato. Leggendo il curriculum, decide che Giuseppe sarebbe un buon candidato, in </w:t>
-      </w:r>
+        <w:t xml:space="preserve">Veronica, vedendo che Giuseppe è di Salerno, decide di visualizzare il suo curriculum e clicca su “Rainone-Giuseppe-CV”, si apre una nuova pagina esterna che le permette di visualizzare il file PDF del candidato. Leggendo il curriculum, decide che Giuseppe sarebbe un buon candidato, in quanto soddisfa i requisiti per l’occupazione. A questo punto Veronica torna alla pagina delle candidature e clicca su “Contatta”, le viene quindi mostrato un modulo di compilazione in cui inserisce un titolo: ”Appuntamento per un colloquio – Modis S.p.A.” e un corpo: </w:t>
+      </w:r>
+    </w:p>
+    <w:p>
+      <w:pPr>
+        <w:ind w:left="1080"/>
+      </w:pPr>
       <w:r>
         <w:lastRenderedPageBreak/>
-        <w:t xml:space="preserve">quanto soddisfa i requisiti per l’occupazione. A questo punto Veronica torna alla pagina delle candidature e clicca su “Contatta”, le viene quindi mostrato un modulo di compilazione in cui inserisce un titolo: ”Appuntamento per un colloquio – Modis S.p.A.” e un corpo: </w:t>
-      </w:r>
-    </w:p>
-    <w:p>
-      <w:pPr>
-        <w:ind w:left="1080"/>
-      </w:pPr>
-      <w:r>
         <w:t>“Gentile Giuseppe Rainone,</w:t>
       </w:r>
       <w:r>
@@ -1041,7 +1005,13 @@
         <w:t>s</w:t>
       </w:r>
       <w:r>
-        <w:t xml:space="preserve">italia_logo.jpg”, username: “BusItaliaRoma”, indirizzo: “Via V Maggio, 123, Roma”, data di fondazione: “19 Maggio 2011”, </w:t>
+        <w:t>italia_logo.jpg”, username: “BusItaliaRoma”, indirizzo: “Via V Maggio, 123”,</w:t>
+      </w:r>
+      <w:r>
+        <w:t xml:space="preserve"> </w:t>
+      </w:r>
+      <w:r>
+        <w:t xml:space="preserve">data di fondazione: “19 Maggio 2011”, </w:t>
       </w:r>
       <w:r>
         <w:t>partita IVA: “001235029123”.</w:t>
@@ -1059,23 +1029,21 @@
         <w:t>“Informazioni_01”</w:t>
       </w:r>
       <w:r>
-        <w:t xml:space="preserve">. Una volta compilata correttamente </w:t>
+        <w:t>. Una volta compilata correttamente la scheda, conferma il modulo e viene reindirizzato alla pagina di avvenuta registrazione. A questo punto Francesco, accedendo al</w:t>
+      </w:r>
+      <w:r>
+        <w:t xml:space="preserve"> proprio profilo e clicca su “Vai alla Home”</w:t>
+      </w:r>
+      <w:r>
+        <w:t xml:space="preserve">, clicca su “Nuova inserzione” e gli viene mostrata la pagina dedicata alla creazione dell’annuncio. Compila il modulo inserendo un titolo: “Cercasi autisti per autobus”, tag: “Trasporto”, descrizione: </w:t>
       </w:r>
       <w:r>
         <w:lastRenderedPageBreak/>
-        <w:t>la scheda, conferma il modulo e viene reindirizzato alla pagina di avvenuta registrazione. A questo punto Francesco, accedendo al</w:t>
-      </w:r>
-      <w:r>
-        <w:t xml:space="preserve"> proprio profilo e clicca su “Vai alla Home”</w:t>
-      </w:r>
-      <w:r>
-        <w:t xml:space="preserve">, clicca su “Nuova inserzione” e gli viene mostrata la pagina dedicata alla creazione dell’annuncio. Compila il modulo inserendo un titolo: “Cercasi autisti per autobus”, tag: “Trasporto”, descrizione: “Azienda leader dei trasporti in Italia, cerca nuovi profili da inserire nel proprio organico”, requisiti: “Richiesto il possesso della patente CQC da almeno 5 anni con esperienza regressa nel settore di almeno 2 anni.”, </w:t>
+        <w:t xml:space="preserve">“Azienda leader dei trasporti in Italia, cerca nuovi profili da inserire nel proprio organico”, requisiti: “Richiesto il possesso della patente CQC da almeno 5 anni con esperienza regressa nel settore di almeno 2 anni.”, </w:t>
       </w:r>
       <w:r>
         <w:t xml:space="preserve">città:”Roma”, </w:t>
       </w:r>
-      <w:bookmarkStart w:id="0" w:name="_GoBack"/>
-      <w:bookmarkEnd w:id="0"/>
       <w:r>
         <w:t>contratto: “Full-time”. Francesco revisiona la scheda, clicca “Pubblica” e viene reindirizzato alla pagina di avvenuta pubblicazione.</w:t>
       </w:r>
@@ -1742,7 +1710,6 @@
           <w:sz w:val="24"/>
           <w:szCs w:val="24"/>
         </w:rPr>
-        <w:lastRenderedPageBreak/>
         <w:t>Sarà possibile utilizzare il sistema in concorrenza, indipendentemente dal numero di accessi.</w:t>
       </w:r>
     </w:p>
@@ -1794,6 +1761,7 @@
           <w:sz w:val="24"/>
           <w:szCs w:val="24"/>
         </w:rPr>
+        <w:lastRenderedPageBreak/>
         <w:t>Il sistema</w:t>
       </w:r>
       <w:r>
@@ -2303,6 +2271,8 @@
           <w:szCs w:val="24"/>
         </w:rPr>
       </w:pPr>
+      <w:bookmarkStart w:id="0" w:name="_GoBack"/>
+      <w:bookmarkEnd w:id="0"/>
     </w:p>
     <w:sectPr>
       <w:pgSz w:w="11906" w:h="16838"/>

</xml_diff>